<commit_message>
gitignore, english fixes, relatório
</commit_message>
<xml_diff>
--- a/relatorioFinal.docx
+++ b/relatorioFinal.docx
@@ -19,7 +19,7 @@
           <w:lang w:val="en-US"/>
         </w:rPr>
         <w:drawing>
-          <wp:anchor distT="0" distB="0" distL="114300" distR="114300" simplePos="0" relativeHeight="251659264" behindDoc="0" locked="0" layoutInCell="1" allowOverlap="1" wp14:anchorId="382DA75E" wp14:editId="4A7AA3D4">
+          <wp:anchor distT="0" distB="0" distL="114300" distR="114300" simplePos="0" relativeHeight="251659264" behindDoc="0" locked="0" layoutInCell="1" allowOverlap="1" wp14:anchorId="66FF8343" wp14:editId="735B9374">
             <wp:simplePos x="0" y="0"/>
             <wp:positionH relativeFrom="margin">
               <wp:align>right</wp:align>
@@ -68,6 +68,7 @@
           </wp:anchor>
         </w:drawing>
       </w:r>
+      <w:proofErr w:type="spellStart"/>
       <w:r>
         <w:rPr>
           <w:rFonts w:ascii="Cambria" w:hAnsi="Cambria" w:cs="CMBX12"/>
@@ -76,6 +77,7 @@
         </w:rPr>
         <w:t>Otrio</w:t>
       </w:r>
+      <w:proofErr w:type="spellEnd"/>
     </w:p>
     <w:p>
       <w:pPr>
@@ -104,7 +106,27 @@
           <w:sz w:val="52"/>
           <w:szCs w:val="50"/>
         </w:rPr>
-        <w:t>Aplicação em Prolog para um Jogo de Tabuleiro</w:t>
+        <w:t xml:space="preserve">Aplicação em </w:t>
+      </w:r>
+      <w:proofErr w:type="spellStart"/>
+      <w:r>
+        <w:rPr>
+          <w:rFonts w:ascii="Cambria" w:hAnsi="Cambria" w:cs="CMBX12"/>
+          <w:b/>
+          <w:sz w:val="52"/>
+          <w:szCs w:val="50"/>
+        </w:rPr>
+        <w:t>Prolog</w:t>
+      </w:r>
+      <w:proofErr w:type="spellEnd"/>
+      <w:r>
+        <w:rPr>
+          <w:rFonts w:ascii="Cambria" w:hAnsi="Cambria" w:cs="CMBX12"/>
+          <w:b/>
+          <w:sz w:val="52"/>
+          <w:szCs w:val="50"/>
+        </w:rPr>
+        <w:t xml:space="preserve"> para um Jogo de Tabuleiro</w:t>
       </w:r>
     </w:p>
     <w:p>
@@ -371,7 +393,25 @@
           <w:sz w:val="24"/>
           <w:szCs w:val="24"/>
         </w:rPr>
-        <w:t>13 de Novembro de 2016</w:t>
+        <w:t xml:space="preserve">13 </w:t>
+      </w:r>
+      <w:proofErr w:type="gramStart"/>
+      <w:r>
+        <w:rPr>
+          <w:rFonts w:ascii="Cambria" w:hAnsi="Cambria" w:cs="CMR12"/>
+          <w:sz w:val="24"/>
+          <w:szCs w:val="24"/>
+        </w:rPr>
+        <w:t>de</w:t>
+      </w:r>
+      <w:proofErr w:type="gramEnd"/>
+      <w:r>
+        <w:rPr>
+          <w:rFonts w:ascii="Cambria" w:hAnsi="Cambria" w:cs="CMR12"/>
+          <w:sz w:val="24"/>
+          <w:szCs w:val="24"/>
+        </w:rPr>
+        <w:t xml:space="preserve"> Novembro de 2016</w:t>
       </w:r>
     </w:p>
     <w:p>
@@ -442,7 +482,43 @@
           <w:sz w:val="24"/>
           <w:szCs w:val="24"/>
         </w:rPr>
-        <w:t>Este relatório diz respeito ao trabalho prático desenvolvido para a unidade curricular de Programação em Lógica, com o objetivo de desenvolver uma aplicação para jogar um jogo de tabuleiro, usando Prolog como linguagem de implementação. O jogo em causa é o Otrio, a ser apresentado em detalhe posteriormente.</w:t>
+        <w:t xml:space="preserve">Este relatório diz respeito ao trabalho prático desenvolvido para a unidade curricular de Programação em Lógica, com o objetivo de desenvolver uma aplicação para jogar um jogo de tabuleiro, usando </w:t>
+      </w:r>
+      <w:proofErr w:type="spellStart"/>
+      <w:r>
+        <w:rPr>
+          <w:rFonts w:ascii="Cambria" w:hAnsi="Cambria"/>
+          <w:sz w:val="24"/>
+          <w:szCs w:val="24"/>
+        </w:rPr>
+        <w:t>Prolog</w:t>
+      </w:r>
+      <w:proofErr w:type="spellEnd"/>
+      <w:r>
+        <w:rPr>
+          <w:rFonts w:ascii="Cambria" w:hAnsi="Cambria"/>
+          <w:sz w:val="24"/>
+          <w:szCs w:val="24"/>
+        </w:rPr>
+        <w:t xml:space="preserve"> como linguagem de implementação. O jogo em causa é o </w:t>
+      </w:r>
+      <w:proofErr w:type="spellStart"/>
+      <w:r>
+        <w:rPr>
+          <w:rFonts w:ascii="Cambria" w:hAnsi="Cambria"/>
+          <w:sz w:val="24"/>
+          <w:szCs w:val="24"/>
+        </w:rPr>
+        <w:t>Otrio</w:t>
+      </w:r>
+      <w:proofErr w:type="spellEnd"/>
+      <w:r>
+        <w:rPr>
+          <w:rFonts w:ascii="Cambria" w:hAnsi="Cambria"/>
+          <w:sz w:val="24"/>
+          <w:szCs w:val="24"/>
+        </w:rPr>
+        <w:t>, a ser apresentado em detalhe posteriormente.</w:t>
       </w:r>
     </w:p>
     <w:p>
@@ -459,13 +535,41 @@
           <w:szCs w:val="24"/>
         </w:rPr>
       </w:pPr>
-      <w:r>
-        <w:rPr>
-          <w:rFonts w:ascii="Cambria" w:hAnsi="Cambria"/>
-          <w:sz w:val="24"/>
-          <w:szCs w:val="24"/>
-        </w:rPr>
-        <w:t>Numa fase inicial, foi realizado um estudo das regras do jogo</w:t>
+      <w:proofErr w:type="gramStart"/>
+      <w:r>
+        <w:rPr>
+          <w:rFonts w:ascii="Cambria" w:hAnsi="Cambria"/>
+          <w:sz w:val="24"/>
+          <w:szCs w:val="24"/>
+        </w:rPr>
+        <w:t>Numa</w:t>
+      </w:r>
+      <w:proofErr w:type="gramEnd"/>
+      <w:r>
+        <w:rPr>
+          <w:rFonts w:ascii="Cambria" w:hAnsi="Cambria"/>
+          <w:sz w:val="24"/>
+          <w:szCs w:val="24"/>
+        </w:rPr>
+        <w:t xml:space="preserve"> </w:t>
+      </w:r>
+      <w:proofErr w:type="gramStart"/>
+      <w:r>
+        <w:rPr>
+          <w:rFonts w:ascii="Cambria" w:hAnsi="Cambria"/>
+          <w:sz w:val="24"/>
+          <w:szCs w:val="24"/>
+        </w:rPr>
+        <w:t>fase</w:t>
+      </w:r>
+      <w:proofErr w:type="gramEnd"/>
+      <w:r>
+        <w:rPr>
+          <w:rFonts w:ascii="Cambria" w:hAnsi="Cambria"/>
+          <w:sz w:val="24"/>
+          <w:szCs w:val="24"/>
+        </w:rPr>
+        <w:t xml:space="preserve"> inicial, foi realizado um estudo das regras do jogo</w:t>
       </w:r>
       <w:r>
         <w:rPr>
@@ -504,7 +608,25 @@
           <w:sz w:val="24"/>
           <w:szCs w:val="24"/>
         </w:rPr>
-        <w:t xml:space="preserve">No que toca aos níveis de “inteligência” do jogador artificial, foram implementados dois níveis: uma versão simples em que é efetuada uma jogada aleatória, com a única restrição de ser uma jogada válida; e uma versão superior, em que são analisadas todas jogadas possíveis do mesmo, e no caso em que alguma resulte numa situação de vitória para o mesmo, então essa é aplicada. </w:t>
+        <w:t xml:space="preserve">No que toca aos níveis de “inteligência” do jogador artificial, foram implementados dois níveis: uma versão simples em que é efetuada uma jogada aleatória, com a única restrição de ser uma jogada válida; e uma versão superior, em que são analisadas todas jogadas possíveis do mesmo, e no caso em que alguma resulte numa situação de vitória para </w:t>
+      </w:r>
+      <w:proofErr w:type="gramStart"/>
+      <w:r>
+        <w:rPr>
+          <w:rFonts w:ascii="Cambria" w:hAnsi="Cambria"/>
+          <w:sz w:val="24"/>
+          <w:szCs w:val="24"/>
+        </w:rPr>
+        <w:t>o mesmo</w:t>
+      </w:r>
+      <w:proofErr w:type="gramEnd"/>
+      <w:r>
+        <w:rPr>
+          <w:rFonts w:ascii="Cambria" w:hAnsi="Cambria"/>
+          <w:sz w:val="24"/>
+          <w:szCs w:val="24"/>
+        </w:rPr>
+        <w:t xml:space="preserve">, então essa é aplicada. </w:t>
       </w:r>
     </w:p>
     <w:p>
@@ -1787,7 +1909,25 @@
           <w:sz w:val="24"/>
           <w:szCs w:val="24"/>
         </w:rPr>
-        <w:t xml:space="preserve">O trabalho prático apresentava como objetivo a implementação de um jogo de tabuleiro na linguagem de programação em lógica Prolog. </w:t>
+        <w:t xml:space="preserve">O trabalho prático apresentava como objetivo a implementação de um jogo de tabuleiro na linguagem de programação em lógica </w:t>
+      </w:r>
+      <w:proofErr w:type="spellStart"/>
+      <w:r>
+        <w:rPr>
+          <w:rFonts w:ascii="Cambria" w:hAnsi="Cambria"/>
+          <w:sz w:val="24"/>
+          <w:szCs w:val="24"/>
+        </w:rPr>
+        <w:t>Prolog</w:t>
+      </w:r>
+      <w:proofErr w:type="spellEnd"/>
+      <w:r>
+        <w:rPr>
+          <w:rFonts w:ascii="Cambria" w:hAnsi="Cambria"/>
+          <w:sz w:val="24"/>
+          <w:szCs w:val="24"/>
+        </w:rPr>
+        <w:t xml:space="preserve">. </w:t>
       </w:r>
       <w:r>
         <w:rPr>
@@ -1803,7 +1943,25 @@
           <w:sz w:val="24"/>
           <w:szCs w:val="24"/>
         </w:rPr>
-        <w:t>as opções de jogos de tabuleiro disponibilizadas, a nossa escolha recaiu sobre o Otrio, que captou a nossa atenção por ser um jogo moderno, com regras simples e fáceis de compreender, e que apresenta uma curva de aprendizagem bastante acessível para novos jogadores.</w:t>
+        <w:t xml:space="preserve">as opções de jogos de tabuleiro disponibilizadas, a nossa escolha recaiu sobre o </w:t>
+      </w:r>
+      <w:proofErr w:type="spellStart"/>
+      <w:r>
+        <w:rPr>
+          <w:rFonts w:ascii="Cambria" w:hAnsi="Cambria"/>
+          <w:sz w:val="24"/>
+          <w:szCs w:val="24"/>
+        </w:rPr>
+        <w:t>Otrio</w:t>
+      </w:r>
+      <w:proofErr w:type="spellEnd"/>
+      <w:r>
+        <w:rPr>
+          <w:rFonts w:ascii="Cambria" w:hAnsi="Cambria"/>
+          <w:sz w:val="24"/>
+          <w:szCs w:val="24"/>
+        </w:rPr>
+        <w:t>, que captou a nossa atenção por ser um jogo moderno, com regras simples e fáceis de compreender, e que apresenta uma curva de aprendizagem bastante acessível para novos jogadores.</w:t>
       </w:r>
     </w:p>
     <w:p>
@@ -1861,7 +2019,25 @@
           <w:sz w:val="24"/>
           <w:szCs w:val="24"/>
         </w:rPr>
-        <w:t xml:space="preserve"> serão apresentados o Otrio e as respetivas regras de jogo; todos os aspetos analisados e implementados da lógica de jogo</w:t>
+        <w:t xml:space="preserve"> serão apresentados o </w:t>
+      </w:r>
+      <w:proofErr w:type="spellStart"/>
+      <w:r>
+        <w:rPr>
+          <w:rFonts w:ascii="Cambria" w:hAnsi="Cambria"/>
+          <w:sz w:val="24"/>
+          <w:szCs w:val="24"/>
+        </w:rPr>
+        <w:t>Otrio</w:t>
+      </w:r>
+      <w:proofErr w:type="spellEnd"/>
+      <w:r>
+        <w:rPr>
+          <w:rFonts w:ascii="Cambria" w:hAnsi="Cambria"/>
+          <w:sz w:val="24"/>
+          <w:szCs w:val="24"/>
+        </w:rPr>
+        <w:t xml:space="preserve"> e as respetivas regras de jogo; todos os aspetos analisados e implementados da lógica de jogo</w:t>
       </w:r>
       <w:r>
         <w:rPr>
@@ -1936,9 +2112,20 @@
           <w:sz w:val="48"/>
           <w:szCs w:val="48"/>
         </w:rPr>
-        <w:t>O Jogo Otrio</w:t>
+        <w:t xml:space="preserve">O Jogo </w:t>
+      </w:r>
+      <w:proofErr w:type="spellStart"/>
+      <w:r>
+        <w:rPr>
+          <w:rFonts w:ascii="Times New Roman" w:hAnsi="Times New Roman" w:cs="Times New Roman"/>
+          <w:color w:val="auto"/>
+          <w:sz w:val="48"/>
+          <w:szCs w:val="48"/>
+        </w:rPr>
+        <w:t>Otrio</w:t>
       </w:r>
       <w:bookmarkEnd w:id="1"/>
+      <w:proofErr w:type="spellEnd"/>
     </w:p>
     <w:p/>
     <w:p>
@@ -1958,14 +2145,34 @@
         </w:rPr>
         <w:t xml:space="preserve">O </w:t>
       </w:r>
-      <w:r>
-        <w:rPr>
-          <w:rFonts w:ascii="Cambria" w:hAnsi="Cambria"/>
-          <w:sz w:val="24"/>
-          <w:szCs w:val="24"/>
-        </w:rPr>
-        <w:t>Otrio é um jogo de estratégia para 2 a 4 jogadores, baseado num tabuleiro interno</w:t>
-      </w:r>
+      <w:proofErr w:type="spellStart"/>
+      <w:r>
+        <w:rPr>
+          <w:rFonts w:ascii="Cambria" w:hAnsi="Cambria"/>
+          <w:sz w:val="24"/>
+          <w:szCs w:val="24"/>
+        </w:rPr>
+        <w:t>Otrio</w:t>
+      </w:r>
+      <w:proofErr w:type="spellEnd"/>
+      <w:r>
+        <w:rPr>
+          <w:rFonts w:ascii="Cambria" w:hAnsi="Cambria"/>
+          <w:sz w:val="24"/>
+          <w:szCs w:val="24"/>
+        </w:rPr>
+        <w:t xml:space="preserve"> é um jogo de estratégia para 2 a 4 jogadores, baseado </w:t>
+      </w:r>
+      <w:proofErr w:type="gramStart"/>
+      <w:r>
+        <w:rPr>
+          <w:rFonts w:ascii="Cambria" w:hAnsi="Cambria"/>
+          <w:sz w:val="24"/>
+          <w:szCs w:val="24"/>
+        </w:rPr>
+        <w:t>num</w:t>
+      </w:r>
+      <w:proofErr w:type="gramEnd"/>
       <w:r>
         <w:rPr>
           <w:rFonts w:ascii="Cambria" w:hAnsi="Cambria"/>
@@ -1974,6 +2181,32 @@
         </w:rPr>
         <w:t xml:space="preserve"> </w:t>
       </w:r>
+      <w:proofErr w:type="gramStart"/>
+      <w:r>
+        <w:rPr>
+          <w:rFonts w:ascii="Cambria" w:hAnsi="Cambria"/>
+          <w:sz w:val="24"/>
+          <w:szCs w:val="24"/>
+        </w:rPr>
+        <w:t>tabuleiro</w:t>
+      </w:r>
+      <w:proofErr w:type="gramEnd"/>
+      <w:r>
+        <w:rPr>
+          <w:rFonts w:ascii="Cambria" w:hAnsi="Cambria"/>
+          <w:sz w:val="24"/>
+          <w:szCs w:val="24"/>
+        </w:rPr>
+        <w:t xml:space="preserve"> interno</w:t>
+      </w:r>
+      <w:r>
+        <w:rPr>
+          <w:rFonts w:ascii="Cambria" w:hAnsi="Cambria"/>
+          <w:sz w:val="24"/>
+          <w:szCs w:val="24"/>
+        </w:rPr>
+        <w:t xml:space="preserve"> </w:t>
+      </w:r>
       <w:r>
         <w:rPr>
           <w:rFonts w:ascii="Cambria" w:hAnsi="Cambria"/>
@@ -2197,7 +2430,16 @@
           <w:sz w:val="24"/>
           <w:szCs w:val="24"/>
         </w:rPr>
-        <w:t>O jogo termina quando nenhum jogador pode mover alguma peça ou quando algum</w:t>
+        <w:t xml:space="preserve">O jogo termina quando nenhum jogador pode mover alguma peça ou quando </w:t>
+      </w:r>
+      <w:proofErr w:type="gramStart"/>
+      <w:r>
+        <w:rPr>
+          <w:rFonts w:ascii="Cambria" w:hAnsi="Cambria"/>
+          <w:sz w:val="24"/>
+          <w:szCs w:val="24"/>
+        </w:rPr>
+        <w:t>algum</w:t>
       </w:r>
       <w:r>
         <w:rPr>
@@ -2213,7 +2455,34 @@
           <w:sz w:val="24"/>
           <w:szCs w:val="24"/>
         </w:rPr>
-        <w:t>jogador fizer “Otrio”.</w:t>
+        <w:t>jogador</w:t>
+      </w:r>
+      <w:proofErr w:type="gramEnd"/>
+      <w:r>
+        <w:rPr>
+          <w:rFonts w:ascii="Cambria" w:hAnsi="Cambria"/>
+          <w:sz w:val="24"/>
+          <w:szCs w:val="24"/>
+        </w:rPr>
+        <w:t xml:space="preserve"> fizer “</w:t>
+      </w:r>
+      <w:proofErr w:type="spellStart"/>
+      <w:r>
+        <w:rPr>
+          <w:rFonts w:ascii="Cambria" w:hAnsi="Cambria"/>
+          <w:sz w:val="24"/>
+          <w:szCs w:val="24"/>
+        </w:rPr>
+        <w:t>Otrio</w:t>
+      </w:r>
+      <w:proofErr w:type="spellEnd"/>
+      <w:r>
+        <w:rPr>
+          <w:rFonts w:ascii="Cambria" w:hAnsi="Cambria"/>
+          <w:sz w:val="24"/>
+          <w:szCs w:val="24"/>
+        </w:rPr>
+        <w:t>”.</w:t>
       </w:r>
     </w:p>
     <w:p>
@@ -2231,7 +2500,25 @@
           <w:sz w:val="24"/>
           <w:szCs w:val="24"/>
         </w:rPr>
-        <w:t>Fazer “Otrio” resulta em vitória: basta ter uma combinação de 3 peças do mesmo</w:t>
+        <w:t>Fazer “</w:t>
+      </w:r>
+      <w:proofErr w:type="spellStart"/>
+      <w:r>
+        <w:rPr>
+          <w:rFonts w:ascii="Cambria" w:hAnsi="Cambria"/>
+          <w:sz w:val="24"/>
+          <w:szCs w:val="24"/>
+        </w:rPr>
+        <w:t>Otrio</w:t>
+      </w:r>
+      <w:proofErr w:type="spellEnd"/>
+      <w:r>
+        <w:rPr>
+          <w:rFonts w:ascii="Cambria" w:hAnsi="Cambria"/>
+          <w:sz w:val="24"/>
+          <w:szCs w:val="24"/>
+        </w:rPr>
+        <w:t>” resulta em vitória: basta ter uma combinação de 3 peças do mesmo</w:t>
       </w:r>
       <w:r>
         <w:rPr>
@@ -2247,7 +2534,25 @@
           <w:sz w:val="24"/>
           <w:szCs w:val="24"/>
         </w:rPr>
-        <w:t>tamanho e da mesma cor numa linha na horizontal, vertical</w:t>
+        <w:t xml:space="preserve">tamanho e da mesma cor numa </w:t>
+      </w:r>
+      <w:proofErr w:type="gramStart"/>
+      <w:r>
+        <w:rPr>
+          <w:rFonts w:ascii="Cambria" w:hAnsi="Cambria"/>
+          <w:sz w:val="24"/>
+          <w:szCs w:val="24"/>
+        </w:rPr>
+        <w:t>linha</w:t>
+      </w:r>
+      <w:proofErr w:type="gramEnd"/>
+      <w:r>
+        <w:rPr>
+          <w:rFonts w:ascii="Cambria" w:hAnsi="Cambria"/>
+          <w:sz w:val="24"/>
+          <w:szCs w:val="24"/>
+        </w:rPr>
+        <w:t xml:space="preserve"> na horizontal, vertical</w:t>
       </w:r>
       <w:r>
         <w:rPr>
@@ -2293,7 +2598,7 @@
         <mc:AlternateContent>
           <mc:Choice Requires="wps">
             <w:drawing>
-              <wp:anchor distT="45720" distB="45720" distL="114300" distR="114300" simplePos="0" relativeHeight="251668480" behindDoc="0" locked="0" layoutInCell="1" allowOverlap="1" wp14:anchorId="5DEBDE52" wp14:editId="3CBCD59E">
+              <wp:anchor distT="45720" distB="45720" distL="114300" distR="114300" simplePos="0" relativeHeight="251668480" behindDoc="0" locked="0" layoutInCell="1" allowOverlap="1" wp14:anchorId="1B34BB7C" wp14:editId="51093EB7">
                 <wp:simplePos x="0" y="0"/>
                 <wp:positionH relativeFrom="margin">
                   <wp:align>right</wp:align>
@@ -2346,7 +2651,55 @@
                                 <w:sz w:val="16"/>
                                 <w:szCs w:val="16"/>
                               </w:rPr>
-                              <w:t>Fig. 3 - Fazer “Otrio” por colocação de 3 peças concêntricas numa posição do tabuleiro.¹</w:t>
+                              <w:t>Fig. 3 - Fazer “</w:t>
+                            </w:r>
+                            <w:proofErr w:type="spellStart"/>
+                            <w:r>
+                              <w:rPr>
+                                <w:sz w:val="16"/>
+                                <w:szCs w:val="16"/>
+                              </w:rPr>
+                              <w:t>Otrio</w:t>
+                            </w:r>
+                            <w:proofErr w:type="spellEnd"/>
+                            <w:r>
+                              <w:rPr>
+                                <w:sz w:val="16"/>
+                                <w:szCs w:val="16"/>
+                              </w:rPr>
+                              <w:t xml:space="preserve">” por colocação de 3 peças concêntricas </w:t>
+                            </w:r>
+                            <w:proofErr w:type="gramStart"/>
+                            <w:r>
+                              <w:rPr>
+                                <w:sz w:val="16"/>
+                                <w:szCs w:val="16"/>
+                              </w:rPr>
+                              <w:t>numa</w:t>
+                            </w:r>
+                            <w:proofErr w:type="gramEnd"/>
+                            <w:r>
+                              <w:rPr>
+                                <w:sz w:val="16"/>
+                                <w:szCs w:val="16"/>
+                              </w:rPr>
+                              <w:t xml:space="preserve"> </w:t>
+                            </w:r>
+                            <w:proofErr w:type="gramStart"/>
+                            <w:r>
+                              <w:rPr>
+                                <w:sz w:val="16"/>
+                                <w:szCs w:val="16"/>
+                              </w:rPr>
+                              <w:t>posição</w:t>
+                            </w:r>
+                            <w:proofErr w:type="gramEnd"/>
+                            <w:r>
+                              <w:rPr>
+                                <w:sz w:val="16"/>
+                                <w:szCs w:val="16"/>
+                              </w:rPr>
+                              <w:t xml:space="preserve"> do tabuleiro.¹</w:t>
                             </w:r>
                           </w:p>
                         </w:txbxContent>
@@ -2368,7 +2721,7 @@
           </mc:Choice>
           <mc:Fallback>
             <w:pict>
-              <v:shapetype w14:anchorId="5DEBDE52" id="_x0000_t202" coordsize="21600,21600" o:spt="202" path="m,l,21600r21600,l21600,xe">
+              <v:shapetype w14:anchorId="1B34BB7C" id="_x0000_t202" coordsize="21600,21600" o:spt="202" path="m,l,21600r21600,l21600,xe">
                 <v:stroke joinstyle="miter"/>
                 <v:path gradientshapeok="t" o:connecttype="rect"/>
               </v:shapetype>
@@ -2387,7 +2740,55 @@
                           <w:sz w:val="16"/>
                           <w:szCs w:val="16"/>
                         </w:rPr>
-                        <w:t>Fig. 3 - Fazer “Otrio” por colocação de 3 peças concêntricas numa posição do tabuleiro.¹</w:t>
+                        <w:t>Fig. 3 - Fazer “</w:t>
+                      </w:r>
+                      <w:proofErr w:type="spellStart"/>
+                      <w:r>
+                        <w:rPr>
+                          <w:sz w:val="16"/>
+                          <w:szCs w:val="16"/>
+                        </w:rPr>
+                        <w:t>Otrio</w:t>
+                      </w:r>
+                      <w:proofErr w:type="spellEnd"/>
+                      <w:r>
+                        <w:rPr>
+                          <w:sz w:val="16"/>
+                          <w:szCs w:val="16"/>
+                        </w:rPr>
+                        <w:t xml:space="preserve">” por colocação de 3 peças concêntricas </w:t>
+                      </w:r>
+                      <w:proofErr w:type="gramStart"/>
+                      <w:r>
+                        <w:rPr>
+                          <w:sz w:val="16"/>
+                          <w:szCs w:val="16"/>
+                        </w:rPr>
+                        <w:t>numa</w:t>
+                      </w:r>
+                      <w:proofErr w:type="gramEnd"/>
+                      <w:r>
+                        <w:rPr>
+                          <w:sz w:val="16"/>
+                          <w:szCs w:val="16"/>
+                        </w:rPr>
+                        <w:t xml:space="preserve"> </w:t>
+                      </w:r>
+                      <w:proofErr w:type="gramStart"/>
+                      <w:r>
+                        <w:rPr>
+                          <w:sz w:val="16"/>
+                          <w:szCs w:val="16"/>
+                        </w:rPr>
+                        <w:t>posição</w:t>
+                      </w:r>
+                      <w:proofErr w:type="gramEnd"/>
+                      <w:r>
+                        <w:rPr>
+                          <w:sz w:val="16"/>
+                          <w:szCs w:val="16"/>
+                        </w:rPr>
+                        <w:t xml:space="preserve"> do tabuleiro.¹</w:t>
                       </w:r>
                     </w:p>
                   </w:txbxContent>
@@ -2408,7 +2809,7 @@
           <w:lang w:val="en-US"/>
         </w:rPr>
         <w:drawing>
-          <wp:anchor distT="0" distB="0" distL="114300" distR="114300" simplePos="0" relativeHeight="251669504" behindDoc="1" locked="0" layoutInCell="1" allowOverlap="1" wp14:anchorId="335BE278" wp14:editId="670BE7CA">
+          <wp:anchor distT="0" distB="0" distL="114300" distR="114300" simplePos="0" relativeHeight="251669504" behindDoc="1" locked="0" layoutInCell="1" allowOverlap="1" wp14:anchorId="6AB7D4EF" wp14:editId="2970C897">
             <wp:simplePos x="0" y="0"/>
             <wp:positionH relativeFrom="margin">
               <wp:align>center</wp:align>
@@ -2516,7 +2917,25 @@
           <w:sz w:val="24"/>
           <w:szCs w:val="24"/>
         </w:rPr>
-        <w:t>. Por último, também se pode fazer “Otrio”</w:t>
+        <w:t>. Por último, também se pode fazer “</w:t>
+      </w:r>
+      <w:proofErr w:type="spellStart"/>
+      <w:r>
+        <w:rPr>
+          <w:rFonts w:ascii="Cambria" w:hAnsi="Cambria"/>
+          <w:sz w:val="24"/>
+          <w:szCs w:val="24"/>
+        </w:rPr>
+        <w:t>Otrio</w:t>
+      </w:r>
+      <w:proofErr w:type="spellEnd"/>
+      <w:r>
+        <w:rPr>
+          <w:rFonts w:ascii="Cambria" w:hAnsi="Cambria"/>
+          <w:sz w:val="24"/>
+          <w:szCs w:val="24"/>
+        </w:rPr>
+        <w:t>”</w:t>
       </w:r>
       <w:r>
         <w:rPr>
@@ -2532,7 +2951,25 @@
           <w:sz w:val="24"/>
           <w:szCs w:val="24"/>
         </w:rPr>
-        <w:t>colocando 3 peças concêntricas no mesmo espaço do tabuleiro</w:t>
+        <w:t xml:space="preserve">colocando 3 peças concêntricas </w:t>
+      </w:r>
+      <w:proofErr w:type="gramStart"/>
+      <w:r>
+        <w:rPr>
+          <w:rFonts w:ascii="Cambria" w:hAnsi="Cambria"/>
+          <w:sz w:val="24"/>
+          <w:szCs w:val="24"/>
+        </w:rPr>
+        <w:t>no</w:t>
+      </w:r>
+      <w:proofErr w:type="gramEnd"/>
+      <w:r>
+        <w:rPr>
+          <w:rFonts w:ascii="Cambria" w:hAnsi="Cambria"/>
+          <w:sz w:val="24"/>
+          <w:szCs w:val="24"/>
+        </w:rPr>
+        <w:t xml:space="preserve"> mesmo espaço do tabuleiro</w:t>
       </w:r>
       <w:r>
         <w:rPr>
@@ -2570,7 +3007,7 @@
         <mc:AlternateContent>
           <mc:Choice Requires="wps">
             <w:drawing>
-              <wp:anchor distT="45720" distB="45720" distL="114300" distR="114300" simplePos="0" relativeHeight="251667456" behindDoc="0" locked="0" layoutInCell="1" allowOverlap="1" wp14:anchorId="4EC81430" wp14:editId="6CBB4D2D">
+              <wp:anchor distT="45720" distB="45720" distL="114300" distR="114300" simplePos="0" relativeHeight="251667456" behindDoc="0" locked="0" layoutInCell="1" allowOverlap="1" wp14:anchorId="66CC14AE" wp14:editId="3E425085">
                 <wp:simplePos x="0" y="0"/>
                 <wp:positionH relativeFrom="margin">
                   <wp:align>left</wp:align>
@@ -2621,7 +3058,35 @@
                               <w:rPr>
                                 <w:sz w:val="16"/>
                               </w:rPr>
-                              <w:t>Fig. 1 - Fazer “Otrio” por colocação das peças do mesmo tamanho numa linha.¹</w:t>
+                              <w:t>Fig. 1 - Fazer “</w:t>
+                            </w:r>
+                            <w:proofErr w:type="spellStart"/>
+                            <w:r>
+                              <w:rPr>
+                                <w:sz w:val="16"/>
+                              </w:rPr>
+                              <w:t>Otrio</w:t>
+                            </w:r>
+                            <w:proofErr w:type="spellEnd"/>
+                            <w:r>
+                              <w:rPr>
+                                <w:sz w:val="16"/>
+                              </w:rPr>
+                              <w:t xml:space="preserve">” por colocação das peças do mesmo tamanho numa </w:t>
+                            </w:r>
+                            <w:proofErr w:type="gramStart"/>
+                            <w:r>
+                              <w:rPr>
+                                <w:sz w:val="16"/>
+                              </w:rPr>
+                              <w:t>linha</w:t>
+                            </w:r>
+                            <w:proofErr w:type="gramEnd"/>
+                            <w:r>
+                              <w:rPr>
+                                <w:sz w:val="16"/>
+                              </w:rPr>
+                              <w:t>.¹</w:t>
                             </w:r>
                           </w:p>
                         </w:txbxContent>
@@ -2643,7 +3108,7 @@
           </mc:Choice>
           <mc:Fallback>
             <w:pict>
-              <v:shape w14:anchorId="4EC81430" id="_x0000_s1027" type="#_x0000_t202" style="position:absolute;left:0;text-align:left;margin-left:0;margin-top:148.15pt;width:141.2pt;height:110.6pt;z-index:251667456;visibility:visible;mso-wrap-style:square;mso-width-percent:0;mso-height-percent:200;mso-wrap-distance-left:9pt;mso-wrap-distance-top:3.6pt;mso-wrap-distance-right:9pt;mso-wrap-distance-bottom:3.6pt;mso-position-horizontal:left;mso-position-horizontal-relative:margin;mso-position-vertical:absolute;mso-position-vertical-relative:text;mso-width-percent:0;mso-height-percent:200;mso-width-relative:margin;mso-height-relative:margin;v-text-anchor:top" o:gfxdata="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" stroked="f">
+              <v:shape w14:anchorId="66CC14AE" id="_x0000_s1027" type="#_x0000_t202" style="position:absolute;left:0;text-align:left;margin-left:0;margin-top:148.15pt;width:141.2pt;height:110.6pt;z-index:251667456;visibility:visible;mso-wrap-style:square;mso-width-percent:0;mso-height-percent:200;mso-wrap-distance-left:9pt;mso-wrap-distance-top:3.6pt;mso-wrap-distance-right:9pt;mso-wrap-distance-bottom:3.6pt;mso-position-horizontal:left;mso-position-horizontal-relative:margin;mso-position-vertical:absolute;mso-position-vertical-relative:text;mso-width-percent:0;mso-height-percent:200;mso-width-relative:margin;mso-height-relative:margin;v-text-anchor:top" o:gfxdata="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" stroked="f">
                 <v:textbox style="mso-fit-shape-to-text:t">
                   <w:txbxContent>
                     <w:p>
@@ -2656,7 +3121,35 @@
                         <w:rPr>
                           <w:sz w:val="16"/>
                         </w:rPr>
-                        <w:t>Fig. 1 - Fazer “Otrio” por colocação das peças do mesmo tamanho numa linha.¹</w:t>
+                        <w:t>Fig. 1 - Fazer “</w:t>
+                      </w:r>
+                      <w:proofErr w:type="spellStart"/>
+                      <w:r>
+                        <w:rPr>
+                          <w:sz w:val="16"/>
+                        </w:rPr>
+                        <w:t>Otrio</w:t>
+                      </w:r>
+                      <w:proofErr w:type="spellEnd"/>
+                      <w:r>
+                        <w:rPr>
+                          <w:sz w:val="16"/>
+                        </w:rPr>
+                        <w:t xml:space="preserve">” por colocação das peças do mesmo tamanho numa </w:t>
+                      </w:r>
+                      <w:proofErr w:type="gramStart"/>
+                      <w:r>
+                        <w:rPr>
+                          <w:sz w:val="16"/>
+                        </w:rPr>
+                        <w:t>linha</w:t>
+                      </w:r>
+                      <w:proofErr w:type="gramEnd"/>
+                      <w:r>
+                        <w:rPr>
+                          <w:sz w:val="16"/>
+                        </w:rPr>
+                        <w:t>.¹</w:t>
                       </w:r>
                     </w:p>
                   </w:txbxContent>
@@ -2678,7 +3171,7 @@
         <mc:AlternateContent>
           <mc:Choice Requires="wps">
             <w:drawing>
-              <wp:anchor distT="45720" distB="45720" distL="114300" distR="114300" simplePos="0" relativeHeight="251666432" behindDoc="0" locked="0" layoutInCell="1" allowOverlap="1" wp14:anchorId="688CAC15" wp14:editId="77B2A1D4">
+              <wp:anchor distT="45720" distB="45720" distL="114300" distR="114300" simplePos="0" relativeHeight="251666432" behindDoc="0" locked="0" layoutInCell="1" allowOverlap="1" wp14:anchorId="1117DB15" wp14:editId="5B3C6328">
                 <wp:simplePos x="0" y="0"/>
                 <wp:positionH relativeFrom="margin">
                   <wp:align>center</wp:align>
@@ -2731,7 +3224,23 @@
                                 <w:sz w:val="16"/>
                                 <w:szCs w:val="16"/>
                               </w:rPr>
-                              <w:t>Fig. 2 - Fazer “Otrio” por colocação das peças por ordem crescente ou decrescente numa linha.¹</w:t>
+                              <w:t>Fig. 2 - Fazer “</w:t>
+                            </w:r>
+                            <w:proofErr w:type="spellStart"/>
+                            <w:r>
+                              <w:rPr>
+                                <w:sz w:val="16"/>
+                                <w:szCs w:val="16"/>
+                              </w:rPr>
+                              <w:t>Otrio</w:t>
+                            </w:r>
+                            <w:proofErr w:type="spellEnd"/>
+                            <w:r>
+                              <w:rPr>
+                                <w:sz w:val="16"/>
+                                <w:szCs w:val="16"/>
+                              </w:rPr>
+                              <w:t>” por colocação das peças por ordem crescente ou decrescente numa linha.¹</w:t>
                             </w:r>
                           </w:p>
                         </w:txbxContent>
@@ -2753,7 +3262,7 @@
           </mc:Choice>
           <mc:Fallback>
             <w:pict>
-              <v:shape w14:anchorId="688CAC15" id="_x0000_s1028" type="#_x0000_t202" style="position:absolute;left:0;text-align:left;margin-left:0;margin-top:148.75pt;width:138.85pt;height:110.6pt;z-index:251666432;visibility:visible;mso-wrap-style:square;mso-width-percent:0;mso-height-percent:200;mso-wrap-distance-left:9pt;mso-wrap-distance-top:3.6pt;mso-wrap-distance-right:9pt;mso-wrap-distance-bottom:3.6pt;mso-position-horizontal:center;mso-position-horizontal-relative:margin;mso-position-vertical:absolute;mso-position-vertical-relative:text;mso-width-percent:0;mso-height-percent:200;mso-width-relative:margin;mso-height-relative:margin;v-text-anchor:top" o:gfxdata="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" stroked="f">
+              <v:shape w14:anchorId="1117DB15" id="_x0000_s1028" type="#_x0000_t202" style="position:absolute;left:0;text-align:left;margin-left:0;margin-top:148.75pt;width:138.85pt;height:110.6pt;z-index:251666432;visibility:visible;mso-wrap-style:square;mso-width-percent:0;mso-height-percent:200;mso-wrap-distance-left:9pt;mso-wrap-distance-top:3.6pt;mso-wrap-distance-right:9pt;mso-wrap-distance-bottom:3.6pt;mso-position-horizontal:center;mso-position-horizontal-relative:margin;mso-position-vertical:absolute;mso-position-vertical-relative:text;mso-width-percent:0;mso-height-percent:200;mso-width-relative:margin;mso-height-relative:margin;v-text-anchor:top" o:gfxdata="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" stroked="f">
                 <v:textbox style="mso-fit-shape-to-text:t">
                   <w:txbxContent>
                     <w:p>
@@ -2768,7 +3277,23 @@
                           <w:sz w:val="16"/>
                           <w:szCs w:val="16"/>
                         </w:rPr>
-                        <w:t>Fig. 2 - Fazer “Otrio” por colocação das peças por ordem crescente ou decrescente numa linha.¹</w:t>
+                        <w:t>Fig. 2 - Fazer “</w:t>
+                      </w:r>
+                      <w:proofErr w:type="spellStart"/>
+                      <w:r>
+                        <w:rPr>
+                          <w:sz w:val="16"/>
+                          <w:szCs w:val="16"/>
+                        </w:rPr>
+                        <w:t>Otrio</w:t>
+                      </w:r>
+                      <w:proofErr w:type="spellEnd"/>
+                      <w:r>
+                        <w:rPr>
+                          <w:sz w:val="16"/>
+                          <w:szCs w:val="16"/>
+                        </w:rPr>
+                        <w:t>” por colocação das peças por ordem crescente ou decrescente numa linha.¹</w:t>
                       </w:r>
                     </w:p>
                   </w:txbxContent>
@@ -2789,7 +3314,7 @@
           <w:lang w:val="en-US"/>
         </w:rPr>
         <w:drawing>
-          <wp:anchor distT="0" distB="0" distL="114300" distR="114300" simplePos="0" relativeHeight="251665408" behindDoc="0" locked="0" layoutInCell="1" allowOverlap="1" wp14:anchorId="1AF73A0E" wp14:editId="197ADE44">
+          <wp:anchor distT="0" distB="0" distL="114300" distR="114300" simplePos="0" relativeHeight="251665408" behindDoc="0" locked="0" layoutInCell="1" allowOverlap="1" wp14:anchorId="36B4EE04" wp14:editId="561BEC4A">
             <wp:simplePos x="0" y="0"/>
             <wp:positionH relativeFrom="margin">
               <wp:align>right</wp:align>
@@ -2861,7 +3386,7 @@
           <w:lang w:val="en-US"/>
         </w:rPr>
         <w:drawing>
-          <wp:anchor distT="0" distB="0" distL="114300" distR="114300" simplePos="0" relativeHeight="251664384" behindDoc="0" locked="0" layoutInCell="1" allowOverlap="1" wp14:anchorId="19AD8C81" wp14:editId="31F3F460">
+          <wp:anchor distT="0" distB="0" distL="114300" distR="114300" simplePos="0" relativeHeight="251664384" behindDoc="0" locked="0" layoutInCell="1" allowOverlap="1" wp14:anchorId="0844AEC0" wp14:editId="4DF0A363">
             <wp:simplePos x="0" y="0"/>
             <wp:positionH relativeFrom="margin">
               <wp:align>left</wp:align>
@@ -2983,7 +3508,7 @@
         <mc:AlternateContent>
           <mc:Choice Requires="wps">
             <w:drawing>
-              <wp:anchor distT="45720" distB="45720" distL="114300" distR="114300" simplePos="0" relativeHeight="251675648" behindDoc="0" locked="0" layoutInCell="1" allowOverlap="1" wp14:anchorId="76F2D399" wp14:editId="5CAC94C8">
+              <wp:anchor distT="45720" distB="45720" distL="114300" distR="114300" simplePos="0" relativeHeight="251675648" behindDoc="0" locked="0" layoutInCell="1" allowOverlap="1" wp14:anchorId="23B8EA2D" wp14:editId="07FC98B1">
                 <wp:simplePos x="0" y="0"/>
                 <wp:positionH relativeFrom="margin">
                   <wp:align>center</wp:align>
@@ -3082,7 +3607,7 @@
           </mc:Choice>
           <mc:Fallback>
             <w:pict>
-              <v:shape w14:anchorId="76F2D399" id="_x0000_s1029" type="#_x0000_t202" style="position:absolute;margin-left:0;margin-top:21.4pt;width:508.9pt;height:26.2pt;z-index:251675648;visibility:visible;mso-wrap-style:square;mso-width-percent:0;mso-height-percent:0;mso-wrap-distance-left:9pt;mso-wrap-distance-top:3.6pt;mso-wrap-distance-right:9pt;mso-wrap-distance-bottom:3.6pt;mso-position-horizontal:center;mso-position-horizontal-relative:margin;mso-position-vertical:absolute;mso-position-vertical-relative:text;mso-width-percent:0;mso-height-percent:0;mso-width-relative:margin;mso-height-relative:margin;v-text-anchor:top" o:gfxdata="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" stroked="f">
+              <v:shape w14:anchorId="23B8EA2D" id="_x0000_s1029" type="#_x0000_t202" style="position:absolute;margin-left:0;margin-top:21.4pt;width:508.9pt;height:26.2pt;z-index:251675648;visibility:visible;mso-wrap-style:square;mso-width-percent:0;mso-height-percent:0;mso-wrap-distance-left:9pt;mso-wrap-distance-top:3.6pt;mso-wrap-distance-right:9pt;mso-wrap-distance-bottom:3.6pt;mso-position-horizontal:center;mso-position-horizontal-relative:margin;mso-position-vertical:absolute;mso-position-vertical-relative:text;mso-width-percent:0;mso-height-percent:0;mso-width-relative:margin;mso-height-relative:margin;v-text-anchor:top" o:gfxdata="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" stroked="f">
                 <v:textbox>
                   <w:txbxContent>
                     <w:p>
@@ -3535,7 +4060,25 @@
           <w:sz w:val="24"/>
           <w:szCs w:val="24"/>
         </w:rPr>
-        <w:t>, sendo cada um a lista que corresponde à linha superior, intermédia, e inferior do tabuleiro, respetivamente. Cada uma das listas mencionadas contém também 3 listas, correspondendo respetivamente às primeira, segunda e terceira posições de cada conjunto de peças na linha correspondente do tabuleiro</w:t>
+        <w:t xml:space="preserve">, sendo cada um a lista que corresponde à linha superior, intermédia, e inferior do tabuleiro, respetivamente. Cada uma das listas mencionadas contém também 3 listas, correspondendo respetivamente </w:t>
+      </w:r>
+      <w:proofErr w:type="gramStart"/>
+      <w:r>
+        <w:rPr>
+          <w:rFonts w:ascii="Cambria" w:hAnsi="Cambria"/>
+          <w:sz w:val="24"/>
+          <w:szCs w:val="24"/>
+        </w:rPr>
+        <w:t>às primeira</w:t>
+      </w:r>
+      <w:proofErr w:type="gramEnd"/>
+      <w:r>
+        <w:rPr>
+          <w:rFonts w:ascii="Cambria" w:hAnsi="Cambria"/>
+          <w:sz w:val="24"/>
+          <w:szCs w:val="24"/>
+        </w:rPr>
+        <w:t>, segunda e terceira posições de cada conjunto de peças na linha correspondente do tabuleiro</w:t>
       </w:r>
       <w:r>
         <w:rPr>
@@ -3581,6 +4124,7 @@
         </w:rPr>
         <w:t xml:space="preserve">reen; </w:t>
       </w:r>
+      <w:proofErr w:type="spellStart"/>
       <w:r>
         <w:rPr>
           <w:rFonts w:ascii="Cambria" w:hAnsi="Cambria"/>
@@ -3596,8 +4140,18 @@
           <w:sz w:val="24"/>
           <w:szCs w:val="24"/>
         </w:rPr>
-        <w:t xml:space="preserve">lue; </w:t>
-      </w:r>
+        <w:t>lue</w:t>
+      </w:r>
+      <w:proofErr w:type="spellEnd"/>
+      <w:r>
+        <w:rPr>
+          <w:rFonts w:ascii="Cambria" w:hAnsi="Cambria"/>
+          <w:sz w:val="24"/>
+          <w:szCs w:val="24"/>
+        </w:rPr>
+        <w:t xml:space="preserve">; </w:t>
+      </w:r>
+      <w:proofErr w:type="spellStart"/>
       <w:r>
         <w:rPr>
           <w:rFonts w:ascii="Cambria" w:hAnsi="Cambria"/>
@@ -3613,8 +4167,18 @@
           <w:sz w:val="24"/>
           <w:szCs w:val="24"/>
         </w:rPr>
-        <w:t xml:space="preserve">urple; </w:t>
-      </w:r>
+        <w:t>urple</w:t>
+      </w:r>
+      <w:proofErr w:type="spellEnd"/>
+      <w:r>
+        <w:rPr>
+          <w:rFonts w:ascii="Cambria" w:hAnsi="Cambria"/>
+          <w:sz w:val="24"/>
+          <w:szCs w:val="24"/>
+        </w:rPr>
+        <w:t xml:space="preserve">; </w:t>
+      </w:r>
+      <w:proofErr w:type="spellStart"/>
       <w:r>
         <w:rPr>
           <w:rFonts w:ascii="Cambria" w:hAnsi="Cambria"/>
@@ -3630,7 +4194,16 @@
           <w:sz w:val="24"/>
           <w:szCs w:val="24"/>
         </w:rPr>
-        <w:t>ed).</w:t>
+        <w:t>ed</w:t>
+      </w:r>
+      <w:proofErr w:type="spellEnd"/>
+      <w:r>
+        <w:rPr>
+          <w:rFonts w:ascii="Cambria" w:hAnsi="Cambria"/>
+          <w:sz w:val="24"/>
+          <w:szCs w:val="24"/>
+        </w:rPr>
+        <w:t>).</w:t>
       </w:r>
     </w:p>
     <w:p>
@@ -3692,7 +4265,7 @@
           <w:lang w:val="en-US"/>
         </w:rPr>
         <w:drawing>
-          <wp:anchor distT="0" distB="0" distL="114300" distR="114300" simplePos="0" relativeHeight="251660288" behindDoc="0" locked="0" layoutInCell="1" allowOverlap="1" wp14:anchorId="63D4B4C4" wp14:editId="7227A38F">
+          <wp:anchor distT="0" distB="0" distL="114300" distR="114300" simplePos="0" relativeHeight="251660288" behindDoc="0" locked="0" layoutInCell="1" allowOverlap="1" wp14:anchorId="007A77B3" wp14:editId="754EC6BF">
             <wp:simplePos x="0" y="0"/>
             <wp:positionH relativeFrom="margin">
               <wp:align>right</wp:align>
@@ -3808,15 +4381,33 @@
           <w:sz w:val="24"/>
           <w:szCs w:val="24"/>
         </w:rPr>
-        <w:t>: [</w:t>
-      </w:r>
-      <w:r>
-        <w:rPr>
-          <w:rFonts w:ascii="Cambria" w:hAnsi="Cambria"/>
-          <w:sz w:val="24"/>
-          <w:szCs w:val="24"/>
-        </w:rPr>
-        <w:t xml:space="preserve"> [r, r, r], [r, r, r], [r, r, r] ] </w:t>
+        <w:t xml:space="preserve">: </w:t>
+      </w:r>
+      <w:proofErr w:type="gramStart"/>
+      <w:r>
+        <w:rPr>
+          <w:rFonts w:ascii="Cambria" w:hAnsi="Cambria"/>
+          <w:sz w:val="24"/>
+          <w:szCs w:val="24"/>
+        </w:rPr>
+        <w:t>[</w:t>
+      </w:r>
+      <w:r>
+        <w:rPr>
+          <w:rFonts w:ascii="Cambria" w:hAnsi="Cambria"/>
+          <w:sz w:val="24"/>
+          <w:szCs w:val="24"/>
+        </w:rPr>
+        <w:t xml:space="preserve"> [r</w:t>
+      </w:r>
+      <w:proofErr w:type="gramEnd"/>
+      <w:r>
+        <w:rPr>
+          <w:rFonts w:ascii="Cambria" w:hAnsi="Cambria"/>
+          <w:sz w:val="24"/>
+          <w:szCs w:val="24"/>
+        </w:rPr>
+        <w:t xml:space="preserve">, r, r], [r, r, r], [r, r, r] ] </w:t>
       </w:r>
     </w:p>
     <w:p>
@@ -3851,7 +4442,25 @@
           <w:sz w:val="24"/>
           <w:szCs w:val="24"/>
         </w:rPr>
-        <w:t xml:space="preserve"> [ [g, g, g], [g, g, g], [g, g, g] ]</w:t>
+        <w:t xml:space="preserve"> </w:t>
+      </w:r>
+      <w:proofErr w:type="gramStart"/>
+      <w:r>
+        <w:rPr>
+          <w:rFonts w:ascii="Cambria" w:hAnsi="Cambria"/>
+          <w:sz w:val="24"/>
+          <w:szCs w:val="24"/>
+        </w:rPr>
+        <w:t>[ [g</w:t>
+      </w:r>
+      <w:proofErr w:type="gramEnd"/>
+      <w:r>
+        <w:rPr>
+          <w:rFonts w:ascii="Cambria" w:hAnsi="Cambria"/>
+          <w:sz w:val="24"/>
+          <w:szCs w:val="24"/>
+        </w:rPr>
+        <w:t>, g, g], [g, g, g], [g, g, g] ]</w:t>
       </w:r>
     </w:p>
     <w:p>
@@ -3886,8 +4495,18 @@
           <w:sz w:val="24"/>
           <w:szCs w:val="24"/>
         </w:rPr>
-        <w:t xml:space="preserve"> [b, b, b], [b, b, b], [b, b, b] ]</w:t>
-      </w:r>
+        <w:t xml:space="preserve"> [b, b, b], [b, b, b], [b, b, </w:t>
+      </w:r>
+      <w:proofErr w:type="gramStart"/>
+      <w:r>
+        <w:rPr>
+          <w:rFonts w:ascii="Cambria" w:hAnsi="Cambria"/>
+          <w:sz w:val="24"/>
+          <w:szCs w:val="24"/>
+        </w:rPr>
+        <w:t>b] ]</w:t>
+      </w:r>
+      <w:proofErr w:type="gramEnd"/>
     </w:p>
     <w:p>
       <w:pPr>
@@ -3907,6 +4526,7 @@
         </w:rPr>
         <w:t>Jogador 4</w:t>
       </w:r>
+      <w:proofErr w:type="gramStart"/>
       <w:r>
         <w:rPr>
           <w:rFonts w:ascii="Cambria" w:hAnsi="Cambria"/>
@@ -3921,7 +4541,16 @@
           <w:sz w:val="24"/>
           <w:szCs w:val="24"/>
         </w:rPr>
-        <w:t xml:space="preserve">  [p, p, p], [p, p, p], [p, p, p] ] </w:t>
+        <w:t xml:space="preserve">  [p</w:t>
+      </w:r>
+      <w:proofErr w:type="gramEnd"/>
+      <w:r>
+        <w:rPr>
+          <w:rFonts w:ascii="Cambria" w:hAnsi="Cambria"/>
+          <w:sz w:val="24"/>
+          <w:szCs w:val="24"/>
+        </w:rPr>
+        <w:t xml:space="preserve">, p, p], [p, p, p], [p, p, p] ] </w:t>
       </w:r>
     </w:p>
     <w:p>
@@ -3964,13 +4593,23 @@
           <w:szCs w:val="24"/>
         </w:rPr>
       </w:pPr>
-      <w:r>
-        <w:rPr>
-          <w:rFonts w:ascii="Cambria" w:hAnsi="Cambria"/>
-          <w:sz w:val="24"/>
-          <w:szCs w:val="24"/>
-        </w:rPr>
-        <w:t>[ [ [e, e, e], [e, e, e], [e, e, e] ],</w:t>
+      <w:proofErr w:type="gramStart"/>
+      <w:r>
+        <w:rPr>
+          <w:rFonts w:ascii="Cambria" w:hAnsi="Cambria"/>
+          <w:sz w:val="24"/>
+          <w:szCs w:val="24"/>
+        </w:rPr>
+        <w:t>[ [</w:t>
+      </w:r>
+      <w:proofErr w:type="gramEnd"/>
+      <w:r>
+        <w:rPr>
+          <w:rFonts w:ascii="Cambria" w:hAnsi="Cambria"/>
+          <w:sz w:val="24"/>
+          <w:szCs w:val="24"/>
+        </w:rPr>
+        <w:t xml:space="preserve"> [e, e, e], [e, e, e], [e, e, e] ],</w:t>
       </w:r>
     </w:p>
     <w:p>
@@ -3997,7 +4636,25 @@
           <w:sz w:val="24"/>
           <w:szCs w:val="24"/>
         </w:rPr>
-        <w:t>[e, e, e], [e, e, e], [e, e, e] ],</w:t>
+        <w:t xml:space="preserve">[e, e, e], [e, e, e], [e, e, </w:t>
+      </w:r>
+      <w:proofErr w:type="gramStart"/>
+      <w:r>
+        <w:rPr>
+          <w:rFonts w:ascii="Cambria" w:hAnsi="Cambria"/>
+          <w:sz w:val="24"/>
+          <w:szCs w:val="24"/>
+        </w:rPr>
+        <w:t>e] ]</w:t>
+      </w:r>
+      <w:proofErr w:type="gramEnd"/>
+      <w:r>
+        <w:rPr>
+          <w:rFonts w:ascii="Cambria" w:hAnsi="Cambria"/>
+          <w:sz w:val="24"/>
+          <w:szCs w:val="24"/>
+        </w:rPr>
+        <w:t>,</w:t>
       </w:r>
     </w:p>
     <w:p>
@@ -4021,7 +4678,7 @@
         <mc:AlternateContent>
           <mc:Choice Requires="wps">
             <w:drawing>
-              <wp:anchor distT="0" distB="0" distL="114300" distR="114300" simplePos="0" relativeHeight="251663360" behindDoc="0" locked="0" layoutInCell="1" allowOverlap="1" wp14:anchorId="75BA956A" wp14:editId="1202F614">
+              <wp:anchor distT="0" distB="0" distL="114300" distR="114300" simplePos="0" relativeHeight="251663360" behindDoc="0" locked="0" layoutInCell="1" allowOverlap="1" wp14:anchorId="6A2B7A7B" wp14:editId="2106B80C">
                 <wp:simplePos x="0" y="0"/>
                 <wp:positionH relativeFrom="column">
                   <wp:posOffset>4010429</wp:posOffset>
@@ -4111,7 +4768,7 @@
           </mc:Choice>
           <mc:Fallback>
             <w:pict>
-              <v:rect w14:anchorId="75BA956A" id="Rectangle 9" o:spid="_x0000_s1030" alt="https://docs.google.com/a/gcloud.fe.up.pt/drawings/d/srqeIqRu-9y5yRthg65DenA/image?w=237&amp;h=61&amp;rev=48&amp;ac=1" style="position:absolute;margin-left:315.8pt;margin-top:.65pt;width:113.55pt;height:44.05pt;z-index:251663360;visibility:visible;mso-wrap-style:square;mso-width-percent:0;mso-height-percent:0;mso-wrap-distance-left:9pt;mso-wrap-distance-top:0;mso-wrap-distance-right:9pt;mso-wrap-distance-bottom:0;mso-position-horizontal:absolute;mso-position-horizontal-relative:text;mso-position-vertical:absolute;mso-position-vertical-relative:text;mso-width-percent:0;mso-height-percent:0;mso-width-relative:margin;mso-height-relative:margin;v-text-anchor:top" o:gfxdata="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" filled="f" stroked="f">
+              <v:rect w14:anchorId="6A2B7A7B" id="Rectangle 9" o:spid="_x0000_s1030" alt="https://docs.google.com/a/gcloud.fe.up.pt/drawings/d/srqeIqRu-9y5yRthg65DenA/image?w=237&amp;h=61&amp;rev=48&amp;ac=1" style="position:absolute;margin-left:315.8pt;margin-top:.65pt;width:113.55pt;height:44.05pt;z-index:251663360;visibility:visible;mso-wrap-style:square;mso-width-percent:0;mso-height-percent:0;mso-wrap-distance-left:9pt;mso-wrap-distance-top:0;mso-wrap-distance-right:9pt;mso-wrap-distance-bottom:0;mso-position-horizontal:absolute;mso-position-horizontal-relative:text;mso-position-vertical:absolute;mso-position-vertical-relative:text;mso-width-percent:0;mso-height-percent:0;mso-width-relative:margin;mso-height-relative:margin;v-text-anchor:top" o:gfxdata="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" filled="f" stroked="f">
                 <o:lock v:ext="edit" aspectratio="t"/>
                 <v:textbox>
                   <w:txbxContent>
@@ -4139,13 +4796,23 @@
           </mc:Fallback>
         </mc:AlternateContent>
       </w:r>
-      <w:r>
-        <w:rPr>
-          <w:rFonts w:ascii="Cambria" w:hAnsi="Cambria"/>
-          <w:sz w:val="24"/>
-          <w:szCs w:val="24"/>
-        </w:rPr>
-        <w:t xml:space="preserve">[ [e, e, e], [e, e, e], [e, e, e] ] ] </w:t>
+      <w:proofErr w:type="gramStart"/>
+      <w:r>
+        <w:rPr>
+          <w:rFonts w:ascii="Cambria" w:hAnsi="Cambria"/>
+          <w:sz w:val="24"/>
+          <w:szCs w:val="24"/>
+        </w:rPr>
+        <w:t>[ [e</w:t>
+      </w:r>
+      <w:proofErr w:type="gramEnd"/>
+      <w:r>
+        <w:rPr>
+          <w:rFonts w:ascii="Cambria" w:hAnsi="Cambria"/>
+          <w:sz w:val="24"/>
+          <w:szCs w:val="24"/>
+        </w:rPr>
+        <w:t xml:space="preserve">, e, e], [e, e, e], [e, e, e] ] ] </w:t>
       </w:r>
     </w:p>
     <w:p>
@@ -4245,7 +4912,7 @@
           <w:lang w:val="en-US"/>
         </w:rPr>
         <w:drawing>
-          <wp:anchor distT="0" distB="0" distL="114300" distR="114300" simplePos="0" relativeHeight="251661312" behindDoc="0" locked="0" layoutInCell="1" allowOverlap="1" wp14:anchorId="16A70667" wp14:editId="20AD6C8B">
+          <wp:anchor distT="0" distB="0" distL="114300" distR="114300" simplePos="0" relativeHeight="251661312" behindDoc="0" locked="0" layoutInCell="1" allowOverlap="1" wp14:anchorId="19CF6566" wp14:editId="4471C702">
             <wp:simplePos x="0" y="0"/>
             <wp:positionH relativeFrom="margin">
               <wp:posOffset>3530427</wp:posOffset>
@@ -4369,7 +5036,25 @@
           <w:sz w:val="24"/>
           <w:szCs w:val="24"/>
         </w:rPr>
-        <w:t xml:space="preserve"> [ [e, r,  r], [e, e, r ],  [r,  r,  r ] ]</w:t>
+        <w:t xml:space="preserve"> </w:t>
+      </w:r>
+      <w:proofErr w:type="gramStart"/>
+      <w:r>
+        <w:rPr>
+          <w:rFonts w:ascii="Cambria" w:hAnsi="Cambria"/>
+          <w:sz w:val="24"/>
+          <w:szCs w:val="24"/>
+        </w:rPr>
+        <w:t>[ [e</w:t>
+      </w:r>
+      <w:proofErr w:type="gramEnd"/>
+      <w:r>
+        <w:rPr>
+          <w:rFonts w:ascii="Cambria" w:hAnsi="Cambria"/>
+          <w:sz w:val="24"/>
+          <w:szCs w:val="24"/>
+        </w:rPr>
+        <w:t>, r,  r], [e, e, r ],  [r,  r,  r ] ]</w:t>
       </w:r>
     </w:p>
     <w:p>
@@ -4404,7 +5089,25 @@
           <w:sz w:val="24"/>
           <w:szCs w:val="24"/>
         </w:rPr>
-        <w:t xml:space="preserve"> [ [g, g, g], [g, g, g],  [e, e, e] ]</w:t>
+        <w:t xml:space="preserve"> </w:t>
+      </w:r>
+      <w:proofErr w:type="gramStart"/>
+      <w:r>
+        <w:rPr>
+          <w:rFonts w:ascii="Cambria" w:hAnsi="Cambria"/>
+          <w:sz w:val="24"/>
+          <w:szCs w:val="24"/>
+        </w:rPr>
+        <w:t>[ [g</w:t>
+      </w:r>
+      <w:proofErr w:type="gramEnd"/>
+      <w:r>
+        <w:rPr>
+          <w:rFonts w:ascii="Cambria" w:hAnsi="Cambria"/>
+          <w:sz w:val="24"/>
+          <w:szCs w:val="24"/>
+        </w:rPr>
+        <w:t>, g, g], [g, g, g],  [e, e, e] ]</w:t>
       </w:r>
     </w:p>
     <w:p>
@@ -4439,7 +5142,25 @@
           <w:sz w:val="24"/>
           <w:szCs w:val="24"/>
         </w:rPr>
-        <w:t xml:space="preserve"> [ [b, b, b], [e, e, e],  [b, b, e ] ]</w:t>
+        <w:t xml:space="preserve"> </w:t>
+      </w:r>
+      <w:proofErr w:type="gramStart"/>
+      <w:r>
+        <w:rPr>
+          <w:rFonts w:ascii="Cambria" w:hAnsi="Cambria"/>
+          <w:sz w:val="24"/>
+          <w:szCs w:val="24"/>
+        </w:rPr>
+        <w:t>[ [b</w:t>
+      </w:r>
+      <w:proofErr w:type="gramEnd"/>
+      <w:r>
+        <w:rPr>
+          <w:rFonts w:ascii="Cambria" w:hAnsi="Cambria"/>
+          <w:sz w:val="24"/>
+          <w:szCs w:val="24"/>
+        </w:rPr>
+        <w:t>, b, b], [e, e, e],  [b, b, e ] ]</w:t>
       </w:r>
     </w:p>
     <w:p>
@@ -4474,7 +5195,25 @@
           <w:sz w:val="24"/>
           <w:szCs w:val="24"/>
         </w:rPr>
-        <w:t xml:space="preserve"> [ [e, p, p], [e, p, p],  [e, p, p] ]</w:t>
+        <w:t xml:space="preserve"> </w:t>
+      </w:r>
+      <w:proofErr w:type="gramStart"/>
+      <w:r>
+        <w:rPr>
+          <w:rFonts w:ascii="Cambria" w:hAnsi="Cambria"/>
+          <w:sz w:val="24"/>
+          <w:szCs w:val="24"/>
+        </w:rPr>
+        <w:t>[ [e</w:t>
+      </w:r>
+      <w:proofErr w:type="gramEnd"/>
+      <w:r>
+        <w:rPr>
+          <w:rFonts w:ascii="Cambria" w:hAnsi="Cambria"/>
+          <w:sz w:val="24"/>
+          <w:szCs w:val="24"/>
+        </w:rPr>
+        <w:t>, p, p], [e, p, p],  [e, p, p] ]</w:t>
       </w:r>
     </w:p>
     <w:p>
@@ -4544,7 +5283,7 @@
         <mc:AlternateContent>
           <mc:Choice Requires="wps">
             <w:drawing>
-              <wp:anchor distT="0" distB="0" distL="114300" distR="114300" simplePos="0" relativeHeight="251662336" behindDoc="0" locked="0" layoutInCell="1" allowOverlap="1" wp14:anchorId="3829E325" wp14:editId="39FBC354">
+              <wp:anchor distT="0" distB="0" distL="114300" distR="114300" simplePos="0" relativeHeight="251662336" behindDoc="0" locked="0" layoutInCell="1" allowOverlap="1" wp14:anchorId="5BEC601B" wp14:editId="162FD77C">
                 <wp:simplePos x="0" y="0"/>
                 <wp:positionH relativeFrom="margin">
                   <wp:posOffset>3733165</wp:posOffset>
@@ -4634,7 +5373,7 @@
           </mc:Choice>
           <mc:Fallback>
             <w:pict>
-              <v:rect w14:anchorId="3829E325" id="Rectangle 7" o:spid="_x0000_s1031" alt="https://docs.google.com/a/gcloud.fe.up.pt/drawings/d/srqeIqRu-9y5yRthg65DenA/image?w=237&amp;h=61&amp;rev=48&amp;ac=1" style="position:absolute;margin-left:293.95pt;margin-top:.45pt;width:151.85pt;height:29.45pt;z-index:251662336;visibility:visible;mso-wrap-style:square;mso-width-percent:0;mso-height-percent:0;mso-wrap-distance-left:9pt;mso-wrap-distance-top:0;mso-wrap-distance-right:9pt;mso-wrap-distance-bottom:0;mso-position-horizontal:absolute;mso-position-horizontal-relative:margin;mso-position-vertical:absolute;mso-position-vertical-relative:text;mso-width-percent:0;mso-height-percent:0;mso-width-relative:margin;mso-height-relative:margin;v-text-anchor:top" o:gfxdata="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" filled="f" stroked="f">
+              <v:rect w14:anchorId="5BEC601B" id="Rectangle 7" o:spid="_x0000_s1031" alt="https://docs.google.com/a/gcloud.fe.up.pt/drawings/d/srqeIqRu-9y5yRthg65DenA/image?w=237&amp;h=61&amp;rev=48&amp;ac=1" style="position:absolute;margin-left:293.95pt;margin-top:.45pt;width:151.85pt;height:29.45pt;z-index:251662336;visibility:visible;mso-wrap-style:square;mso-width-percent:0;mso-height-percent:0;mso-wrap-distance-left:9pt;mso-wrap-distance-top:0;mso-wrap-distance-right:9pt;mso-wrap-distance-bottom:0;mso-position-horizontal:absolute;mso-position-horizontal-relative:margin;mso-position-vertical:absolute;mso-position-vertical-relative:text;mso-width-percent:0;mso-height-percent:0;mso-width-relative:margin;mso-height-relative:margin;v-text-anchor:top" o:gfxdata="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" filled="f" stroked="f">
                 <o:lock v:ext="edit" aspectratio="t"/>
                 <v:textbox>
                   <w:txbxContent>
@@ -4668,7 +5407,25 @@
           <w:sz w:val="24"/>
           <w:szCs w:val="24"/>
         </w:rPr>
-        <w:t xml:space="preserve"> [ [ p, e, e], [g, g, b], [e, e, e] ],</w:t>
+        <w:t xml:space="preserve"> </w:t>
+      </w:r>
+      <w:proofErr w:type="gramStart"/>
+      <w:r>
+        <w:rPr>
+          <w:rFonts w:ascii="Cambria" w:hAnsi="Cambria"/>
+          <w:sz w:val="24"/>
+          <w:szCs w:val="24"/>
+        </w:rPr>
+        <w:t>[ [</w:t>
+      </w:r>
+      <w:proofErr w:type="gramEnd"/>
+      <w:r>
+        <w:rPr>
+          <w:rFonts w:ascii="Cambria" w:hAnsi="Cambria"/>
+          <w:sz w:val="24"/>
+          <w:szCs w:val="24"/>
+        </w:rPr>
+        <w:t xml:space="preserve"> p, e, e], [g, g, b], [e, e, e] ],</w:t>
       </w:r>
     </w:p>
     <w:p>
@@ -4689,13 +5446,23 @@
         </w:rPr>
         <w:t xml:space="preserve">   </w:t>
       </w:r>
-      <w:r>
-        <w:rPr>
-          <w:rFonts w:ascii="Cambria" w:hAnsi="Cambria"/>
-          <w:sz w:val="24"/>
-          <w:szCs w:val="24"/>
-        </w:rPr>
-        <w:t>[ [b, e, e ], [r,  r,  g], [p, b, b] ],</w:t>
+      <w:proofErr w:type="gramStart"/>
+      <w:r>
+        <w:rPr>
+          <w:rFonts w:ascii="Cambria" w:hAnsi="Cambria"/>
+          <w:sz w:val="24"/>
+          <w:szCs w:val="24"/>
+        </w:rPr>
+        <w:t>[ [b</w:t>
+      </w:r>
+      <w:proofErr w:type="gramEnd"/>
+      <w:r>
+        <w:rPr>
+          <w:rFonts w:ascii="Cambria" w:hAnsi="Cambria"/>
+          <w:sz w:val="24"/>
+          <w:szCs w:val="24"/>
+        </w:rPr>
+        <w:t>, e, e ], [r,  r,  g], [p, b, b] ],</w:t>
       </w:r>
     </w:p>
     <w:p>
@@ -4716,13 +5483,23 @@
         </w:rPr>
         <w:t xml:space="preserve">   </w:t>
       </w:r>
-      <w:r>
-        <w:rPr>
-          <w:rFonts w:ascii="Cambria" w:hAnsi="Cambria"/>
-          <w:sz w:val="24"/>
-          <w:szCs w:val="24"/>
-        </w:rPr>
-        <w:t>[ [p, e, e ], [e, e, e], [r,  e, e] ] ]</w:t>
+      <w:proofErr w:type="gramStart"/>
+      <w:r>
+        <w:rPr>
+          <w:rFonts w:ascii="Cambria" w:hAnsi="Cambria"/>
+          <w:sz w:val="24"/>
+          <w:szCs w:val="24"/>
+        </w:rPr>
+        <w:t>[ [p</w:t>
+      </w:r>
+      <w:proofErr w:type="gramEnd"/>
+      <w:r>
+        <w:rPr>
+          <w:rFonts w:ascii="Cambria" w:hAnsi="Cambria"/>
+          <w:sz w:val="24"/>
+          <w:szCs w:val="24"/>
+        </w:rPr>
+        <w:t>, e, e ], [e, e, e], [r,  e, e] ] ]</w:t>
       </w:r>
     </w:p>
     <w:p>
@@ -4767,7 +5544,7 @@
           <w:lang w:val="en-US"/>
         </w:rPr>
         <w:drawing>
-          <wp:anchor distT="0" distB="0" distL="114300" distR="114300" simplePos="0" relativeHeight="251670528" behindDoc="1" locked="0" layoutInCell="1" allowOverlap="1" wp14:anchorId="0A8152E6" wp14:editId="1E55EBD1">
+          <wp:anchor distT="0" distB="0" distL="114300" distR="114300" simplePos="0" relativeHeight="251670528" behindDoc="1" locked="0" layoutInCell="1" allowOverlap="1" wp14:anchorId="446A6432" wp14:editId="4092BC30">
             <wp:simplePos x="0" y="0"/>
             <wp:positionH relativeFrom="margin">
               <wp:align>right</wp:align>
@@ -4867,7 +5644,7 @@
         <mc:AlternateContent>
           <mc:Choice Requires="wps">
             <w:drawing>
-              <wp:anchor distT="45720" distB="45720" distL="114300" distR="114300" simplePos="0" relativeHeight="251671552" behindDoc="0" locked="0" layoutInCell="1" allowOverlap="1" wp14:anchorId="6144757C" wp14:editId="1A5BF79B">
+              <wp:anchor distT="45720" distB="45720" distL="114300" distR="114300" simplePos="0" relativeHeight="251671552" behindDoc="0" locked="0" layoutInCell="1" allowOverlap="1" wp14:anchorId="584A5819" wp14:editId="3722AF0B">
                 <wp:simplePos x="0" y="0"/>
                 <wp:positionH relativeFrom="margin">
                   <wp:align>center</wp:align>
@@ -4945,7 +5722,7 @@
           </mc:Choice>
           <mc:Fallback>
             <w:pict>
-              <v:shape w14:anchorId="6144757C" id="_x0000_s1032" type="#_x0000_t202" style="position:absolute;margin-left:0;margin-top:141.2pt;width:194.15pt;height:19.05pt;z-index:251671552;visibility:visible;mso-wrap-style:square;mso-width-percent:0;mso-height-percent:0;mso-wrap-distance-left:9pt;mso-wrap-distance-top:3.6pt;mso-wrap-distance-right:9pt;mso-wrap-distance-bottom:3.6pt;mso-position-horizontal:center;mso-position-horizontal-relative:margin;mso-position-vertical:absolute;mso-position-vertical-relative:text;mso-width-percent:0;mso-height-percent:0;mso-width-relative:margin;mso-height-relative:margin;v-text-anchor:top" o:gfxdata="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" stroked="f">
+              <v:shape w14:anchorId="584A5819" id="_x0000_s1032" type="#_x0000_t202" style="position:absolute;margin-left:0;margin-top:141.2pt;width:194.15pt;height:19.05pt;z-index:251671552;visibility:visible;mso-wrap-style:square;mso-width-percent:0;mso-height-percent:0;mso-wrap-distance-left:9pt;mso-wrap-distance-top:3.6pt;mso-wrap-distance-right:9pt;mso-wrap-distance-bottom:3.6pt;mso-position-horizontal:center;mso-position-horizontal-relative:margin;mso-position-vertical:absolute;mso-position-vertical-relative:text;mso-width-percent:0;mso-height-percent:0;mso-width-relative:margin;mso-height-relative:margin;v-text-anchor:top" o:gfxdata="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" stroked="f">
                 <v:textbox>
                   <w:txbxContent>
                     <w:p>
@@ -4995,7 +5772,7 @@
           <w:lang w:val="en-US"/>
         </w:rPr>
         <w:drawing>
-          <wp:anchor distT="0" distB="0" distL="114300" distR="114300" simplePos="0" relativeHeight="251672576" behindDoc="1" locked="0" layoutInCell="1" allowOverlap="1" wp14:anchorId="5536BBD1" wp14:editId="2FD017D8">
+          <wp:anchor distT="0" distB="0" distL="114300" distR="114300" simplePos="0" relativeHeight="251672576" behindDoc="1" locked="0" layoutInCell="1" allowOverlap="1" wp14:anchorId="48A20B6B" wp14:editId="0B9CDA39">
             <wp:simplePos x="0" y="0"/>
             <wp:positionH relativeFrom="margin">
               <wp:align>right</wp:align>
@@ -5087,7 +5864,7 @@
         <mc:AlternateContent>
           <mc:Choice Requires="wps">
             <w:drawing>
-              <wp:anchor distT="45720" distB="45720" distL="114300" distR="114300" simplePos="0" relativeHeight="251673600" behindDoc="0" locked="0" layoutInCell="1" allowOverlap="1" wp14:anchorId="5D2F87EB" wp14:editId="037E2308">
+              <wp:anchor distT="45720" distB="45720" distL="114300" distR="114300" simplePos="0" relativeHeight="251673600" behindDoc="0" locked="0" layoutInCell="1" allowOverlap="1" wp14:anchorId="1B6C61B9" wp14:editId="27EDC5B5">
                 <wp:simplePos x="0" y="0"/>
                 <wp:positionH relativeFrom="margin">
                   <wp:align>center</wp:align>
@@ -5193,7 +5970,7 @@
           </mc:Choice>
           <mc:Fallback>
             <w:pict>
-              <v:shape w14:anchorId="5D2F87EB" id="_x0000_s1033" type="#_x0000_t202" style="position:absolute;margin-left:0;margin-top:141.45pt;width:211.05pt;height:19.05pt;z-index:251673600;visibility:visible;mso-wrap-style:square;mso-width-percent:0;mso-height-percent:0;mso-wrap-distance-left:9pt;mso-wrap-distance-top:3.6pt;mso-wrap-distance-right:9pt;mso-wrap-distance-bottom:3.6pt;mso-position-horizontal:center;mso-position-horizontal-relative:margin;mso-position-vertical:absolute;mso-position-vertical-relative:text;mso-width-percent:0;mso-height-percent:0;mso-width-relative:margin;mso-height-relative:margin;v-text-anchor:top" o:gfxdata="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" stroked="f">
+              <v:shape w14:anchorId="1B6C61B9" id="_x0000_s1033" type="#_x0000_t202" style="position:absolute;margin-left:0;margin-top:141.45pt;width:211.05pt;height:19.05pt;z-index:251673600;visibility:visible;mso-wrap-style:square;mso-width-percent:0;mso-height-percent:0;mso-wrap-distance-left:9pt;mso-wrap-distance-top:3.6pt;mso-wrap-distance-right:9pt;mso-wrap-distance-bottom:3.6pt;mso-position-horizontal:center;mso-position-horizontal-relative:margin;mso-position-vertical:absolute;mso-position-vertical-relative:text;mso-width-percent:0;mso-height-percent:0;mso-width-relative:margin;mso-height-relative:margin;v-text-anchor:top" o:gfxdata="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" stroked="f">
                 <v:textbox>
                   <w:txbxContent>
                     <w:p>
@@ -5274,7 +6051,7 @@
         <mc:AlternateContent>
           <mc:Choice Requires="wps">
             <w:drawing>
-              <wp:anchor distT="45720" distB="45720" distL="114300" distR="114300" simplePos="0" relativeHeight="251674624" behindDoc="0" locked="0" layoutInCell="1" allowOverlap="1" wp14:anchorId="1912A986" wp14:editId="7BFE3552">
+              <wp:anchor distT="45720" distB="45720" distL="114300" distR="114300" simplePos="0" relativeHeight="251674624" behindDoc="0" locked="0" layoutInCell="1" allowOverlap="1" wp14:anchorId="67C67FE0" wp14:editId="4524AD62">
                 <wp:simplePos x="0" y="0"/>
                 <wp:positionH relativeFrom="margin">
                   <wp:align>center</wp:align>
@@ -5367,7 +6144,7 @@
           </mc:Choice>
           <mc:Fallback>
             <w:pict>
-              <v:shape w14:anchorId="1912A986" id="_x0000_s1034" type="#_x0000_t202" style="position:absolute;margin-left:0;margin-top:112.65pt;width:508.9pt;height:26.2pt;z-index:251674624;visibility:visible;mso-wrap-style:square;mso-width-percent:0;mso-height-percent:0;mso-wrap-distance-left:9pt;mso-wrap-distance-top:3.6pt;mso-wrap-distance-right:9pt;mso-wrap-distance-bottom:3.6pt;mso-position-horizontal:center;mso-position-horizontal-relative:margin;mso-position-vertical:absolute;mso-position-vertical-relative:text;mso-width-percent:0;mso-height-percent:0;mso-width-relative:margin;mso-height-relative:margin;v-text-anchor:top" o:gfxdata="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" stroked="f">
+              <v:shape w14:anchorId="67C67FE0" id="_x0000_s1034" type="#_x0000_t202" style="position:absolute;margin-left:0;margin-top:112.65pt;width:508.9pt;height:26.2pt;z-index:251674624;visibility:visible;mso-wrap-style:square;mso-width-percent:0;mso-height-percent:0;mso-wrap-distance-left:9pt;mso-wrap-distance-top:3.6pt;mso-wrap-distance-right:9pt;mso-wrap-distance-bottom:3.6pt;mso-position-horizontal:center;mso-position-horizontal-relative:margin;mso-position-vertical:absolute;mso-position-vertical-relative:text;mso-width-percent:0;mso-height-percent:0;mso-width-relative:margin;mso-height-relative:margin;v-text-anchor:top" o:gfxdata="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" stroked="f">
                 <v:textbox>
                   <w:txbxContent>
                     <w:p>
@@ -5448,7 +6225,25 @@
           <w:sz w:val="24"/>
           <w:szCs w:val="24"/>
         </w:rPr>
-        <w:t xml:space="preserve">, que tem 5 argumentos, correspondentes aos “sub-tabuleiros” mencionados anteriormente: </w:t>
+        <w:t>, que tem 5 argumentos, correspondentes aos “</w:t>
+      </w:r>
+      <w:proofErr w:type="spellStart"/>
+      <w:r>
+        <w:rPr>
+          <w:rFonts w:ascii="Cambria" w:hAnsi="Cambria"/>
+          <w:sz w:val="24"/>
+          <w:szCs w:val="24"/>
+        </w:rPr>
+        <w:t>sub-tabuleiros</w:t>
+      </w:r>
+      <w:proofErr w:type="spellEnd"/>
+      <w:r>
+        <w:rPr>
+          <w:rFonts w:ascii="Cambria" w:hAnsi="Cambria"/>
+          <w:sz w:val="24"/>
+          <w:szCs w:val="24"/>
+        </w:rPr>
+        <w:t xml:space="preserve">” mencionados anteriormente: </w:t>
       </w:r>
       <w:r>
         <w:rPr>
@@ -5467,6 +6262,7 @@
         </w:rPr>
         <w:t xml:space="preserve">; </w:t>
       </w:r>
+      <w:proofErr w:type="spellStart"/>
       <w:r>
         <w:rPr>
           <w:rFonts w:ascii="Cambria" w:hAnsi="Cambria"/>
@@ -5476,6 +6272,7 @@
         </w:rPr>
         <w:t>Left</w:t>
       </w:r>
+      <w:proofErr w:type="spellEnd"/>
       <w:r>
         <w:rPr>
           <w:rFonts w:ascii="Cambria" w:hAnsi="Cambria"/>
@@ -5484,6 +6281,7 @@
         </w:rPr>
         <w:t xml:space="preserve">; </w:t>
       </w:r>
+      <w:proofErr w:type="spellStart"/>
       <w:r>
         <w:rPr>
           <w:rFonts w:ascii="Cambria" w:hAnsi="Cambria"/>
@@ -5493,6 +6291,7 @@
         </w:rPr>
         <w:t>Center</w:t>
       </w:r>
+      <w:proofErr w:type="spellEnd"/>
       <w:r>
         <w:rPr>
           <w:rFonts w:ascii="Cambria" w:hAnsi="Cambria"/>
@@ -5501,6 +6300,7 @@
         </w:rPr>
         <w:t xml:space="preserve">; </w:t>
       </w:r>
+      <w:proofErr w:type="spellStart"/>
       <w:r>
         <w:rPr>
           <w:rFonts w:ascii="Cambria" w:hAnsi="Cambria"/>
@@ -5510,6 +6310,7 @@
         </w:rPr>
         <w:t>Right</w:t>
       </w:r>
+      <w:proofErr w:type="spellEnd"/>
       <w:r>
         <w:rPr>
           <w:rFonts w:ascii="Cambria" w:hAnsi="Cambria"/>
@@ -5518,6 +6319,7 @@
         </w:rPr>
         <w:t xml:space="preserve">; e </w:t>
       </w:r>
+      <w:proofErr w:type="spellStart"/>
       <w:r>
         <w:rPr>
           <w:rFonts w:ascii="Cambria" w:hAnsi="Cambria"/>
@@ -5527,6 +6329,7 @@
         </w:rPr>
         <w:t>Bottom</w:t>
       </w:r>
+      <w:proofErr w:type="spellEnd"/>
       <w:r>
         <w:rPr>
           <w:rFonts w:ascii="Cambria" w:hAnsi="Cambria"/>
@@ -5552,6 +6355,7 @@
         </w:rPr>
         <w:t xml:space="preserve">, </w:t>
       </w:r>
+      <w:proofErr w:type="spellStart"/>
       <w:r>
         <w:rPr>
           <w:rFonts w:ascii="Cambria" w:hAnsi="Cambria"/>
@@ -5561,6 +6365,7 @@
         </w:rPr>
         <w:t>Left</w:t>
       </w:r>
+      <w:proofErr w:type="spellEnd"/>
       <w:r>
         <w:rPr>
           <w:rFonts w:ascii="Cambria" w:hAnsi="Cambria"/>
@@ -5569,6 +6374,7 @@
         </w:rPr>
         <w:t xml:space="preserve">, </w:t>
       </w:r>
+      <w:proofErr w:type="spellStart"/>
       <w:r>
         <w:rPr>
           <w:rFonts w:ascii="Cambria" w:hAnsi="Cambria"/>
@@ -5578,6 +6384,7 @@
         </w:rPr>
         <w:t>Right</w:t>
       </w:r>
+      <w:proofErr w:type="spellEnd"/>
       <w:r>
         <w:rPr>
           <w:rFonts w:ascii="Cambria" w:hAnsi="Cambria"/>
@@ -5586,6 +6393,7 @@
         </w:rPr>
         <w:t xml:space="preserve"> e </w:t>
       </w:r>
+      <w:proofErr w:type="spellStart"/>
       <w:r>
         <w:rPr>
           <w:rFonts w:ascii="Cambria" w:hAnsi="Cambria"/>
@@ -5595,6 +6403,7 @@
         </w:rPr>
         <w:t>Bottom</w:t>
       </w:r>
+      <w:proofErr w:type="spellEnd"/>
       <w:r>
         <w:rPr>
           <w:rFonts w:ascii="Cambria" w:hAnsi="Cambria"/>
@@ -5603,6 +6412,7 @@
         </w:rPr>
         <w:t xml:space="preserve"> correspondem às listas que contêm as peças disponíveis de cada jogador; </w:t>
       </w:r>
+      <w:proofErr w:type="spellStart"/>
       <w:r>
         <w:rPr>
           <w:rFonts w:ascii="Cambria" w:hAnsi="Cambria"/>
@@ -5612,6 +6422,7 @@
         </w:rPr>
         <w:t>Center</w:t>
       </w:r>
+      <w:proofErr w:type="spellEnd"/>
       <w:r>
         <w:rPr>
           <w:rFonts w:ascii="Cambria" w:hAnsi="Cambria"/>
@@ -5670,6 +6481,8 @@
           <w:szCs w:val="24"/>
         </w:rPr>
       </w:pPr>
+      <w:proofErr w:type="spellStart"/>
+      <w:proofErr w:type="gramStart"/>
       <w:r>
         <w:rPr>
           <w:rFonts w:ascii="Cambria" w:hAnsi="Cambria"/>
@@ -5677,7 +6490,18 @@
           <w:sz w:val="24"/>
           <w:szCs w:val="24"/>
         </w:rPr>
-        <w:t xml:space="preserve">printboardTop </w:t>
+        <w:t>printboardTop</w:t>
+      </w:r>
+      <w:proofErr w:type="spellEnd"/>
+      <w:proofErr w:type="gramEnd"/>
+      <w:r>
+        <w:rPr>
+          <w:rFonts w:ascii="Cambria" w:hAnsi="Cambria"/>
+          <w:i/>
+          <w:sz w:val="24"/>
+          <w:szCs w:val="24"/>
+        </w:rPr>
+        <w:t xml:space="preserve"> </w:t>
       </w:r>
       <w:r>
         <w:rPr>
@@ -5687,6 +6511,7 @@
         </w:rPr>
         <w:t xml:space="preserve">– faz output da secção superior do tabuleiro, correspondendo às peças do jogador com as peças verdes, recorrendo a </w:t>
       </w:r>
+      <w:proofErr w:type="spellStart"/>
       <w:r>
         <w:rPr>
           <w:rFonts w:ascii="Cambria" w:hAnsi="Cambria"/>
@@ -5696,6 +6521,7 @@
         </w:rPr>
         <w:t>printLine</w:t>
       </w:r>
+      <w:proofErr w:type="spellEnd"/>
     </w:p>
     <w:p>
       <w:pPr>
@@ -5711,6 +6537,8 @@
           <w:szCs w:val="24"/>
         </w:rPr>
       </w:pPr>
+      <w:proofErr w:type="spellStart"/>
+      <w:proofErr w:type="gramStart"/>
       <w:r>
         <w:rPr>
           <w:rFonts w:ascii="Cambria" w:hAnsi="Cambria"/>
@@ -5718,7 +6546,18 @@
           <w:sz w:val="24"/>
           <w:szCs w:val="24"/>
         </w:rPr>
-        <w:t xml:space="preserve">printboard </w:t>
+        <w:t>printboard</w:t>
+      </w:r>
+      <w:proofErr w:type="spellEnd"/>
+      <w:proofErr w:type="gramEnd"/>
+      <w:r>
+        <w:rPr>
+          <w:rFonts w:ascii="Cambria" w:hAnsi="Cambria"/>
+          <w:i/>
+          <w:sz w:val="24"/>
+          <w:szCs w:val="24"/>
+        </w:rPr>
+        <w:t xml:space="preserve"> </w:t>
       </w:r>
       <w:r>
         <w:rPr>
@@ -5728,6 +6567,7 @@
         </w:rPr>
         <w:t xml:space="preserve">– utilizando os predicados adicionais </w:t>
       </w:r>
+      <w:proofErr w:type="spellStart"/>
       <w:r>
         <w:rPr>
           <w:rFonts w:ascii="Cambria" w:hAnsi="Cambria"/>
@@ -5737,6 +6577,7 @@
         </w:rPr>
         <w:t>printPecas</w:t>
       </w:r>
+      <w:proofErr w:type="spellEnd"/>
       <w:r>
         <w:rPr>
           <w:rFonts w:ascii="Cambria" w:hAnsi="Cambria"/>
@@ -5745,6 +6586,7 @@
         </w:rPr>
         <w:t xml:space="preserve"> e </w:t>
       </w:r>
+      <w:proofErr w:type="spellStart"/>
       <w:r>
         <w:rPr>
           <w:rFonts w:ascii="Cambria" w:hAnsi="Cambria"/>
@@ -5754,6 +6596,7 @@
         </w:rPr>
         <w:t>printLine</w:t>
       </w:r>
+      <w:proofErr w:type="spellEnd"/>
       <w:r>
         <w:rPr>
           <w:rFonts w:ascii="Cambria" w:hAnsi="Cambria"/>
@@ -5777,6 +6620,8 @@
           <w:szCs w:val="24"/>
         </w:rPr>
       </w:pPr>
+      <w:proofErr w:type="spellStart"/>
+      <w:proofErr w:type="gramStart"/>
       <w:r>
         <w:rPr>
           <w:rFonts w:ascii="Cambria" w:hAnsi="Cambria"/>
@@ -5786,6 +6631,8 @@
         </w:rPr>
         <w:t>printBottom</w:t>
       </w:r>
+      <w:proofErr w:type="spellEnd"/>
+      <w:proofErr w:type="gramEnd"/>
       <w:r>
         <w:rPr>
           <w:rFonts w:ascii="Cambria" w:hAnsi="Cambria"/>
@@ -5809,6 +6656,8 @@
           <w:szCs w:val="24"/>
         </w:rPr>
       </w:pPr>
+      <w:proofErr w:type="spellStart"/>
+      <w:proofErr w:type="gramStart"/>
       <w:r>
         <w:rPr>
           <w:rFonts w:ascii="Cambria" w:hAnsi="Cambria"/>
@@ -5818,6 +6667,8 @@
         </w:rPr>
         <w:t>printLine</w:t>
       </w:r>
+      <w:proofErr w:type="spellEnd"/>
+      <w:proofErr w:type="gramEnd"/>
       <w:r>
         <w:rPr>
           <w:rFonts w:ascii="Cambria" w:hAnsi="Cambria"/>
@@ -5841,6 +6692,8 @@
           <w:szCs w:val="24"/>
         </w:rPr>
       </w:pPr>
+      <w:proofErr w:type="spellStart"/>
+      <w:proofErr w:type="gramStart"/>
       <w:r>
         <w:rPr>
           <w:rFonts w:ascii="Cambria" w:hAnsi="Cambria"/>
@@ -5850,6 +6703,8 @@
         </w:rPr>
         <w:t>printPecas</w:t>
       </w:r>
+      <w:proofErr w:type="spellEnd"/>
+      <w:proofErr w:type="gramEnd"/>
       <w:r>
         <w:rPr>
           <w:rFonts w:ascii="Cambria" w:hAnsi="Cambria"/>
@@ -6018,7 +6873,25 @@
           <w:sz w:val="24"/>
           <w:szCs w:val="24"/>
         </w:rPr>
-        <w:t xml:space="preserve"> (alguém ter realizado “Otrio” ou empate).</w:t>
+        <w:t xml:space="preserve"> (alguém ter realizado “</w:t>
+      </w:r>
+      <w:proofErr w:type="spellStart"/>
+      <w:r>
+        <w:rPr>
+          <w:rFonts w:ascii="Cambria" w:hAnsi="Cambria"/>
+          <w:sz w:val="24"/>
+          <w:szCs w:val="24"/>
+        </w:rPr>
+        <w:t>Otrio</w:t>
+      </w:r>
+      <w:proofErr w:type="spellEnd"/>
+      <w:r>
+        <w:rPr>
+          <w:rFonts w:ascii="Cambria" w:hAnsi="Cambria"/>
+          <w:sz w:val="24"/>
+          <w:szCs w:val="24"/>
+        </w:rPr>
+        <w:t>” ou empate).</w:t>
       </w:r>
     </w:p>
     <w:p>
@@ -6055,6 +6928,7 @@
         </w:rPr>
         <w:t xml:space="preserve">ou </w:t>
       </w:r>
+      <w:proofErr w:type="spellStart"/>
       <w:r>
         <w:rPr>
           <w:rFonts w:ascii="Cambria" w:hAnsi="Cambria"/>
@@ -6064,6 +6938,7 @@
         </w:rPr>
         <w:t>jogapc</w:t>
       </w:r>
+      <w:proofErr w:type="spellEnd"/>
       <w:r>
         <w:rPr>
           <w:rFonts w:ascii="Cambria" w:hAnsi="Cambria"/>
@@ -6117,7 +6992,25 @@
           <w:sz w:val="24"/>
           <w:szCs w:val="24"/>
         </w:rPr>
-        <w:t>De modo a evitar situações de jogo inválidas, as jogadas são validadas e só ocorrem se a posição do tabuleiro escolhida pelo jogador estiver vazia; sendo isto a única verificação necessária de jogadas no Otrio. Sendo que todas as jogadas são pré-validadas, conclui-se que os tabuleiros serão sempre válidos.</w:t>
+        <w:t xml:space="preserve">De modo a evitar situações de jogo inválidas, as jogadas são validadas e só ocorrem se a posição do tabuleiro escolhida pelo jogador estiver vazia; sendo isto a única verificação necessária de jogadas no </w:t>
+      </w:r>
+      <w:proofErr w:type="spellStart"/>
+      <w:r>
+        <w:rPr>
+          <w:rFonts w:ascii="Cambria" w:hAnsi="Cambria"/>
+          <w:sz w:val="24"/>
+          <w:szCs w:val="24"/>
+        </w:rPr>
+        <w:t>Otrio</w:t>
+      </w:r>
+      <w:proofErr w:type="spellEnd"/>
+      <w:r>
+        <w:rPr>
+          <w:rFonts w:ascii="Cambria" w:hAnsi="Cambria"/>
+          <w:sz w:val="24"/>
+          <w:szCs w:val="24"/>
+        </w:rPr>
+        <w:t>. Sendo que todas as jogadas são pré-validadas, conclui-se que os tabuleiros serão sempre válidos.</w:t>
       </w:r>
     </w:p>
     <w:p>
@@ -6164,7 +7057,25 @@
           <w:sz w:val="24"/>
           <w:szCs w:val="24"/>
         </w:rPr>
-        <w:t>O Jogo termina quando algum jogador consegue fazer “Otrio” ou quando ocorre um empate – ou seja, quando todos os jogadores já jogaram todas as respetivas peças.</w:t>
+        <w:t>O Jogo termina quando algum jogador consegue fazer “</w:t>
+      </w:r>
+      <w:proofErr w:type="spellStart"/>
+      <w:r>
+        <w:rPr>
+          <w:rFonts w:ascii="Cambria" w:hAnsi="Cambria"/>
+          <w:sz w:val="24"/>
+          <w:szCs w:val="24"/>
+        </w:rPr>
+        <w:t>Otrio</w:t>
+      </w:r>
+      <w:proofErr w:type="spellEnd"/>
+      <w:r>
+        <w:rPr>
+          <w:rFonts w:ascii="Cambria" w:hAnsi="Cambria"/>
+          <w:sz w:val="24"/>
+          <w:szCs w:val="24"/>
+        </w:rPr>
+        <w:t>” ou quando ocorre um empate – ou seja, quando todos os jogadores já jogaram todas as respetivas peças.</w:t>
       </w:r>
     </w:p>
     <w:p>
@@ -6189,6 +7100,7 @@
         </w:rPr>
         <w:t xml:space="preserve">Para verificar se se observa alguma das duas condições de fim de jogo é utilizado o predicado </w:t>
       </w:r>
+      <w:proofErr w:type="spellStart"/>
       <w:r>
         <w:rPr>
           <w:rFonts w:ascii="Cambria" w:hAnsi="Cambria"/>
@@ -6198,6 +7110,7 @@
         </w:rPr>
         <w:t>check_victory</w:t>
       </w:r>
+      <w:proofErr w:type="spellEnd"/>
       <w:r>
         <w:rPr>
           <w:rFonts w:ascii="Cambria" w:hAnsi="Cambria"/>
@@ -6235,6 +7148,8 @@
           <w:szCs w:val="20"/>
         </w:rPr>
       </w:pPr>
+      <w:proofErr w:type="spellStart"/>
+      <w:proofErr w:type="gramStart"/>
       <w:r>
         <w:rPr>
           <w:rFonts w:ascii="Cambria" w:hAnsi="Cambria"/>
@@ -6242,15 +7157,62 @@
           <w:sz w:val="24"/>
           <w:szCs w:val="20"/>
         </w:rPr>
-        <w:t xml:space="preserve">check_victory_horizontal </w:t>
-      </w:r>
-      <w:r>
-        <w:rPr>
-          <w:rFonts w:ascii="Cambria" w:hAnsi="Cambria"/>
-          <w:sz w:val="24"/>
-          <w:szCs w:val="20"/>
-        </w:rPr>
-        <w:t>– verifica as situações de “Otrio” (victória) em que o vencedor alinhou as peças na horizontal, este pode alinhar horizontalmente 3 peças iguais ou 3 peças em ordem crescente</w:t>
+        <w:t>check_victory_horizontal</w:t>
+      </w:r>
+      <w:proofErr w:type="spellEnd"/>
+      <w:proofErr w:type="gramEnd"/>
+      <w:r>
+        <w:rPr>
+          <w:rFonts w:ascii="Cambria" w:hAnsi="Cambria"/>
+          <w:i/>
+          <w:sz w:val="24"/>
+          <w:szCs w:val="20"/>
+        </w:rPr>
+        <w:t xml:space="preserve"> </w:t>
+      </w:r>
+      <w:r>
+        <w:rPr>
+          <w:rFonts w:ascii="Cambria" w:hAnsi="Cambria"/>
+          <w:sz w:val="24"/>
+          <w:szCs w:val="20"/>
+        </w:rPr>
+        <w:t>– verifica as situações de “</w:t>
+      </w:r>
+      <w:proofErr w:type="spellStart"/>
+      <w:r>
+        <w:rPr>
+          <w:rFonts w:ascii="Cambria" w:hAnsi="Cambria"/>
+          <w:sz w:val="24"/>
+          <w:szCs w:val="20"/>
+        </w:rPr>
+        <w:t>Otrio</w:t>
+      </w:r>
+      <w:proofErr w:type="spellEnd"/>
+      <w:r>
+        <w:rPr>
+          <w:rFonts w:ascii="Cambria" w:hAnsi="Cambria"/>
+          <w:sz w:val="24"/>
+          <w:szCs w:val="20"/>
+        </w:rPr>
+        <w:t>” (</w:t>
+      </w:r>
+      <w:proofErr w:type="spellStart"/>
+      <w:r>
+        <w:rPr>
+          <w:rFonts w:ascii="Cambria" w:hAnsi="Cambria"/>
+          <w:sz w:val="24"/>
+          <w:szCs w:val="20"/>
+        </w:rPr>
+        <w:t>victória</w:t>
+      </w:r>
+      <w:proofErr w:type="spellEnd"/>
+      <w:r>
+        <w:rPr>
+          <w:rFonts w:ascii="Cambria" w:hAnsi="Cambria"/>
+          <w:sz w:val="24"/>
+          <w:szCs w:val="20"/>
+        </w:rPr>
+        <w:t>) em que o vencedor alinhou as peças na horizontal, este pode alinhar horizontalmente 3 peças iguais ou 3 peças em ordem crescente</w:t>
       </w:r>
     </w:p>
     <w:p>
@@ -6297,13 +7259,23 @@
           <w:szCs w:val="20"/>
         </w:rPr>
       </w:pPr>
-      <w:r>
-        <w:rPr>
-          <w:rFonts w:ascii="Cambria" w:hAnsi="Cambria"/>
-          <w:sz w:val="24"/>
-          <w:szCs w:val="20"/>
-        </w:rPr>
-        <w:t>[[A, _, _], [A, _, _], [A, _, _]]</w:t>
+      <w:proofErr w:type="gramStart"/>
+      <w:r>
+        <w:rPr>
+          <w:rFonts w:ascii="Cambria" w:hAnsi="Cambria"/>
+          <w:sz w:val="24"/>
+          <w:szCs w:val="20"/>
+        </w:rPr>
+        <w:t>[[A</w:t>
+      </w:r>
+      <w:proofErr w:type="gramEnd"/>
+      <w:r>
+        <w:rPr>
+          <w:rFonts w:ascii="Cambria" w:hAnsi="Cambria"/>
+          <w:sz w:val="24"/>
+          <w:szCs w:val="20"/>
+        </w:rPr>
+        <w:t>, _, _], [A, _, _], [A, _, _]]</w:t>
       </w:r>
     </w:p>
     <w:p>
@@ -6322,13 +7294,23 @@
           <w:szCs w:val="20"/>
         </w:rPr>
       </w:pPr>
-      <w:r>
-        <w:rPr>
-          <w:rFonts w:ascii="Cambria" w:hAnsi="Cambria"/>
-          <w:sz w:val="24"/>
-          <w:szCs w:val="20"/>
-        </w:rPr>
-        <w:t>[[_, A, _], [_, A, _], [_, A, _]]</w:t>
+      <w:proofErr w:type="gramStart"/>
+      <w:r>
+        <w:rPr>
+          <w:rFonts w:ascii="Cambria" w:hAnsi="Cambria"/>
+          <w:sz w:val="24"/>
+          <w:szCs w:val="20"/>
+        </w:rPr>
+        <w:t>[[_</w:t>
+      </w:r>
+      <w:proofErr w:type="gramEnd"/>
+      <w:r>
+        <w:rPr>
+          <w:rFonts w:ascii="Cambria" w:hAnsi="Cambria"/>
+          <w:sz w:val="24"/>
+          <w:szCs w:val="20"/>
+        </w:rPr>
+        <w:t>, A, _], [_, A, _], [_, A, _]]</w:t>
       </w:r>
     </w:p>
     <w:p>
@@ -6347,13 +7329,23 @@
           <w:szCs w:val="20"/>
         </w:rPr>
       </w:pPr>
-      <w:r>
-        <w:rPr>
-          <w:rFonts w:ascii="Cambria" w:hAnsi="Cambria"/>
-          <w:sz w:val="24"/>
-          <w:szCs w:val="20"/>
-        </w:rPr>
-        <w:t>[[_, _, A], [_, _, A], [_, _, A]]</w:t>
+      <w:proofErr w:type="gramStart"/>
+      <w:r>
+        <w:rPr>
+          <w:rFonts w:ascii="Cambria" w:hAnsi="Cambria"/>
+          <w:sz w:val="24"/>
+          <w:szCs w:val="20"/>
+        </w:rPr>
+        <w:t>[[_</w:t>
+      </w:r>
+      <w:proofErr w:type="gramEnd"/>
+      <w:r>
+        <w:rPr>
+          <w:rFonts w:ascii="Cambria" w:hAnsi="Cambria"/>
+          <w:sz w:val="24"/>
+          <w:szCs w:val="20"/>
+        </w:rPr>
+        <w:t>, _, A], [_, _, A], [_, _, A]]</w:t>
       </w:r>
     </w:p>
     <w:p>
@@ -6372,13 +7364,23 @@
           <w:szCs w:val="20"/>
         </w:rPr>
       </w:pPr>
-      <w:r>
-        <w:rPr>
-          <w:rFonts w:ascii="Cambria" w:hAnsi="Cambria"/>
-          <w:sz w:val="24"/>
-          <w:szCs w:val="20"/>
-        </w:rPr>
-        <w:t>[[A, _, _], [_, A, _], [_, _, A]]</w:t>
+      <w:proofErr w:type="gramStart"/>
+      <w:r>
+        <w:rPr>
+          <w:rFonts w:ascii="Cambria" w:hAnsi="Cambria"/>
+          <w:sz w:val="24"/>
+          <w:szCs w:val="20"/>
+        </w:rPr>
+        <w:t>[[A</w:t>
+      </w:r>
+      <w:proofErr w:type="gramEnd"/>
+      <w:r>
+        <w:rPr>
+          <w:rFonts w:ascii="Cambria" w:hAnsi="Cambria"/>
+          <w:sz w:val="24"/>
+          <w:szCs w:val="20"/>
+        </w:rPr>
+        <w:t>, _, _], [_, A, _], [_, _, A]]</w:t>
       </w:r>
     </w:p>
     <w:p>
@@ -6397,13 +7399,23 @@
           <w:szCs w:val="20"/>
         </w:rPr>
       </w:pPr>
-      <w:r>
-        <w:rPr>
-          <w:rFonts w:ascii="Cambria" w:hAnsi="Cambria"/>
-          <w:sz w:val="24"/>
-          <w:szCs w:val="20"/>
-        </w:rPr>
-        <w:t>[[_, _, A], [_, A, _], [A, _, _]]</w:t>
+      <w:proofErr w:type="gramStart"/>
+      <w:r>
+        <w:rPr>
+          <w:rFonts w:ascii="Cambria" w:hAnsi="Cambria"/>
+          <w:sz w:val="24"/>
+          <w:szCs w:val="20"/>
+        </w:rPr>
+        <w:t>[[_</w:t>
+      </w:r>
+      <w:proofErr w:type="gramEnd"/>
+      <w:r>
+        <w:rPr>
+          <w:rFonts w:ascii="Cambria" w:hAnsi="Cambria"/>
+          <w:sz w:val="24"/>
+          <w:szCs w:val="20"/>
+        </w:rPr>
+        <w:t>, _, A], [_, A, _], [A, _, _]]</w:t>
       </w:r>
     </w:p>
     <w:p>
@@ -6426,6 +7438,8 @@
           <w:szCs w:val="20"/>
         </w:rPr>
       </w:pPr>
+      <w:proofErr w:type="spellStart"/>
+      <w:proofErr w:type="gramStart"/>
       <w:r>
         <w:rPr>
           <w:rFonts w:ascii="Cambria" w:hAnsi="Cambria"/>
@@ -6435,13 +7449,51 @@
         </w:rPr>
         <w:t>check_victory_concentric</w:t>
       </w:r>
-      <w:r>
-        <w:rPr>
-          <w:rFonts w:ascii="Cambria" w:hAnsi="Cambria"/>
-          <w:sz w:val="24"/>
-          <w:szCs w:val="20"/>
-        </w:rPr>
-        <w:t xml:space="preserve"> - verifica as situações de “Otrio” (victória) em que o vencedor colocou 3 peças concêntricas numa determinada posição do tabuleiro</w:t>
+      <w:proofErr w:type="spellEnd"/>
+      <w:proofErr w:type="gramEnd"/>
+      <w:r>
+        <w:rPr>
+          <w:rFonts w:ascii="Cambria" w:hAnsi="Cambria"/>
+          <w:sz w:val="24"/>
+          <w:szCs w:val="20"/>
+        </w:rPr>
+        <w:t xml:space="preserve"> - verifica as situações de “</w:t>
+      </w:r>
+      <w:proofErr w:type="spellStart"/>
+      <w:r>
+        <w:rPr>
+          <w:rFonts w:ascii="Cambria" w:hAnsi="Cambria"/>
+          <w:sz w:val="24"/>
+          <w:szCs w:val="20"/>
+        </w:rPr>
+        <w:t>Otrio</w:t>
+      </w:r>
+      <w:proofErr w:type="spellEnd"/>
+      <w:r>
+        <w:rPr>
+          <w:rFonts w:ascii="Cambria" w:hAnsi="Cambria"/>
+          <w:sz w:val="24"/>
+          <w:szCs w:val="20"/>
+        </w:rPr>
+        <w:t>” (</w:t>
+      </w:r>
+      <w:proofErr w:type="spellStart"/>
+      <w:r>
+        <w:rPr>
+          <w:rFonts w:ascii="Cambria" w:hAnsi="Cambria"/>
+          <w:sz w:val="24"/>
+          <w:szCs w:val="20"/>
+        </w:rPr>
+        <w:t>victória</w:t>
+      </w:r>
+      <w:proofErr w:type="spellEnd"/>
+      <w:r>
+        <w:rPr>
+          <w:rFonts w:ascii="Cambria" w:hAnsi="Cambria"/>
+          <w:sz w:val="24"/>
+          <w:szCs w:val="20"/>
+        </w:rPr>
+        <w:t>) em que o vencedor colocou 3 peças concêntricas numa determinada posição do tabuleiro</w:t>
       </w:r>
       <w:r>
         <w:rPr>
@@ -6472,6 +7524,8 @@
           <w:szCs w:val="20"/>
         </w:rPr>
       </w:pPr>
+      <w:proofErr w:type="spellStart"/>
+      <w:proofErr w:type="gramStart"/>
       <w:r>
         <w:rPr>
           <w:rFonts w:ascii="Cambria" w:hAnsi="Cambria"/>
@@ -6479,15 +7533,62 @@
           <w:sz w:val="24"/>
           <w:szCs w:val="20"/>
         </w:rPr>
-        <w:t xml:space="preserve">check_victory_diagonal </w:t>
-      </w:r>
-      <w:r>
-        <w:rPr>
-          <w:rFonts w:ascii="Cambria" w:hAnsi="Cambria"/>
-          <w:sz w:val="24"/>
-          <w:szCs w:val="20"/>
-        </w:rPr>
-        <w:t xml:space="preserve">- verifica as situações de “Otrio” (victória) em que o vencedor alinhou as peças na </w:t>
+        <w:t>check_victory_diagonal</w:t>
+      </w:r>
+      <w:proofErr w:type="spellEnd"/>
+      <w:proofErr w:type="gramEnd"/>
+      <w:r>
+        <w:rPr>
+          <w:rFonts w:ascii="Cambria" w:hAnsi="Cambria"/>
+          <w:i/>
+          <w:sz w:val="24"/>
+          <w:szCs w:val="20"/>
+        </w:rPr>
+        <w:t xml:space="preserve"> </w:t>
+      </w:r>
+      <w:r>
+        <w:rPr>
+          <w:rFonts w:ascii="Cambria" w:hAnsi="Cambria"/>
+          <w:sz w:val="24"/>
+          <w:szCs w:val="20"/>
+        </w:rPr>
+        <w:t>- verifica as situações de “</w:t>
+      </w:r>
+      <w:proofErr w:type="spellStart"/>
+      <w:r>
+        <w:rPr>
+          <w:rFonts w:ascii="Cambria" w:hAnsi="Cambria"/>
+          <w:sz w:val="24"/>
+          <w:szCs w:val="20"/>
+        </w:rPr>
+        <w:t>Otrio</w:t>
+      </w:r>
+      <w:proofErr w:type="spellEnd"/>
+      <w:r>
+        <w:rPr>
+          <w:rFonts w:ascii="Cambria" w:hAnsi="Cambria"/>
+          <w:sz w:val="24"/>
+          <w:szCs w:val="20"/>
+        </w:rPr>
+        <w:t>” (</w:t>
+      </w:r>
+      <w:proofErr w:type="spellStart"/>
+      <w:r>
+        <w:rPr>
+          <w:rFonts w:ascii="Cambria" w:hAnsi="Cambria"/>
+          <w:sz w:val="24"/>
+          <w:szCs w:val="20"/>
+        </w:rPr>
+        <w:t>victória</w:t>
+      </w:r>
+      <w:proofErr w:type="spellEnd"/>
+      <w:r>
+        <w:rPr>
+          <w:rFonts w:ascii="Cambria" w:hAnsi="Cambria"/>
+          <w:sz w:val="24"/>
+          <w:szCs w:val="20"/>
+        </w:rPr>
+        <w:t xml:space="preserve">) em que o vencedor alinhou as peças na </w:t>
       </w:r>
       <w:r>
         <w:rPr>
@@ -6554,7 +7655,7 @@
         <mc:AlternateContent>
           <mc:Choice Requires="wps">
             <w:drawing>
-              <wp:anchor distT="45720" distB="45720" distL="114300" distR="114300" simplePos="0" relativeHeight="251676672" behindDoc="0" locked="0" layoutInCell="1" allowOverlap="1" wp14:anchorId="62507B1B" wp14:editId="448F9F70">
+              <wp:anchor distT="45720" distB="45720" distL="114300" distR="114300" simplePos="0" relativeHeight="251676672" behindDoc="0" locked="0" layoutInCell="1" allowOverlap="1" wp14:anchorId="2B1C6FDB" wp14:editId="7CFBE392">
                 <wp:simplePos x="0" y="0"/>
                 <wp:positionH relativeFrom="column">
                   <wp:posOffset>3248025</wp:posOffset>
@@ -6612,6 +7713,7 @@
                                 <w:szCs w:val="20"/>
                               </w:rPr>
                             </w:pPr>
+                            <w:proofErr w:type="gramStart"/>
                             <w:r>
                               <w:rPr>
                                 <w:rFonts w:ascii="Cambria" w:hAnsi="Cambria"/>
@@ -6619,7 +7721,17 @@
                                 <w:sz w:val="24"/>
                                 <w:szCs w:val="20"/>
                               </w:rPr>
-                              <w:t>[[[_, _, _], [_, _, _], [A, _, _]],</w:t>
+                              <w:t>[[[_</w:t>
+                            </w:r>
+                            <w:proofErr w:type="gramEnd"/>
+                            <w:r>
+                              <w:rPr>
+                                <w:rFonts w:ascii="Cambria" w:hAnsi="Cambria"/>
+                                <w:i/>
+                                <w:sz w:val="24"/>
+                                <w:szCs w:val="20"/>
+                              </w:rPr>
+                              <w:t>, _, _], [_, _, _], [A, _, _]],</w:t>
                             </w:r>
                           </w:p>
                           <w:p>
@@ -6639,6 +7751,7 @@
                                 <w:szCs w:val="20"/>
                               </w:rPr>
                             </w:pPr>
+                            <w:proofErr w:type="gramStart"/>
                             <w:r>
                               <w:rPr>
                                 <w:rFonts w:ascii="Cambria" w:hAnsi="Cambria"/>
@@ -6646,7 +7759,17 @@
                                 <w:sz w:val="24"/>
                                 <w:szCs w:val="20"/>
                               </w:rPr>
-                              <w:t>[[_, _, _], [A, _, _], [_, _, _]],</w:t>
+                              <w:t>[[_</w:t>
+                            </w:r>
+                            <w:proofErr w:type="gramEnd"/>
+                            <w:r>
+                              <w:rPr>
+                                <w:rFonts w:ascii="Cambria" w:hAnsi="Cambria"/>
+                                <w:i/>
+                                <w:sz w:val="24"/>
+                                <w:szCs w:val="20"/>
+                              </w:rPr>
+                              <w:t>, _, _], [A, _, _], [_, _, _]],</w:t>
                             </w:r>
                           </w:p>
                           <w:p>
@@ -6666,6 +7789,7 @@
                                 <w:szCs w:val="20"/>
                               </w:rPr>
                             </w:pPr>
+                            <w:proofErr w:type="gramStart"/>
                             <w:r>
                               <w:rPr>
                                 <w:rFonts w:ascii="Cambria" w:hAnsi="Cambria"/>
@@ -6673,7 +7797,17 @@
                                 <w:sz w:val="24"/>
                                 <w:szCs w:val="20"/>
                               </w:rPr>
-                              <w:t>[[A, _, _], [_, _, _], [_, _, _]]]</w:t>
+                              <w:t>[[A</w:t>
+                            </w:r>
+                            <w:proofErr w:type="gramEnd"/>
+                            <w:r>
+                              <w:rPr>
+                                <w:rFonts w:ascii="Cambria" w:hAnsi="Cambria"/>
+                                <w:i/>
+                                <w:sz w:val="24"/>
+                                <w:szCs w:val="20"/>
+                              </w:rPr>
+                              <w:t>, _, _], [_, _, _], [_, _, _]]]</w:t>
                             </w:r>
                           </w:p>
                           <w:p>
@@ -6711,6 +7845,7 @@
                                 <w:szCs w:val="20"/>
                               </w:rPr>
                             </w:pPr>
+                            <w:proofErr w:type="gramStart"/>
                             <w:r>
                               <w:rPr>
                                 <w:rFonts w:ascii="Cambria" w:hAnsi="Cambria"/>
@@ -6718,7 +7853,17 @@
                                 <w:sz w:val="24"/>
                                 <w:szCs w:val="20"/>
                               </w:rPr>
-                              <w:t>[[[_,_, _], [_, _, _], [_, A, _]],</w:t>
+                              <w:t>[[[_</w:t>
+                            </w:r>
+                            <w:proofErr w:type="gramEnd"/>
+                            <w:r>
+                              <w:rPr>
+                                <w:rFonts w:ascii="Cambria" w:hAnsi="Cambria"/>
+                                <w:i/>
+                                <w:sz w:val="24"/>
+                                <w:szCs w:val="20"/>
+                              </w:rPr>
+                              <w:t>,_, _], [_, _, _], [_, A, _]],</w:t>
                             </w:r>
                           </w:p>
                           <w:p>
@@ -6738,6 +7883,7 @@
                                 <w:szCs w:val="20"/>
                               </w:rPr>
                             </w:pPr>
+                            <w:proofErr w:type="gramStart"/>
                             <w:r>
                               <w:rPr>
                                 <w:rFonts w:ascii="Cambria" w:hAnsi="Cambria"/>
@@ -6745,7 +7891,17 @@
                                 <w:sz w:val="24"/>
                                 <w:szCs w:val="20"/>
                               </w:rPr>
-                              <w:t>[[_, _, _], [_, A, _], [_, _, _]],</w:t>
+                              <w:t>[[_</w:t>
+                            </w:r>
+                            <w:proofErr w:type="gramEnd"/>
+                            <w:r>
+                              <w:rPr>
+                                <w:rFonts w:ascii="Cambria" w:hAnsi="Cambria"/>
+                                <w:i/>
+                                <w:sz w:val="24"/>
+                                <w:szCs w:val="20"/>
+                              </w:rPr>
+                              <w:t>, _, _], [_, A, _], [_, _, _]],</w:t>
                             </w:r>
                           </w:p>
                           <w:p>
@@ -6765,6 +7921,7 @@
                                 <w:szCs w:val="20"/>
                               </w:rPr>
                             </w:pPr>
+                            <w:proofErr w:type="gramStart"/>
                             <w:r>
                               <w:rPr>
                                 <w:rFonts w:ascii="Cambria" w:hAnsi="Cambria"/>
@@ -6772,7 +7929,17 @@
                                 <w:sz w:val="24"/>
                                 <w:szCs w:val="20"/>
                               </w:rPr>
-                              <w:t>[[_, A, _], [_, _, _], [_, _, _]]]</w:t>
+                              <w:t>[[_</w:t>
+                            </w:r>
+                            <w:proofErr w:type="gramEnd"/>
+                            <w:r>
+                              <w:rPr>
+                                <w:rFonts w:ascii="Cambria" w:hAnsi="Cambria"/>
+                                <w:i/>
+                                <w:sz w:val="24"/>
+                                <w:szCs w:val="20"/>
+                              </w:rPr>
+                              <w:t>, A, _], [_, _, _], [_, _, _]]]</w:t>
                             </w:r>
                           </w:p>
                           <w:p>
@@ -6837,6 +8004,7 @@
                                 <w:szCs w:val="20"/>
                               </w:rPr>
                             </w:pPr>
+                            <w:proofErr w:type="gramStart"/>
                             <w:r>
                               <w:rPr>
                                 <w:rFonts w:ascii="Cambria" w:hAnsi="Cambria"/>
@@ -6844,7 +8012,17 @@
                                 <w:sz w:val="24"/>
                                 <w:szCs w:val="20"/>
                               </w:rPr>
-                              <w:t>[[[_, _,_], [_, _, _], [_, _, A]],</w:t>
+                              <w:t>[[[_</w:t>
+                            </w:r>
+                            <w:proofErr w:type="gramEnd"/>
+                            <w:r>
+                              <w:rPr>
+                                <w:rFonts w:ascii="Cambria" w:hAnsi="Cambria"/>
+                                <w:i/>
+                                <w:sz w:val="24"/>
+                                <w:szCs w:val="20"/>
+                              </w:rPr>
+                              <w:t>, _,_], [_, _, _], [_, _, A]],</w:t>
                             </w:r>
                           </w:p>
                           <w:p>
@@ -6864,6 +8042,7 @@
                                 <w:szCs w:val="20"/>
                               </w:rPr>
                             </w:pPr>
+                            <w:proofErr w:type="gramStart"/>
                             <w:r>
                               <w:rPr>
                                 <w:rFonts w:ascii="Cambria" w:hAnsi="Cambria"/>
@@ -6871,7 +8050,17 @@
                                 <w:sz w:val="24"/>
                                 <w:szCs w:val="20"/>
                               </w:rPr>
-                              <w:t>[[_, _, _], [_, _, A], [_, _, _]],</w:t>
+                              <w:t>[[_</w:t>
+                            </w:r>
+                            <w:proofErr w:type="gramEnd"/>
+                            <w:r>
+                              <w:rPr>
+                                <w:rFonts w:ascii="Cambria" w:hAnsi="Cambria"/>
+                                <w:i/>
+                                <w:sz w:val="24"/>
+                                <w:szCs w:val="20"/>
+                              </w:rPr>
+                              <w:t>, _, _], [_, _, A], [_, _, _]],</w:t>
                             </w:r>
                           </w:p>
                           <w:p>
@@ -6891,6 +8080,7 @@
                                 <w:szCs w:val="20"/>
                               </w:rPr>
                             </w:pPr>
+                            <w:proofErr w:type="gramStart"/>
                             <w:r>
                               <w:rPr>
                                 <w:rFonts w:ascii="Cambria" w:hAnsi="Cambria"/>
@@ -6898,7 +8088,17 @@
                                 <w:sz w:val="24"/>
                                 <w:szCs w:val="20"/>
                               </w:rPr>
-                              <w:t>[[_, _, A], [_, _, _], [_, _, _]]]</w:t>
+                              <w:t>[[_</w:t>
+                            </w:r>
+                            <w:proofErr w:type="gramEnd"/>
+                            <w:r>
+                              <w:rPr>
+                                <w:rFonts w:ascii="Cambria" w:hAnsi="Cambria"/>
+                                <w:i/>
+                                <w:sz w:val="24"/>
+                                <w:szCs w:val="20"/>
+                              </w:rPr>
+                              <w:t>, _, A], [_, _, _], [_, _, _]]]</w:t>
                             </w:r>
                           </w:p>
                           <w:p>
@@ -6963,6 +8163,7 @@
                                 <w:szCs w:val="20"/>
                               </w:rPr>
                             </w:pPr>
+                            <w:proofErr w:type="gramStart"/>
                             <w:r>
                               <w:rPr>
                                 <w:rFonts w:ascii="Cambria" w:hAnsi="Cambria"/>
@@ -6970,7 +8171,17 @@
                                 <w:sz w:val="24"/>
                                 <w:szCs w:val="20"/>
                               </w:rPr>
-                              <w:t>[[[_, _, _], [_, _, _], [_, _, A]],</w:t>
+                              <w:t>[[[_</w:t>
+                            </w:r>
+                            <w:proofErr w:type="gramEnd"/>
+                            <w:r>
+                              <w:rPr>
+                                <w:rFonts w:ascii="Cambria" w:hAnsi="Cambria"/>
+                                <w:i/>
+                                <w:sz w:val="24"/>
+                                <w:szCs w:val="20"/>
+                              </w:rPr>
+                              <w:t>, _, _], [_, _, _], [_, _, A]],</w:t>
                             </w:r>
                           </w:p>
                           <w:p>
@@ -6990,6 +8201,7 @@
                                 <w:szCs w:val="20"/>
                               </w:rPr>
                             </w:pPr>
+                            <w:proofErr w:type="gramStart"/>
                             <w:r>
                               <w:rPr>
                                 <w:rFonts w:ascii="Cambria" w:hAnsi="Cambria"/>
@@ -6997,7 +8209,17 @@
                                 <w:sz w:val="24"/>
                                 <w:szCs w:val="20"/>
                               </w:rPr>
-                              <w:t>[[_, _, _], [_, A, _], [_, _, _]],</w:t>
+                              <w:t>[[_</w:t>
+                            </w:r>
+                            <w:proofErr w:type="gramEnd"/>
+                            <w:r>
+                              <w:rPr>
+                                <w:rFonts w:ascii="Cambria" w:hAnsi="Cambria"/>
+                                <w:i/>
+                                <w:sz w:val="24"/>
+                                <w:szCs w:val="20"/>
+                              </w:rPr>
+                              <w:t>, _, _], [_, A, _], [_, _, _]],</w:t>
                             </w:r>
                           </w:p>
                           <w:p>
@@ -7017,6 +8239,7 @@
                                 <w:szCs w:val="20"/>
                               </w:rPr>
                             </w:pPr>
+                            <w:proofErr w:type="gramStart"/>
                             <w:r>
                               <w:rPr>
                                 <w:rFonts w:ascii="Cambria" w:hAnsi="Cambria"/>
@@ -7024,7 +8247,17 @@
                                 <w:sz w:val="24"/>
                                 <w:szCs w:val="20"/>
                               </w:rPr>
-                              <w:t>[[A, _, _], [_, _, _], [_, _, _]]]</w:t>
+                              <w:t>[[A</w:t>
+                            </w:r>
+                            <w:proofErr w:type="gramEnd"/>
+                            <w:r>
+                              <w:rPr>
+                                <w:rFonts w:ascii="Cambria" w:hAnsi="Cambria"/>
+                                <w:i/>
+                                <w:sz w:val="24"/>
+                                <w:szCs w:val="20"/>
+                              </w:rPr>
+                              <w:t>, _, _], [_, _, _], [_, _, _]]]</w:t>
                             </w:r>
                           </w:p>
                           <w:p>
@@ -7089,6 +8322,7 @@
                                 <w:szCs w:val="20"/>
                               </w:rPr>
                             </w:pPr>
+                            <w:proofErr w:type="gramStart"/>
                             <w:r>
                               <w:rPr>
                                 <w:rFonts w:ascii="Cambria" w:hAnsi="Cambria"/>
@@ -7096,7 +8330,17 @@
                                 <w:sz w:val="24"/>
                                 <w:szCs w:val="20"/>
                               </w:rPr>
-                              <w:t>[[[_, _, _], [_, _, _], [A, _, _]],</w:t>
+                              <w:t>[[[_</w:t>
+                            </w:r>
+                            <w:proofErr w:type="gramEnd"/>
+                            <w:r>
+                              <w:rPr>
+                                <w:rFonts w:ascii="Cambria" w:hAnsi="Cambria"/>
+                                <w:i/>
+                                <w:sz w:val="24"/>
+                                <w:szCs w:val="20"/>
+                              </w:rPr>
+                              <w:t>, _, _], [_, _, _], [A, _, _]],</w:t>
                             </w:r>
                           </w:p>
                           <w:p>
@@ -7116,6 +8360,7 @@
                                 <w:szCs w:val="20"/>
                               </w:rPr>
                             </w:pPr>
+                            <w:proofErr w:type="gramStart"/>
                             <w:r>
                               <w:rPr>
                                 <w:rFonts w:ascii="Cambria" w:hAnsi="Cambria"/>
@@ -7123,10 +8368,9 @@
                                 <w:sz w:val="24"/>
                                 <w:szCs w:val="20"/>
                               </w:rPr>
-                              <w:t>[[_, _, _], [_, A, _], [_, _, _]],</w:t>
+                              <w:t>[[_</w:t>
                             </w:r>
-                          </w:p>
-                          <w:p>
+                            <w:proofErr w:type="gramEnd"/>
                             <w:r>
                               <w:rPr>
                                 <w:rFonts w:ascii="Cambria" w:hAnsi="Cambria"/>
@@ -7134,7 +8378,29 @@
                                 <w:sz w:val="24"/>
                                 <w:szCs w:val="20"/>
                               </w:rPr>
-                              <w:t>[[_, _, A], [_, _, _], [_, _, _]]]</w:t>
+                              <w:t>, _, _], [_, A, _], [_, _, _]],</w:t>
+                            </w:r>
+                          </w:p>
+                          <w:p>
+                            <w:proofErr w:type="gramStart"/>
+                            <w:r>
+                              <w:rPr>
+                                <w:rFonts w:ascii="Cambria" w:hAnsi="Cambria"/>
+                                <w:i/>
+                                <w:sz w:val="24"/>
+                                <w:szCs w:val="20"/>
+                              </w:rPr>
+                              <w:t>[[_</w:t>
+                            </w:r>
+                            <w:proofErr w:type="gramEnd"/>
+                            <w:r>
+                              <w:rPr>
+                                <w:rFonts w:ascii="Cambria" w:hAnsi="Cambria"/>
+                                <w:i/>
+                                <w:sz w:val="24"/>
+                                <w:szCs w:val="20"/>
+                              </w:rPr>
+                              <w:t>, _, A], [_, _, _], [_, _, _]]]</w:t>
                             </w:r>
                           </w:p>
                         </w:txbxContent>
@@ -7156,7 +8422,7 @@
           </mc:Choice>
           <mc:Fallback>
             <w:pict>
-              <v:shape w14:anchorId="62507B1B" id="_x0000_s1035" type="#_x0000_t202" style="position:absolute;left:0;text-align:left;margin-left:255.75pt;margin-top:9.9pt;width:185.9pt;height:110.6pt;z-index:251676672;visibility:visible;mso-wrap-style:square;mso-width-percent:400;mso-height-percent:200;mso-wrap-distance-left:9pt;mso-wrap-distance-top:3.6pt;mso-wrap-distance-right:9pt;mso-wrap-distance-bottom:3.6pt;mso-position-horizontal:absolute;mso-position-horizontal-relative:text;mso-position-vertical:absolute;mso-position-vertical-relative:text;mso-width-percent:400;mso-height-percent:200;mso-width-relative:margin;mso-height-relative:margin;v-text-anchor:top" o:gfxdata="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" stroked="f">
+              <v:shape w14:anchorId="2B1C6FDB" id="_x0000_s1035" type="#_x0000_t202" style="position:absolute;left:0;text-align:left;margin-left:255.75pt;margin-top:9.9pt;width:185.9pt;height:110.6pt;z-index:251676672;visibility:visible;mso-wrap-style:square;mso-width-percent:400;mso-height-percent:200;mso-wrap-distance-left:9pt;mso-wrap-distance-top:3.6pt;mso-wrap-distance-right:9pt;mso-wrap-distance-bottom:3.6pt;mso-position-horizontal:absolute;mso-position-horizontal-relative:text;mso-position-vertical:absolute;mso-position-vertical-relative:text;mso-width-percent:400;mso-height-percent:200;mso-width-relative:margin;mso-height-relative:margin;v-text-anchor:top" o:gfxdata="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" stroked="f">
                 <v:textbox style="mso-fit-shape-to-text:t">
                   <w:txbxContent>
                     <w:p>
@@ -7176,6 +8442,7 @@
                           <w:szCs w:val="20"/>
                         </w:rPr>
                       </w:pPr>
+                      <w:proofErr w:type="gramStart"/>
                       <w:r>
                         <w:rPr>
                           <w:rFonts w:ascii="Cambria" w:hAnsi="Cambria"/>
@@ -7183,7 +8450,17 @@
                           <w:sz w:val="24"/>
                           <w:szCs w:val="20"/>
                         </w:rPr>
-                        <w:t>[[[_, _, _], [_, _, _], [A, _, _]],</w:t>
+                        <w:t>[[[_</w:t>
+                      </w:r>
+                      <w:proofErr w:type="gramEnd"/>
+                      <w:r>
+                        <w:rPr>
+                          <w:rFonts w:ascii="Cambria" w:hAnsi="Cambria"/>
+                          <w:i/>
+                          <w:sz w:val="24"/>
+                          <w:szCs w:val="20"/>
+                        </w:rPr>
+                        <w:t>, _, _], [_, _, _], [A, _, _]],</w:t>
                       </w:r>
                     </w:p>
                     <w:p>
@@ -7203,6 +8480,7 @@
                           <w:szCs w:val="20"/>
                         </w:rPr>
                       </w:pPr>
+                      <w:proofErr w:type="gramStart"/>
                       <w:r>
                         <w:rPr>
                           <w:rFonts w:ascii="Cambria" w:hAnsi="Cambria"/>
@@ -7210,7 +8488,17 @@
                           <w:sz w:val="24"/>
                           <w:szCs w:val="20"/>
                         </w:rPr>
-                        <w:t>[[_, _, _], [A, _, _], [_, _, _]],</w:t>
+                        <w:t>[[_</w:t>
+                      </w:r>
+                      <w:proofErr w:type="gramEnd"/>
+                      <w:r>
+                        <w:rPr>
+                          <w:rFonts w:ascii="Cambria" w:hAnsi="Cambria"/>
+                          <w:i/>
+                          <w:sz w:val="24"/>
+                          <w:szCs w:val="20"/>
+                        </w:rPr>
+                        <w:t>, _, _], [A, _, _], [_, _, _]],</w:t>
                       </w:r>
                     </w:p>
                     <w:p>
@@ -7230,6 +8518,7 @@
                           <w:szCs w:val="20"/>
                         </w:rPr>
                       </w:pPr>
+                      <w:proofErr w:type="gramStart"/>
                       <w:r>
                         <w:rPr>
                           <w:rFonts w:ascii="Cambria" w:hAnsi="Cambria"/>
@@ -7237,7 +8526,17 @@
                           <w:sz w:val="24"/>
                           <w:szCs w:val="20"/>
                         </w:rPr>
-                        <w:t>[[A, _, _], [_, _, _], [_, _, _]]]</w:t>
+                        <w:t>[[A</w:t>
+                      </w:r>
+                      <w:proofErr w:type="gramEnd"/>
+                      <w:r>
+                        <w:rPr>
+                          <w:rFonts w:ascii="Cambria" w:hAnsi="Cambria"/>
+                          <w:i/>
+                          <w:sz w:val="24"/>
+                          <w:szCs w:val="20"/>
+                        </w:rPr>
+                        <w:t>, _, _], [_, _, _], [_, _, _]]]</w:t>
                       </w:r>
                     </w:p>
                     <w:p>
@@ -7275,6 +8574,7 @@
                           <w:szCs w:val="20"/>
                         </w:rPr>
                       </w:pPr>
+                      <w:proofErr w:type="gramStart"/>
                       <w:r>
                         <w:rPr>
                           <w:rFonts w:ascii="Cambria" w:hAnsi="Cambria"/>
@@ -7282,7 +8582,17 @@
                           <w:sz w:val="24"/>
                           <w:szCs w:val="20"/>
                         </w:rPr>
-                        <w:t>[[[_,_, _], [_, _, _], [_, A, _]],</w:t>
+                        <w:t>[[[_</w:t>
+                      </w:r>
+                      <w:proofErr w:type="gramEnd"/>
+                      <w:r>
+                        <w:rPr>
+                          <w:rFonts w:ascii="Cambria" w:hAnsi="Cambria"/>
+                          <w:i/>
+                          <w:sz w:val="24"/>
+                          <w:szCs w:val="20"/>
+                        </w:rPr>
+                        <w:t>,_, _], [_, _, _], [_, A, _]],</w:t>
                       </w:r>
                     </w:p>
                     <w:p>
@@ -7302,6 +8612,7 @@
                           <w:szCs w:val="20"/>
                         </w:rPr>
                       </w:pPr>
+                      <w:proofErr w:type="gramStart"/>
                       <w:r>
                         <w:rPr>
                           <w:rFonts w:ascii="Cambria" w:hAnsi="Cambria"/>
@@ -7309,7 +8620,17 @@
                           <w:sz w:val="24"/>
                           <w:szCs w:val="20"/>
                         </w:rPr>
-                        <w:t>[[_, _, _], [_, A, _], [_, _, _]],</w:t>
+                        <w:t>[[_</w:t>
+                      </w:r>
+                      <w:proofErr w:type="gramEnd"/>
+                      <w:r>
+                        <w:rPr>
+                          <w:rFonts w:ascii="Cambria" w:hAnsi="Cambria"/>
+                          <w:i/>
+                          <w:sz w:val="24"/>
+                          <w:szCs w:val="20"/>
+                        </w:rPr>
+                        <w:t>, _, _], [_, A, _], [_, _, _]],</w:t>
                       </w:r>
                     </w:p>
                     <w:p>
@@ -7329,6 +8650,7 @@
                           <w:szCs w:val="20"/>
                         </w:rPr>
                       </w:pPr>
+                      <w:proofErr w:type="gramStart"/>
                       <w:r>
                         <w:rPr>
                           <w:rFonts w:ascii="Cambria" w:hAnsi="Cambria"/>
@@ -7336,7 +8658,17 @@
                           <w:sz w:val="24"/>
                           <w:szCs w:val="20"/>
                         </w:rPr>
-                        <w:t>[[_, A, _], [_, _, _], [_, _, _]]]</w:t>
+                        <w:t>[[_</w:t>
+                      </w:r>
+                      <w:proofErr w:type="gramEnd"/>
+                      <w:r>
+                        <w:rPr>
+                          <w:rFonts w:ascii="Cambria" w:hAnsi="Cambria"/>
+                          <w:i/>
+                          <w:sz w:val="24"/>
+                          <w:szCs w:val="20"/>
+                        </w:rPr>
+                        <w:t>, A, _], [_, _, _], [_, _, _]]]</w:t>
                       </w:r>
                     </w:p>
                     <w:p>
@@ -7401,6 +8733,7 @@
                           <w:szCs w:val="20"/>
                         </w:rPr>
                       </w:pPr>
+                      <w:proofErr w:type="gramStart"/>
                       <w:r>
                         <w:rPr>
                           <w:rFonts w:ascii="Cambria" w:hAnsi="Cambria"/>
@@ -7408,7 +8741,17 @@
                           <w:sz w:val="24"/>
                           <w:szCs w:val="20"/>
                         </w:rPr>
-                        <w:t>[[[_, _,_], [_, _, _], [_, _, A]],</w:t>
+                        <w:t>[[[_</w:t>
+                      </w:r>
+                      <w:proofErr w:type="gramEnd"/>
+                      <w:r>
+                        <w:rPr>
+                          <w:rFonts w:ascii="Cambria" w:hAnsi="Cambria"/>
+                          <w:i/>
+                          <w:sz w:val="24"/>
+                          <w:szCs w:val="20"/>
+                        </w:rPr>
+                        <w:t>, _,_], [_, _, _], [_, _, A]],</w:t>
                       </w:r>
                     </w:p>
                     <w:p>
@@ -7428,6 +8771,7 @@
                           <w:szCs w:val="20"/>
                         </w:rPr>
                       </w:pPr>
+                      <w:proofErr w:type="gramStart"/>
                       <w:r>
                         <w:rPr>
                           <w:rFonts w:ascii="Cambria" w:hAnsi="Cambria"/>
@@ -7435,7 +8779,17 @@
                           <w:sz w:val="24"/>
                           <w:szCs w:val="20"/>
                         </w:rPr>
-                        <w:t>[[_, _, _], [_, _, A], [_, _, _]],</w:t>
+                        <w:t>[[_</w:t>
+                      </w:r>
+                      <w:proofErr w:type="gramEnd"/>
+                      <w:r>
+                        <w:rPr>
+                          <w:rFonts w:ascii="Cambria" w:hAnsi="Cambria"/>
+                          <w:i/>
+                          <w:sz w:val="24"/>
+                          <w:szCs w:val="20"/>
+                        </w:rPr>
+                        <w:t>, _, _], [_, _, A], [_, _, _]],</w:t>
                       </w:r>
                     </w:p>
                     <w:p>
@@ -7455,6 +8809,7 @@
                           <w:szCs w:val="20"/>
                         </w:rPr>
                       </w:pPr>
+                      <w:proofErr w:type="gramStart"/>
                       <w:r>
                         <w:rPr>
                           <w:rFonts w:ascii="Cambria" w:hAnsi="Cambria"/>
@@ -7462,7 +8817,17 @@
                           <w:sz w:val="24"/>
                           <w:szCs w:val="20"/>
                         </w:rPr>
-                        <w:t>[[_, _, A], [_, _, _], [_, _, _]]]</w:t>
+                        <w:t>[[_</w:t>
+                      </w:r>
+                      <w:proofErr w:type="gramEnd"/>
+                      <w:r>
+                        <w:rPr>
+                          <w:rFonts w:ascii="Cambria" w:hAnsi="Cambria"/>
+                          <w:i/>
+                          <w:sz w:val="24"/>
+                          <w:szCs w:val="20"/>
+                        </w:rPr>
+                        <w:t>, _, A], [_, _, _], [_, _, _]]]</w:t>
                       </w:r>
                     </w:p>
                     <w:p>
@@ -7527,6 +8892,7 @@
                           <w:szCs w:val="20"/>
                         </w:rPr>
                       </w:pPr>
+                      <w:proofErr w:type="gramStart"/>
                       <w:r>
                         <w:rPr>
                           <w:rFonts w:ascii="Cambria" w:hAnsi="Cambria"/>
@@ -7534,7 +8900,17 @@
                           <w:sz w:val="24"/>
                           <w:szCs w:val="20"/>
                         </w:rPr>
-                        <w:t>[[[_, _, _], [_, _, _], [_, _, A]],</w:t>
+                        <w:t>[[[_</w:t>
+                      </w:r>
+                      <w:proofErr w:type="gramEnd"/>
+                      <w:r>
+                        <w:rPr>
+                          <w:rFonts w:ascii="Cambria" w:hAnsi="Cambria"/>
+                          <w:i/>
+                          <w:sz w:val="24"/>
+                          <w:szCs w:val="20"/>
+                        </w:rPr>
+                        <w:t>, _, _], [_, _, _], [_, _, A]],</w:t>
                       </w:r>
                     </w:p>
                     <w:p>
@@ -7554,6 +8930,7 @@
                           <w:szCs w:val="20"/>
                         </w:rPr>
                       </w:pPr>
+                      <w:proofErr w:type="gramStart"/>
                       <w:r>
                         <w:rPr>
                           <w:rFonts w:ascii="Cambria" w:hAnsi="Cambria"/>
@@ -7561,7 +8938,17 @@
                           <w:sz w:val="24"/>
                           <w:szCs w:val="20"/>
                         </w:rPr>
-                        <w:t>[[_, _, _], [_, A, _], [_, _, _]],</w:t>
+                        <w:t>[[_</w:t>
+                      </w:r>
+                      <w:proofErr w:type="gramEnd"/>
+                      <w:r>
+                        <w:rPr>
+                          <w:rFonts w:ascii="Cambria" w:hAnsi="Cambria"/>
+                          <w:i/>
+                          <w:sz w:val="24"/>
+                          <w:szCs w:val="20"/>
+                        </w:rPr>
+                        <w:t>, _, _], [_, A, _], [_, _, _]],</w:t>
                       </w:r>
                     </w:p>
                     <w:p>
@@ -7581,6 +8968,7 @@
                           <w:szCs w:val="20"/>
                         </w:rPr>
                       </w:pPr>
+                      <w:proofErr w:type="gramStart"/>
                       <w:r>
                         <w:rPr>
                           <w:rFonts w:ascii="Cambria" w:hAnsi="Cambria"/>
@@ -7588,7 +8976,17 @@
                           <w:sz w:val="24"/>
                           <w:szCs w:val="20"/>
                         </w:rPr>
-                        <w:t>[[A, _, _], [_, _, _], [_, _, _]]]</w:t>
+                        <w:t>[[A</w:t>
+                      </w:r>
+                      <w:proofErr w:type="gramEnd"/>
+                      <w:r>
+                        <w:rPr>
+                          <w:rFonts w:ascii="Cambria" w:hAnsi="Cambria"/>
+                          <w:i/>
+                          <w:sz w:val="24"/>
+                          <w:szCs w:val="20"/>
+                        </w:rPr>
+                        <w:t>, _, _], [_, _, _], [_, _, _]]]</w:t>
                       </w:r>
                     </w:p>
                     <w:p>
@@ -7653,6 +9051,7 @@
                           <w:szCs w:val="20"/>
                         </w:rPr>
                       </w:pPr>
+                      <w:proofErr w:type="gramStart"/>
                       <w:r>
                         <w:rPr>
                           <w:rFonts w:ascii="Cambria" w:hAnsi="Cambria"/>
@@ -7660,7 +9059,17 @@
                           <w:sz w:val="24"/>
                           <w:szCs w:val="20"/>
                         </w:rPr>
-                        <w:t>[[[_, _, _], [_, _, _], [A, _, _]],</w:t>
+                        <w:t>[[[_</w:t>
+                      </w:r>
+                      <w:proofErr w:type="gramEnd"/>
+                      <w:r>
+                        <w:rPr>
+                          <w:rFonts w:ascii="Cambria" w:hAnsi="Cambria"/>
+                          <w:i/>
+                          <w:sz w:val="24"/>
+                          <w:szCs w:val="20"/>
+                        </w:rPr>
+                        <w:t>, _, _], [_, _, _], [A, _, _]],</w:t>
                       </w:r>
                     </w:p>
                     <w:p>
@@ -7680,6 +9089,7 @@
                           <w:szCs w:val="20"/>
                         </w:rPr>
                       </w:pPr>
+                      <w:proofErr w:type="gramStart"/>
                       <w:r>
                         <w:rPr>
                           <w:rFonts w:ascii="Cambria" w:hAnsi="Cambria"/>
@@ -7687,10 +9097,9 @@
                           <w:sz w:val="24"/>
                           <w:szCs w:val="20"/>
                         </w:rPr>
-                        <w:t>[[_, _, _], [_, A, _], [_, _, _]],</w:t>
+                        <w:t>[[_</w:t>
                       </w:r>
-                    </w:p>
-                    <w:p>
+                      <w:proofErr w:type="gramEnd"/>
                       <w:r>
                         <w:rPr>
                           <w:rFonts w:ascii="Cambria" w:hAnsi="Cambria"/>
@@ -7698,7 +9107,29 @@
                           <w:sz w:val="24"/>
                           <w:szCs w:val="20"/>
                         </w:rPr>
-                        <w:t>[[_, _, A], [_, _, _], [_, _, _]]]</w:t>
+                        <w:t>, _, _], [_, A, _], [_, _, _]],</w:t>
+                      </w:r>
+                    </w:p>
+                    <w:p>
+                      <w:proofErr w:type="gramStart"/>
+                      <w:r>
+                        <w:rPr>
+                          <w:rFonts w:ascii="Cambria" w:hAnsi="Cambria"/>
+                          <w:i/>
+                          <w:sz w:val="24"/>
+                          <w:szCs w:val="20"/>
+                        </w:rPr>
+                        <w:t>[[_</w:t>
+                      </w:r>
+                      <w:proofErr w:type="gramEnd"/>
+                      <w:r>
+                        <w:rPr>
+                          <w:rFonts w:ascii="Cambria" w:hAnsi="Cambria"/>
+                          <w:i/>
+                          <w:sz w:val="24"/>
+                          <w:szCs w:val="20"/>
+                        </w:rPr>
+                        <w:t>, _, A], [_, _, _], [_, _, _]]]</w:t>
                       </w:r>
                     </w:p>
                   </w:txbxContent>
@@ -7735,6 +9166,7 @@
           <w:szCs w:val="20"/>
         </w:rPr>
       </w:pPr>
+      <w:proofErr w:type="gramStart"/>
       <w:r>
         <w:rPr>
           <w:rFonts w:ascii="Cambria" w:hAnsi="Cambria"/>
@@ -7742,7 +9174,17 @@
           <w:sz w:val="24"/>
           <w:szCs w:val="20"/>
         </w:rPr>
-        <w:t>[[[A, _, _], [_, _, _], [_, _, _]],</w:t>
+        <w:t>[[[A</w:t>
+      </w:r>
+      <w:proofErr w:type="gramEnd"/>
+      <w:r>
+        <w:rPr>
+          <w:rFonts w:ascii="Cambria" w:hAnsi="Cambria"/>
+          <w:i/>
+          <w:sz w:val="24"/>
+          <w:szCs w:val="20"/>
+        </w:rPr>
+        <w:t>, _, _], [_, _, _], [_, _, _]],</w:t>
       </w:r>
     </w:p>
     <w:p>
@@ -7762,6 +9204,7 @@
           <w:szCs w:val="20"/>
         </w:rPr>
       </w:pPr>
+      <w:proofErr w:type="gramStart"/>
       <w:r>
         <w:rPr>
           <w:rFonts w:ascii="Cambria" w:hAnsi="Cambria"/>
@@ -7769,7 +9212,17 @@
           <w:sz w:val="24"/>
           <w:szCs w:val="20"/>
         </w:rPr>
-        <w:t>[[_, _, _], [A, _, _], [_, _, _]],</w:t>
+        <w:t>[[_</w:t>
+      </w:r>
+      <w:proofErr w:type="gramEnd"/>
+      <w:r>
+        <w:rPr>
+          <w:rFonts w:ascii="Cambria" w:hAnsi="Cambria"/>
+          <w:i/>
+          <w:sz w:val="24"/>
+          <w:szCs w:val="20"/>
+        </w:rPr>
+        <w:t>, _, _], [A, _, _], [_, _, _]],</w:t>
       </w:r>
     </w:p>
     <w:p>
@@ -7789,6 +9242,7 @@
           <w:szCs w:val="20"/>
         </w:rPr>
       </w:pPr>
+      <w:proofErr w:type="gramStart"/>
       <w:r>
         <w:rPr>
           <w:rFonts w:ascii="Cambria" w:hAnsi="Cambria"/>
@@ -7796,7 +9250,17 @@
           <w:sz w:val="24"/>
           <w:szCs w:val="20"/>
         </w:rPr>
-        <w:t>[[_, _, _], [_, _, _], [A, _, _]]]</w:t>
+        <w:t>[[_</w:t>
+      </w:r>
+      <w:proofErr w:type="gramEnd"/>
+      <w:r>
+        <w:rPr>
+          <w:rFonts w:ascii="Cambria" w:hAnsi="Cambria"/>
+          <w:i/>
+          <w:sz w:val="24"/>
+          <w:szCs w:val="20"/>
+        </w:rPr>
+        <w:t>, _, _], [_, _, _], [A, _, _]]]</w:t>
       </w:r>
     </w:p>
     <w:p>
@@ -7861,6 +9325,7 @@
           <w:szCs w:val="20"/>
         </w:rPr>
       </w:pPr>
+      <w:proofErr w:type="gramStart"/>
       <w:r>
         <w:rPr>
           <w:rFonts w:ascii="Cambria" w:hAnsi="Cambria"/>
@@ -7868,7 +9333,17 @@
           <w:sz w:val="24"/>
           <w:szCs w:val="20"/>
         </w:rPr>
-        <w:t>[[[_, A, _], [_, _, _], [_, _, _]],</w:t>
+        <w:t>[[[_</w:t>
+      </w:r>
+      <w:proofErr w:type="gramEnd"/>
+      <w:r>
+        <w:rPr>
+          <w:rFonts w:ascii="Cambria" w:hAnsi="Cambria"/>
+          <w:i/>
+          <w:sz w:val="24"/>
+          <w:szCs w:val="20"/>
+        </w:rPr>
+        <w:t>, A, _], [_, _, _], [_, _, _]],</w:t>
       </w:r>
     </w:p>
     <w:p>
@@ -7888,6 +9363,7 @@
           <w:szCs w:val="20"/>
         </w:rPr>
       </w:pPr>
+      <w:proofErr w:type="gramStart"/>
       <w:r>
         <w:rPr>
           <w:rFonts w:ascii="Cambria" w:hAnsi="Cambria"/>
@@ -7895,7 +9371,17 @@
           <w:sz w:val="24"/>
           <w:szCs w:val="20"/>
         </w:rPr>
-        <w:t>[[_, _, _], [_, A, _], [_, _, _]],</w:t>
+        <w:t>[[_</w:t>
+      </w:r>
+      <w:proofErr w:type="gramEnd"/>
+      <w:r>
+        <w:rPr>
+          <w:rFonts w:ascii="Cambria" w:hAnsi="Cambria"/>
+          <w:i/>
+          <w:sz w:val="24"/>
+          <w:szCs w:val="20"/>
+        </w:rPr>
+        <w:t>, _, _], [_, A, _], [_, _, _]],</w:t>
       </w:r>
     </w:p>
     <w:p>
@@ -7915,6 +9401,7 @@
           <w:szCs w:val="20"/>
         </w:rPr>
       </w:pPr>
+      <w:proofErr w:type="gramStart"/>
       <w:r>
         <w:rPr>
           <w:rFonts w:ascii="Cambria" w:hAnsi="Cambria"/>
@@ -7922,7 +9409,17 @@
           <w:sz w:val="24"/>
           <w:szCs w:val="20"/>
         </w:rPr>
-        <w:t>[[_, _, _], [_, _, _], [_, A, _]]]</w:t>
+        <w:t>[[_</w:t>
+      </w:r>
+      <w:proofErr w:type="gramEnd"/>
+      <w:r>
+        <w:rPr>
+          <w:rFonts w:ascii="Cambria" w:hAnsi="Cambria"/>
+          <w:i/>
+          <w:sz w:val="24"/>
+          <w:szCs w:val="20"/>
+        </w:rPr>
+        <w:t>, _, _], [_, _, _], [_, A, _]]]</w:t>
       </w:r>
     </w:p>
     <w:p>
@@ -7960,6 +9457,7 @@
           <w:szCs w:val="20"/>
         </w:rPr>
       </w:pPr>
+      <w:proofErr w:type="gramStart"/>
       <w:r>
         <w:rPr>
           <w:rFonts w:ascii="Cambria" w:hAnsi="Cambria"/>
@@ -7967,7 +9465,17 @@
           <w:sz w:val="24"/>
           <w:szCs w:val="20"/>
         </w:rPr>
-        <w:t>[[[_, _, A], [_, _, _], [_, _, _]],</w:t>
+        <w:t>[[[_</w:t>
+      </w:r>
+      <w:proofErr w:type="gramEnd"/>
+      <w:r>
+        <w:rPr>
+          <w:rFonts w:ascii="Cambria" w:hAnsi="Cambria"/>
+          <w:i/>
+          <w:sz w:val="24"/>
+          <w:szCs w:val="20"/>
+        </w:rPr>
+        <w:t>, _, A], [_, _, _], [_, _, _]],</w:t>
       </w:r>
     </w:p>
     <w:p>
@@ -7987,6 +9495,7 @@
           <w:szCs w:val="20"/>
         </w:rPr>
       </w:pPr>
+      <w:proofErr w:type="gramStart"/>
       <w:r>
         <w:rPr>
           <w:rFonts w:ascii="Cambria" w:hAnsi="Cambria"/>
@@ -7994,7 +9503,17 @@
           <w:sz w:val="24"/>
           <w:szCs w:val="20"/>
         </w:rPr>
-        <w:t>[[_, _, _], [_, _, A], [_, _, _]],</w:t>
+        <w:t>[[_</w:t>
+      </w:r>
+      <w:proofErr w:type="gramEnd"/>
+      <w:r>
+        <w:rPr>
+          <w:rFonts w:ascii="Cambria" w:hAnsi="Cambria"/>
+          <w:i/>
+          <w:sz w:val="24"/>
+          <w:szCs w:val="20"/>
+        </w:rPr>
+        <w:t>, _, _], [_, _, A], [_, _, _]],</w:t>
       </w:r>
     </w:p>
     <w:p>
@@ -8014,6 +9533,7 @@
           <w:szCs w:val="20"/>
         </w:rPr>
       </w:pPr>
+      <w:proofErr w:type="gramStart"/>
       <w:r>
         <w:rPr>
           <w:rFonts w:ascii="Cambria" w:hAnsi="Cambria"/>
@@ -8021,7 +9541,17 @@
           <w:sz w:val="24"/>
           <w:szCs w:val="20"/>
         </w:rPr>
-        <w:t>[[_, _, _], [_, _, _], [_, _, A]]]</w:t>
+        <w:t>[[_</w:t>
+      </w:r>
+      <w:proofErr w:type="gramEnd"/>
+      <w:r>
+        <w:rPr>
+          <w:rFonts w:ascii="Cambria" w:hAnsi="Cambria"/>
+          <w:i/>
+          <w:sz w:val="24"/>
+          <w:szCs w:val="20"/>
+        </w:rPr>
+        <w:t>, _, _], [_, _, _], [_, _, A]]]</w:t>
       </w:r>
     </w:p>
     <w:p>
@@ -8059,6 +9589,7 @@
           <w:szCs w:val="20"/>
         </w:rPr>
       </w:pPr>
+      <w:proofErr w:type="gramStart"/>
       <w:r>
         <w:rPr>
           <w:rFonts w:ascii="Cambria" w:hAnsi="Cambria"/>
@@ -8066,7 +9597,17 @@
           <w:sz w:val="24"/>
           <w:szCs w:val="20"/>
         </w:rPr>
-        <w:t>[[[A, _, _], [_, _, _], [_, _, _]],</w:t>
+        <w:t>[[[A</w:t>
+      </w:r>
+      <w:proofErr w:type="gramEnd"/>
+      <w:r>
+        <w:rPr>
+          <w:rFonts w:ascii="Cambria" w:hAnsi="Cambria"/>
+          <w:i/>
+          <w:sz w:val="24"/>
+          <w:szCs w:val="20"/>
+        </w:rPr>
+        <w:t>, _, _], [_, _, _], [_, _, _]],</w:t>
       </w:r>
     </w:p>
     <w:p>
@@ -8086,6 +9627,7 @@
           <w:szCs w:val="20"/>
         </w:rPr>
       </w:pPr>
+      <w:proofErr w:type="gramStart"/>
       <w:r>
         <w:rPr>
           <w:rFonts w:ascii="Cambria" w:hAnsi="Cambria"/>
@@ -8093,7 +9635,17 @@
           <w:sz w:val="24"/>
           <w:szCs w:val="20"/>
         </w:rPr>
-        <w:t>[[_, _, _], [_, A, _], [_, _, _]],</w:t>
+        <w:t>[[_</w:t>
+      </w:r>
+      <w:proofErr w:type="gramEnd"/>
+      <w:r>
+        <w:rPr>
+          <w:rFonts w:ascii="Cambria" w:hAnsi="Cambria"/>
+          <w:i/>
+          <w:sz w:val="24"/>
+          <w:szCs w:val="20"/>
+        </w:rPr>
+        <w:t>, _, _], [_, A, _], [_, _, _]],</w:t>
       </w:r>
     </w:p>
     <w:p>
@@ -8113,6 +9665,7 @@
           <w:szCs w:val="20"/>
         </w:rPr>
       </w:pPr>
+      <w:proofErr w:type="gramStart"/>
       <w:r>
         <w:rPr>
           <w:rFonts w:ascii="Cambria" w:hAnsi="Cambria"/>
@@ -8120,7 +9673,17 @@
           <w:sz w:val="24"/>
           <w:szCs w:val="20"/>
         </w:rPr>
-        <w:t>[[_, _, _], [_, _, _], [_, _, A]]]</w:t>
+        <w:t>[[_</w:t>
+      </w:r>
+      <w:proofErr w:type="gramEnd"/>
+      <w:r>
+        <w:rPr>
+          <w:rFonts w:ascii="Cambria" w:hAnsi="Cambria"/>
+          <w:i/>
+          <w:sz w:val="24"/>
+          <w:szCs w:val="20"/>
+        </w:rPr>
+        <w:t>, _, _], [_, _, _], [_, _, A]]]</w:t>
       </w:r>
     </w:p>
     <w:p>
@@ -8158,6 +9721,7 @@
           <w:szCs w:val="20"/>
         </w:rPr>
       </w:pPr>
+      <w:proofErr w:type="gramStart"/>
       <w:r>
         <w:rPr>
           <w:rFonts w:ascii="Cambria" w:hAnsi="Cambria"/>
@@ -8165,7 +9729,17 @@
           <w:sz w:val="24"/>
           <w:szCs w:val="20"/>
         </w:rPr>
-        <w:t>[[[_, _, A], [_, _, _], [_, _, _]],</w:t>
+        <w:t>[[[_</w:t>
+      </w:r>
+      <w:proofErr w:type="gramEnd"/>
+      <w:r>
+        <w:rPr>
+          <w:rFonts w:ascii="Cambria" w:hAnsi="Cambria"/>
+          <w:i/>
+          <w:sz w:val="24"/>
+          <w:szCs w:val="20"/>
+        </w:rPr>
+        <w:t>, _, A], [_, _, _], [_, _, _]],</w:t>
       </w:r>
     </w:p>
     <w:p>
@@ -8185,6 +9759,7 @@
           <w:szCs w:val="20"/>
         </w:rPr>
       </w:pPr>
+      <w:proofErr w:type="gramStart"/>
       <w:r>
         <w:rPr>
           <w:rFonts w:ascii="Cambria" w:hAnsi="Cambria"/>
@@ -8192,7 +9767,17 @@
           <w:sz w:val="24"/>
           <w:szCs w:val="20"/>
         </w:rPr>
-        <w:t>[[_, _, _], [_, A, _], [_, _, _]],</w:t>
+        <w:t>[[_</w:t>
+      </w:r>
+      <w:proofErr w:type="gramEnd"/>
+      <w:r>
+        <w:rPr>
+          <w:rFonts w:ascii="Cambria" w:hAnsi="Cambria"/>
+          <w:i/>
+          <w:sz w:val="24"/>
+          <w:szCs w:val="20"/>
+        </w:rPr>
+        <w:t>, _, _], [_, A, _], [_, _, _]],</w:t>
       </w:r>
     </w:p>
     <w:p>
@@ -8212,6 +9797,7 @@
           <w:szCs w:val="20"/>
         </w:rPr>
       </w:pPr>
+      <w:proofErr w:type="gramStart"/>
       <w:r>
         <w:rPr>
           <w:rFonts w:ascii="Cambria" w:hAnsi="Cambria"/>
@@ -8219,7 +9805,17 @@
           <w:sz w:val="24"/>
           <w:szCs w:val="20"/>
         </w:rPr>
-        <w:t>[[_, _, _], [_, _, _], [A, _, _]]]</w:t>
+        <w:t>[[_</w:t>
+      </w:r>
+      <w:proofErr w:type="gramEnd"/>
+      <w:r>
+        <w:rPr>
+          <w:rFonts w:ascii="Cambria" w:hAnsi="Cambria"/>
+          <w:i/>
+          <w:sz w:val="24"/>
+          <w:szCs w:val="20"/>
+        </w:rPr>
+        <w:t>, _, _], [_, _, _], [A, _, _]]]</w:t>
       </w:r>
     </w:p>
     <w:p>
@@ -8279,8 +9875,27 @@
           <w:sz w:val="24"/>
           <w:szCs w:val="20"/>
         </w:rPr>
-        <w:t xml:space="preserve"> De modo a evitar a redundância na criação de padrões semelhantes para identificar “Otrio” na vertical, optou-se por fazer a transposta da matriz com o predicado </w:t>
-      </w:r>
+        <w:t xml:space="preserve"> De modo a evitar a redundância na criação de padrões semelhantes para identificar “</w:t>
+      </w:r>
+      <w:proofErr w:type="spellStart"/>
+      <w:r>
+        <w:rPr>
+          <w:rFonts w:ascii="Cambria" w:hAnsi="Cambria"/>
+          <w:sz w:val="24"/>
+          <w:szCs w:val="20"/>
+        </w:rPr>
+        <w:t>Otrio</w:t>
+      </w:r>
+      <w:proofErr w:type="spellEnd"/>
+      <w:r>
+        <w:rPr>
+          <w:rFonts w:ascii="Cambria" w:hAnsi="Cambria"/>
+          <w:sz w:val="24"/>
+          <w:szCs w:val="20"/>
+        </w:rPr>
+        <w:t xml:space="preserve">” na vertical, optou-se por fazer a transposta da matriz com o predicado </w:t>
+      </w:r>
+      <w:proofErr w:type="spellStart"/>
       <w:r>
         <w:rPr>
           <w:rFonts w:ascii="Cambria" w:hAnsi="Cambria"/>
@@ -8290,6 +9905,7 @@
         </w:rPr>
         <w:t>transpose</w:t>
       </w:r>
+      <w:proofErr w:type="spellEnd"/>
       <w:r>
         <w:rPr>
           <w:rFonts w:ascii="Cambria" w:hAnsi="Cambria"/>
@@ -8298,6 +9914,8 @@
         </w:rPr>
         <w:t xml:space="preserve"> na </w:t>
       </w:r>
+      <w:proofErr w:type="spellStart"/>
+      <w:proofErr w:type="gramStart"/>
       <w:r>
         <w:rPr>
           <w:rFonts w:ascii="Cambria" w:hAnsi="Cambria"/>
@@ -8305,7 +9923,38 @@
           <w:sz w:val="24"/>
           <w:szCs w:val="20"/>
         </w:rPr>
-        <w:t>library(lists)</w:t>
+        <w:t>library</w:t>
+      </w:r>
+      <w:proofErr w:type="spellEnd"/>
+      <w:r>
+        <w:rPr>
+          <w:rFonts w:ascii="Cambria" w:hAnsi="Cambria"/>
+          <w:i/>
+          <w:sz w:val="24"/>
+          <w:szCs w:val="20"/>
+        </w:rPr>
+        <w:t>(</w:t>
+      </w:r>
+      <w:proofErr w:type="spellStart"/>
+      <w:r>
+        <w:rPr>
+          <w:rFonts w:ascii="Cambria" w:hAnsi="Cambria"/>
+          <w:i/>
+          <w:sz w:val="24"/>
+          <w:szCs w:val="20"/>
+        </w:rPr>
+        <w:t>lists</w:t>
+      </w:r>
+      <w:proofErr w:type="spellEnd"/>
+      <w:proofErr w:type="gramEnd"/>
+      <w:r>
+        <w:rPr>
+          <w:rFonts w:ascii="Cambria" w:hAnsi="Cambria"/>
+          <w:i/>
+          <w:sz w:val="24"/>
+          <w:szCs w:val="20"/>
+        </w:rPr>
+        <w:t>)</w:t>
       </w:r>
       <w:r>
         <w:rPr>
@@ -8420,7 +10069,7 @@
           <w:lang w:val="en-US"/>
         </w:rPr>
         <w:drawing>
-          <wp:anchor distT="0" distB="0" distL="114300" distR="114300" simplePos="0" relativeHeight="251678720" behindDoc="1" locked="0" layoutInCell="1" allowOverlap="1" wp14:anchorId="54E4635A" wp14:editId="58C46177">
+          <wp:anchor distT="0" distB="0" distL="114300" distR="114300" simplePos="0" relativeHeight="251678720" behindDoc="1" locked="0" layoutInCell="1" allowOverlap="1" wp14:anchorId="66564F06" wp14:editId="1822841B">
             <wp:simplePos x="0" y="0"/>
             <wp:positionH relativeFrom="page">
               <wp:align>center</wp:align>
@@ -8491,6 +10140,7 @@
         </w:rPr>
         <w:t>Para correr o jogo, o utilizador deve correr o comando ‘</w:t>
       </w:r>
+      <w:proofErr w:type="spellStart"/>
       <w:r>
         <w:rPr>
           <w:rFonts w:ascii="Cambria" w:hAnsi="Cambria"/>
@@ -8499,13 +10149,32 @@
         </w:rPr>
         <w:t>otrio</w:t>
       </w:r>
-      <w:r>
-        <w:rPr>
-          <w:rFonts w:ascii="Cambria" w:hAnsi="Cambria"/>
-          <w:sz w:val="24"/>
-          <w:szCs w:val="20"/>
-        </w:rPr>
-        <w:t>.’, que lança o jogo. De seguida, o utilizador é saudado e é-lhe pedida a inf</w:t>
+      <w:proofErr w:type="spellEnd"/>
+      <w:r>
+        <w:rPr>
+          <w:rFonts w:ascii="Cambria" w:hAnsi="Cambria"/>
+          <w:sz w:val="24"/>
+          <w:szCs w:val="20"/>
+        </w:rPr>
+        <w:t xml:space="preserve">.’, </w:t>
+      </w:r>
+      <w:proofErr w:type="gramStart"/>
+      <w:r>
+        <w:rPr>
+          <w:rFonts w:ascii="Cambria" w:hAnsi="Cambria"/>
+          <w:sz w:val="24"/>
+          <w:szCs w:val="20"/>
+        </w:rPr>
+        <w:t>que</w:t>
+      </w:r>
+      <w:proofErr w:type="gramEnd"/>
+      <w:r>
+        <w:rPr>
+          <w:rFonts w:ascii="Cambria" w:hAnsi="Cambria"/>
+          <w:sz w:val="24"/>
+          <w:szCs w:val="20"/>
+        </w:rPr>
+        <w:t xml:space="preserve"> lança o jogo. De seguida, o utilizador é saudado e é-lhe pedida a inf</w:t>
       </w:r>
       <w:r>
         <w:rPr>
@@ -8528,7 +10197,7 @@
         <mc:AlternateContent>
           <mc:Choice Requires="wps">
             <w:drawing>
-              <wp:anchor distT="45720" distB="45720" distL="114300" distR="114300" simplePos="0" relativeHeight="251677696" behindDoc="1" locked="0" layoutInCell="1" allowOverlap="1" wp14:anchorId="00DBF00B" wp14:editId="1094995C">
+              <wp:anchor distT="45720" distB="45720" distL="114300" distR="114300" simplePos="0" relativeHeight="251677696" behindDoc="1" locked="0" layoutInCell="1" allowOverlap="1" wp14:anchorId="7F32BB00" wp14:editId="583CDBDF">
                 <wp:simplePos x="0" y="0"/>
                 <wp:positionH relativeFrom="margin">
                   <wp:align>center</wp:align>
@@ -8636,7 +10305,7 @@
           </mc:Choice>
           <mc:Fallback>
             <w:pict>
-              <v:shape w14:anchorId="00DBF00B" id="_x0000_s1036" type="#_x0000_t202" style="position:absolute;margin-left:0;margin-top:262.55pt;width:211.05pt;height:19.05pt;z-index:-251638784;visibility:visible;mso-wrap-style:square;mso-width-percent:0;mso-height-percent:0;mso-wrap-distance-left:9pt;mso-wrap-distance-top:3.6pt;mso-wrap-distance-right:9pt;mso-wrap-distance-bottom:3.6pt;mso-position-horizontal:center;mso-position-horizontal-relative:margin;mso-position-vertical:absolute;mso-position-vertical-relative:text;mso-width-percent:0;mso-height-percent:0;mso-width-relative:margin;mso-height-relative:margin;v-text-anchor:top" o:gfxdata="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" stroked="f">
+              <v:shape w14:anchorId="7F32BB00" id="_x0000_s1036" type="#_x0000_t202" style="position:absolute;margin-left:0;margin-top:262.55pt;width:211.05pt;height:19.05pt;z-index:-251638784;visibility:visible;mso-wrap-style:square;mso-width-percent:0;mso-height-percent:0;mso-wrap-distance-left:9pt;mso-wrap-distance-top:3.6pt;mso-wrap-distance-right:9pt;mso-wrap-distance-bottom:3.6pt;mso-position-horizontal:center;mso-position-horizontal-relative:margin;mso-position-vertical:absolute;mso-position-vertical-relative:text;mso-width-percent:0;mso-height-percent:0;mso-width-relative:margin;mso-height-relative:margin;v-text-anchor:top" o:gfxdata="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" stroked="f">
                 <v:textbox>
                   <w:txbxContent>
                     <w:p>
@@ -8704,7 +10373,7 @@
           <w:lang w:val="en-US"/>
         </w:rPr>
         <w:drawing>
-          <wp:anchor distT="0" distB="0" distL="114300" distR="114300" simplePos="0" relativeHeight="251680768" behindDoc="1" locked="0" layoutInCell="1" allowOverlap="1" wp14:anchorId="2FCC1D37" wp14:editId="44898E33">
+          <wp:anchor distT="0" distB="0" distL="114300" distR="114300" simplePos="0" relativeHeight="251680768" behindDoc="1" locked="0" layoutInCell="1" allowOverlap="1" wp14:anchorId="31CBD101" wp14:editId="731DE8C7">
             <wp:simplePos x="0" y="0"/>
             <wp:positionH relativeFrom="margin">
               <wp:posOffset>3134995</wp:posOffset>
@@ -8773,7 +10442,7 @@
           <w:lang w:val="en-US"/>
         </w:rPr>
         <w:drawing>
-          <wp:anchor distT="0" distB="0" distL="114300" distR="114300" simplePos="0" relativeHeight="251679744" behindDoc="1" locked="0" layoutInCell="1" allowOverlap="1" wp14:anchorId="6C211A19" wp14:editId="4CF311E4">
+          <wp:anchor distT="0" distB="0" distL="114300" distR="114300" simplePos="0" relativeHeight="251679744" behindDoc="1" locked="0" layoutInCell="1" allowOverlap="1" wp14:anchorId="5D781D31" wp14:editId="6404C73A">
             <wp:simplePos x="0" y="0"/>
             <wp:positionH relativeFrom="margin">
               <wp:align>left</wp:align>
@@ -8873,7 +10542,7 @@
         <mc:AlternateContent>
           <mc:Choice Requires="wps">
             <w:drawing>
-              <wp:anchor distT="45720" distB="45720" distL="114300" distR="114300" simplePos="0" relativeHeight="251682816" behindDoc="1" locked="0" layoutInCell="1" allowOverlap="1" wp14:anchorId="24022562" wp14:editId="0160D402">
+              <wp:anchor distT="45720" distB="45720" distL="114300" distR="114300" simplePos="0" relativeHeight="251682816" behindDoc="1" locked="0" layoutInCell="1" allowOverlap="1" wp14:anchorId="265BE186" wp14:editId="2DE7A946">
                 <wp:simplePos x="0" y="0"/>
                 <wp:positionH relativeFrom="margin">
                   <wp:posOffset>3427095</wp:posOffset>
@@ -8958,7 +10627,21 @@
                                 <w:sz w:val="16"/>
                                 <w:szCs w:val="16"/>
                               </w:rPr>
-                              <w:t>Interface – Coordenadas (1/2)</w:t>
+                              <w:t>Interface – Coordenadas (</w:t>
+                            </w:r>
+                            <w:r>
+                              <w:rPr>
+                                <w:sz w:val="16"/>
+                                <w:szCs w:val="16"/>
+                              </w:rPr>
+                              <w:t>2</w:t>
+                            </w:r>
+                            <w:r>
+                              <w:rPr>
+                                <w:sz w:val="16"/>
+                                <w:szCs w:val="16"/>
+                              </w:rPr>
+                              <w:t>/2)</w:t>
                             </w:r>
                           </w:p>
                           <w:p/>
@@ -8981,7 +10664,7 @@
           </mc:Choice>
           <mc:Fallback>
             <w:pict>
-              <v:shape w14:anchorId="24022562" id="_x0000_s1037" type="#_x0000_t202" style="position:absolute;left:0;text-align:left;margin-left:269.85pt;margin-top:141.1pt;width:211.05pt;height:19.05pt;z-index:-251633664;visibility:visible;mso-wrap-style:square;mso-width-percent:0;mso-height-percent:0;mso-wrap-distance-left:9pt;mso-wrap-distance-top:3.6pt;mso-wrap-distance-right:9pt;mso-wrap-distance-bottom:3.6pt;mso-position-horizontal:absolute;mso-position-horizontal-relative:margin;mso-position-vertical:absolute;mso-position-vertical-relative:text;mso-width-percent:0;mso-height-percent:0;mso-width-relative:margin;mso-height-relative:margin;v-text-anchor:top" o:gfxdata="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" stroked="f">
+              <v:shape w14:anchorId="265BE186" id="_x0000_s1037" type="#_x0000_t202" style="position:absolute;left:0;text-align:left;margin-left:269.85pt;margin-top:141.1pt;width:211.05pt;height:19.05pt;z-index:-251633664;visibility:visible;mso-wrap-style:square;mso-width-percent:0;mso-height-percent:0;mso-wrap-distance-left:9pt;mso-wrap-distance-top:3.6pt;mso-wrap-distance-right:9pt;mso-wrap-distance-bottom:3.6pt;mso-position-horizontal:absolute;mso-position-horizontal-relative:margin;mso-position-vertical:absolute;mso-position-vertical-relative:text;mso-width-percent:0;mso-height-percent:0;mso-width-relative:margin;mso-height-relative:margin;v-text-anchor:top" o:gfxdata="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" stroked="f">
                 <v:textbox>
                   <w:txbxContent>
                     <w:p>
@@ -9020,7 +10703,21 @@
                           <w:sz w:val="16"/>
                           <w:szCs w:val="16"/>
                         </w:rPr>
-                        <w:t>Interface – Coordenadas (1/2)</w:t>
+                        <w:t>Interface – Coordenadas (</w:t>
+                      </w:r>
+                      <w:r>
+                        <w:rPr>
+                          <w:sz w:val="16"/>
+                          <w:szCs w:val="16"/>
+                        </w:rPr>
+                        <w:t>2</w:t>
+                      </w:r>
+                      <w:r>
+                        <w:rPr>
+                          <w:sz w:val="16"/>
+                          <w:szCs w:val="16"/>
+                        </w:rPr>
+                        <w:t>/2)</w:t>
                       </w:r>
                     </w:p>
                     <w:p/>
@@ -9043,7 +10740,7 @@
         <mc:AlternateContent>
           <mc:Choice Requires="wps">
             <w:drawing>
-              <wp:anchor distT="45720" distB="45720" distL="114300" distR="114300" simplePos="0" relativeHeight="251681792" behindDoc="1" locked="0" layoutInCell="1" allowOverlap="1" wp14:anchorId="7AB1F510" wp14:editId="18136AB1">
+              <wp:anchor distT="45720" distB="45720" distL="114300" distR="114300" simplePos="0" relativeHeight="251681792" behindDoc="1" locked="0" layoutInCell="1" allowOverlap="1" wp14:anchorId="2B55A2DF" wp14:editId="0F560095">
                 <wp:simplePos x="0" y="0"/>
                 <wp:positionH relativeFrom="margin">
                   <wp:posOffset>222885</wp:posOffset>
@@ -9151,7 +10848,7 @@
           </mc:Choice>
           <mc:Fallback>
             <w:pict>
-              <v:shape w14:anchorId="7AB1F510" id="_x0000_s1038" type="#_x0000_t202" style="position:absolute;left:0;text-align:left;margin-left:17.55pt;margin-top:141pt;width:211.05pt;height:19.05pt;z-index:-251634688;visibility:visible;mso-wrap-style:square;mso-width-percent:0;mso-height-percent:0;mso-wrap-distance-left:9pt;mso-wrap-distance-top:3.6pt;mso-wrap-distance-right:9pt;mso-wrap-distance-bottom:3.6pt;mso-position-horizontal:absolute;mso-position-horizontal-relative:margin;mso-position-vertical:absolute;mso-position-vertical-relative:text;mso-width-percent:0;mso-height-percent:0;mso-width-relative:margin;mso-height-relative:margin;v-text-anchor:top" o:gfxdata="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" stroked="f">
+              <v:shape w14:anchorId="2B55A2DF" id="_x0000_s1038" type="#_x0000_t202" style="position:absolute;left:0;text-align:left;margin-left:17.55pt;margin-top:141pt;width:211.05pt;height:19.05pt;z-index:-251634688;visibility:visible;mso-wrap-style:square;mso-width-percent:0;mso-height-percent:0;mso-wrap-distance-left:9pt;mso-wrap-distance-top:3.6pt;mso-wrap-distance-right:9pt;mso-wrap-distance-bottom:3.6pt;mso-position-horizontal:absolute;mso-position-horizontal-relative:margin;mso-position-vertical:absolute;mso-position-vertical-relative:text;mso-width-percent:0;mso-height-percent:0;mso-width-relative:margin;mso-height-relative:margin;v-text-anchor:top" o:gfxdata="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" stroked="f">
                 <v:textbox>
                   <w:txbxContent>
                     <w:p>
@@ -9315,24 +11012,365 @@
           <w:szCs w:val="20"/>
         </w:rPr>
       </w:pPr>
-    </w:p>
-    <w:p>
-      <w:pPr>
-        <w:rPr>
-          <w:rFonts w:ascii="Cambria" w:hAnsi="Cambria"/>
-          <w:sz w:val="24"/>
-          <w:szCs w:val="20"/>
-        </w:rPr>
-      </w:pPr>
-    </w:p>
-    <w:p>
-      <w:pPr>
-        <w:rPr>
-          <w:rFonts w:ascii="Cambria" w:hAnsi="Cambria"/>
-          <w:sz w:val="24"/>
-          <w:szCs w:val="20"/>
-        </w:rPr>
-      </w:pPr>
+      <w:r>
+        <w:rPr>
+          <w:noProof/>
+          <w:lang w:val="en-US"/>
+        </w:rPr>
+        <w:drawing>
+          <wp:anchor distT="0" distB="0" distL="114300" distR="114300" simplePos="0" relativeHeight="251683840" behindDoc="1" locked="0" layoutInCell="1" allowOverlap="1" wp14:anchorId="09512679" wp14:editId="093DA0BD">
+            <wp:simplePos x="0" y="0"/>
+            <wp:positionH relativeFrom="page">
+              <wp:align>center</wp:align>
+            </wp:positionH>
+            <wp:positionV relativeFrom="paragraph">
+              <wp:posOffset>153670</wp:posOffset>
+            </wp:positionV>
+            <wp:extent cx="4485005" cy="2324100"/>
+            <wp:effectExtent l="0" t="0" r="0" b="0"/>
+            <wp:wrapTight wrapText="bothSides">
+              <wp:wrapPolygon edited="0">
+                <wp:start x="0" y="0"/>
+                <wp:lineTo x="0" y="21423"/>
+                <wp:lineTo x="21468" y="21423"/>
+                <wp:lineTo x="21468" y="0"/>
+                <wp:lineTo x="0" y="0"/>
+              </wp:wrapPolygon>
+            </wp:wrapTight>
+            <wp:docPr id="22" name="Imagem 22"/>
+            <wp:cNvGraphicFramePr>
+              <a:graphicFrameLocks xmlns:a="http://schemas.openxmlformats.org/drawingml/2006/main" noChangeAspect="1"/>
+            </wp:cNvGraphicFramePr>
+            <a:graphic xmlns:a="http://schemas.openxmlformats.org/drawingml/2006/main">
+              <a:graphicData uri="http://schemas.openxmlformats.org/drawingml/2006/picture">
+                <pic:pic xmlns:pic="http://schemas.openxmlformats.org/drawingml/2006/picture">
+                  <pic:nvPicPr>
+                    <pic:cNvPr id="1" name=""/>
+                    <pic:cNvPicPr/>
+                  </pic:nvPicPr>
+                  <pic:blipFill>
+                    <a:blip r:embed="rId24">
+                      <a:extLst>
+                        <a:ext uri="{28A0092B-C50C-407E-A947-70E740481C1C}">
+                          <a14:useLocalDpi xmlns:a14="http://schemas.microsoft.com/office/drawing/2010/main" val="0"/>
+                        </a:ext>
+                      </a:extLst>
+                    </a:blip>
+                    <a:stretch>
+                      <a:fillRect/>
+                    </a:stretch>
+                  </pic:blipFill>
+                  <pic:spPr>
+                    <a:xfrm>
+                      <a:off x="0" y="0"/>
+                      <a:ext cx="4485005" cy="2324100"/>
+                    </a:xfrm>
+                    <a:prstGeom prst="rect">
+                      <a:avLst/>
+                    </a:prstGeom>
+                  </pic:spPr>
+                </pic:pic>
+              </a:graphicData>
+            </a:graphic>
+            <wp14:sizeRelH relativeFrom="page">
+              <wp14:pctWidth>0</wp14:pctWidth>
+            </wp14:sizeRelH>
+            <wp14:sizeRelV relativeFrom="page">
+              <wp14:pctHeight>0</wp14:pctHeight>
+            </wp14:sizeRelV>
+          </wp:anchor>
+        </w:drawing>
+      </w:r>
+    </w:p>
+    <w:p>
+      <w:pPr>
+        <w:rPr>
+          <w:rFonts w:ascii="Cambria" w:hAnsi="Cambria"/>
+          <w:sz w:val="24"/>
+          <w:szCs w:val="20"/>
+        </w:rPr>
+      </w:pPr>
+    </w:p>
+    <w:p>
+      <w:pPr>
+        <w:rPr>
+          <w:rFonts w:ascii="Cambria" w:hAnsi="Cambria"/>
+          <w:sz w:val="24"/>
+          <w:szCs w:val="20"/>
+        </w:rPr>
+      </w:pPr>
+    </w:p>
+    <w:p>
+      <w:pPr>
+        <w:rPr>
+          <w:rFonts w:ascii="Cambria" w:hAnsi="Cambria"/>
+          <w:sz w:val="24"/>
+          <w:szCs w:val="20"/>
+        </w:rPr>
+      </w:pPr>
+    </w:p>
+    <w:p>
+      <w:pPr>
+        <w:rPr>
+          <w:rFonts w:ascii="Cambria" w:hAnsi="Cambria"/>
+          <w:sz w:val="24"/>
+          <w:szCs w:val="20"/>
+        </w:rPr>
+      </w:pPr>
+    </w:p>
+    <w:p>
+      <w:pPr>
+        <w:rPr>
+          <w:rFonts w:ascii="Cambria" w:hAnsi="Cambria"/>
+          <w:sz w:val="24"/>
+          <w:szCs w:val="20"/>
+        </w:rPr>
+      </w:pPr>
+    </w:p>
+    <w:p>
+      <w:pPr>
+        <w:rPr>
+          <w:rFonts w:ascii="Cambria" w:hAnsi="Cambria"/>
+          <w:sz w:val="24"/>
+          <w:szCs w:val="20"/>
+        </w:rPr>
+      </w:pPr>
+    </w:p>
+    <w:p>
+      <w:pPr>
+        <w:rPr>
+          <w:rFonts w:ascii="Cambria" w:hAnsi="Cambria"/>
+          <w:sz w:val="24"/>
+          <w:szCs w:val="20"/>
+        </w:rPr>
+      </w:pPr>
+    </w:p>
+    <w:p>
+      <w:pPr>
+        <w:rPr>
+          <w:rFonts w:ascii="Cambria" w:hAnsi="Cambria"/>
+          <w:sz w:val="24"/>
+          <w:szCs w:val="20"/>
+        </w:rPr>
+      </w:pPr>
+    </w:p>
+    <w:p>
+      <w:pPr>
+        <w:rPr>
+          <w:rFonts w:ascii="Cambria" w:hAnsi="Cambria"/>
+          <w:sz w:val="24"/>
+          <w:szCs w:val="20"/>
+        </w:rPr>
+      </w:pPr>
+      <w:r>
+        <w:rPr>
+          <w:rFonts w:ascii="Cambria" w:hAnsi="Cambria"/>
+          <w:noProof/>
+          <w:sz w:val="24"/>
+          <w:szCs w:val="24"/>
+          <w:lang w:val="en-US"/>
+        </w:rPr>
+        <mc:AlternateContent>
+          <mc:Choice Requires="wps">
+            <w:drawing>
+              <wp:anchor distT="45720" distB="45720" distL="114300" distR="114300" simplePos="0" relativeHeight="251685888" behindDoc="1" locked="0" layoutInCell="1" allowOverlap="1" wp14:anchorId="5FBA6FD6" wp14:editId="0E6157C3">
+                <wp:simplePos x="0" y="0"/>
+                <wp:positionH relativeFrom="page">
+                  <wp:align>center</wp:align>
+                </wp:positionH>
+                <wp:positionV relativeFrom="paragraph">
+                  <wp:posOffset>7620</wp:posOffset>
+                </wp:positionV>
+                <wp:extent cx="2680335" cy="241935"/>
+                <wp:effectExtent l="0" t="0" r="5715" b="5715"/>
+                <wp:wrapTight wrapText="bothSides">
+                  <wp:wrapPolygon edited="0">
+                    <wp:start x="0" y="0"/>
+                    <wp:lineTo x="0" y="20409"/>
+                    <wp:lineTo x="21493" y="20409"/>
+                    <wp:lineTo x="21493" y="0"/>
+                    <wp:lineTo x="0" y="0"/>
+                  </wp:wrapPolygon>
+                </wp:wrapTight>
+                <wp:docPr id="25" name="Caixa de Texto 2"/>
+                <wp:cNvGraphicFramePr>
+                  <a:graphicFrameLocks xmlns:a="http://schemas.openxmlformats.org/drawingml/2006/main"/>
+                </wp:cNvGraphicFramePr>
+                <a:graphic xmlns:a="http://schemas.openxmlformats.org/drawingml/2006/main">
+                  <a:graphicData uri="http://schemas.microsoft.com/office/word/2010/wordprocessingShape">
+                    <wps:wsp>
+                      <wps:cNvSpPr txBox="1">
+                        <a:spLocks noChangeArrowheads="1"/>
+                      </wps:cNvSpPr>
+                      <wps:spPr bwMode="auto">
+                        <a:xfrm>
+                          <a:off x="0" y="0"/>
+                          <a:ext cx="2680335" cy="241935"/>
+                        </a:xfrm>
+                        <a:prstGeom prst="rect">
+                          <a:avLst/>
+                        </a:prstGeom>
+                        <a:solidFill>
+                          <a:srgbClr val="FFFFFF"/>
+                        </a:solidFill>
+                        <a:ln w="9525">
+                          <a:noFill/>
+                          <a:miter lim="800000"/>
+                          <a:headEnd/>
+                          <a:tailEnd/>
+                        </a:ln>
+                      </wps:spPr>
+                      <wps:txbx>
+                        <w:txbxContent>
+                          <w:p>
+                            <w:pPr>
+                              <w:pStyle w:val="PargrafodaLista"/>
+                              <w:ind w:left="0"/>
+                              <w:jc w:val="center"/>
+                              <w:rPr>
+                                <w:sz w:val="16"/>
+                                <w:szCs w:val="16"/>
+                              </w:rPr>
+                            </w:pPr>
+                            <w:r>
+                              <w:rPr>
+                                <w:sz w:val="16"/>
+                                <w:szCs w:val="16"/>
+                              </w:rPr>
+                              <w:t xml:space="preserve">Fig. </w:t>
+                            </w:r>
+                            <w:r>
+                              <w:rPr>
+                                <w:sz w:val="16"/>
+                                <w:szCs w:val="16"/>
+                              </w:rPr>
+                              <w:t>11</w:t>
+                            </w:r>
+                            <w:r>
+                              <w:rPr>
+                                <w:sz w:val="16"/>
+                                <w:szCs w:val="16"/>
+                              </w:rPr>
+                              <w:t xml:space="preserve"> –</w:t>
+                            </w:r>
+                            <w:r>
+                              <w:rPr>
+                                <w:sz w:val="16"/>
+                                <w:szCs w:val="16"/>
+                              </w:rPr>
+                              <w:t xml:space="preserve"> </w:t>
+                            </w:r>
+                            <w:r>
+                              <w:rPr>
+                                <w:sz w:val="16"/>
+                                <w:szCs w:val="16"/>
+                              </w:rPr>
+                              <w:t xml:space="preserve">Interface – </w:t>
+                            </w:r>
+                            <w:r>
+                              <w:rPr>
+                                <w:sz w:val="16"/>
+                                <w:szCs w:val="16"/>
+                              </w:rPr>
+                              <w:t>Fim de Jogo</w:t>
+                            </w:r>
+                          </w:p>
+                          <w:p/>
+                        </w:txbxContent>
+                      </wps:txbx>
+                      <wps:bodyPr rot="0" vert="horz" wrap="square" lIns="91440" tIns="45720" rIns="91440" bIns="45720" anchor="t" anchorCtr="0">
+                        <a:noAutofit/>
+                      </wps:bodyPr>
+                    </wps:wsp>
+                  </a:graphicData>
+                </a:graphic>
+                <wp14:sizeRelH relativeFrom="margin">
+                  <wp14:pctWidth>0</wp14:pctWidth>
+                </wp14:sizeRelH>
+                <wp14:sizeRelV relativeFrom="margin">
+                  <wp14:pctHeight>0</wp14:pctHeight>
+                </wp14:sizeRelV>
+              </wp:anchor>
+            </w:drawing>
+          </mc:Choice>
+          <mc:Fallback>
+            <w:pict>
+              <v:shape w14:anchorId="5FBA6FD6" id="_x0000_s1039" type="#_x0000_t202" style="position:absolute;margin-left:0;margin-top:.6pt;width:211.05pt;height:19.05pt;z-index:-251630592;visibility:visible;mso-wrap-style:square;mso-width-percent:0;mso-height-percent:0;mso-wrap-distance-left:9pt;mso-wrap-distance-top:3.6pt;mso-wrap-distance-right:9pt;mso-wrap-distance-bottom:3.6pt;mso-position-horizontal:center;mso-position-horizontal-relative:page;mso-position-vertical:absolute;mso-position-vertical-relative:text;mso-width-percent:0;mso-height-percent:0;mso-width-relative:margin;mso-height-relative:margin;v-text-anchor:top" o:gfxdata="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" stroked="f">
+                <v:textbox>
+                  <w:txbxContent>
+                    <w:p>
+                      <w:pPr>
+                        <w:pStyle w:val="PargrafodaLista"/>
+                        <w:ind w:left="0"/>
+                        <w:jc w:val="center"/>
+                        <w:rPr>
+                          <w:sz w:val="16"/>
+                          <w:szCs w:val="16"/>
+                        </w:rPr>
+                      </w:pPr>
+                      <w:r>
+                        <w:rPr>
+                          <w:sz w:val="16"/>
+                          <w:szCs w:val="16"/>
+                        </w:rPr>
+                        <w:t xml:space="preserve">Fig. </w:t>
+                      </w:r>
+                      <w:r>
+                        <w:rPr>
+                          <w:sz w:val="16"/>
+                          <w:szCs w:val="16"/>
+                        </w:rPr>
+                        <w:t>11</w:t>
+                      </w:r>
+                      <w:r>
+                        <w:rPr>
+                          <w:sz w:val="16"/>
+                          <w:szCs w:val="16"/>
+                        </w:rPr>
+                        <w:t xml:space="preserve"> –</w:t>
+                      </w:r>
+                      <w:r>
+                        <w:rPr>
+                          <w:sz w:val="16"/>
+                          <w:szCs w:val="16"/>
+                        </w:rPr>
+                        <w:t xml:space="preserve"> </w:t>
+                      </w:r>
+                      <w:r>
+                        <w:rPr>
+                          <w:sz w:val="16"/>
+                          <w:szCs w:val="16"/>
+                        </w:rPr>
+                        <w:t xml:space="preserve">Interface – </w:t>
+                      </w:r>
+                      <w:r>
+                        <w:rPr>
+                          <w:sz w:val="16"/>
+                          <w:szCs w:val="16"/>
+                        </w:rPr>
+                        <w:t>Fim de Jogo</w:t>
+                      </w:r>
+                    </w:p>
+                    <w:p/>
+                  </w:txbxContent>
+                </v:textbox>
+                <w10:wrap type="tight" anchorx="page"/>
+              </v:shape>
+            </w:pict>
+          </mc:Fallback>
+        </mc:AlternateContent>
+      </w:r>
+    </w:p>
+    <w:p>
+      <w:pPr>
+        <w:rPr>
+          <w:rFonts w:ascii="Cambria" w:hAnsi="Cambria"/>
+          <w:sz w:val="24"/>
+          <w:szCs w:val="20"/>
+        </w:rPr>
+      </w:pPr>
+      <w:bookmarkStart w:id="11" w:name="_GoBack"/>
+      <w:bookmarkEnd w:id="11"/>
     </w:p>
     <w:p>
       <w:pPr>
@@ -9350,7 +11388,7 @@
           <w:szCs w:val="48"/>
         </w:rPr>
       </w:pPr>
-      <w:bookmarkStart w:id="11" w:name="_Toc466833873"/>
+      <w:bookmarkStart w:id="12" w:name="_Toc466833873"/>
       <w:r>
         <w:rPr>
           <w:rFonts w:ascii="Times New Roman" w:hAnsi="Times New Roman" w:cs="Times New Roman"/>
@@ -9360,23 +11398,41 @@
         </w:rPr>
         <w:t>Conclusões</w:t>
       </w:r>
-      <w:bookmarkEnd w:id="11"/>
-    </w:p>
-    <w:p>
-      <w:pPr>
-        <w:rPr>
-          <w:rFonts w:ascii="Cambria" w:hAnsi="Cambria"/>
-          <w:sz w:val="24"/>
-          <w:szCs w:val="20"/>
-        </w:rPr>
-      </w:pPr>
-      <w:r>
-        <w:rPr>
-          <w:rFonts w:ascii="Cambria" w:hAnsi="Cambria"/>
-          <w:sz w:val="24"/>
-          <w:szCs w:val="20"/>
-        </w:rPr>
-        <w:t>O Jogo Otrio apesar da sua simplicidade pode ser um jogo bastante interativo e apelativo com o utilizador.</w:t>
+      <w:bookmarkEnd w:id="12"/>
+    </w:p>
+    <w:p>
+      <w:pPr>
+        <w:rPr>
+          <w:rFonts w:ascii="Cambria" w:hAnsi="Cambria"/>
+          <w:sz w:val="24"/>
+          <w:szCs w:val="20"/>
+        </w:rPr>
+      </w:pPr>
+      <w:r>
+        <w:rPr>
+          <w:rFonts w:ascii="Cambria" w:hAnsi="Cambria"/>
+          <w:sz w:val="24"/>
+          <w:szCs w:val="20"/>
+        </w:rPr>
+        <w:t xml:space="preserve">O Jogo </w:t>
+      </w:r>
+      <w:proofErr w:type="spellStart"/>
+      <w:r>
+        <w:rPr>
+          <w:rFonts w:ascii="Cambria" w:hAnsi="Cambria"/>
+          <w:sz w:val="24"/>
+          <w:szCs w:val="20"/>
+        </w:rPr>
+        <w:t>Otrio</w:t>
+      </w:r>
+      <w:proofErr w:type="spellEnd"/>
+      <w:r>
+        <w:rPr>
+          <w:rFonts w:ascii="Cambria" w:hAnsi="Cambria"/>
+          <w:sz w:val="24"/>
+          <w:szCs w:val="20"/>
+        </w:rPr>
+        <w:t xml:space="preserve"> apesar da sua simplicidade pode ser um jogo bastante interativo e apelativo com o utilizador.</w:t>
       </w:r>
     </w:p>
     <w:p>
@@ -9399,7 +11455,25 @@
           <w:sz w:val="24"/>
           <w:szCs w:val="20"/>
         </w:rPr>
-        <w:t>O presente trabalho, para além de ter permitido aprofundar o conhecimento da linguagem Prolog dos elementos do grupo, permitiu compreender e verificar as potencialidades da Programação em Lógica, e das formas como este paradigma se adequa melhor a determinados tipos de problemas.</w:t>
+        <w:t xml:space="preserve">O presente trabalho, para além de ter permitido aprofundar o conhecimento da linguagem </w:t>
+      </w:r>
+      <w:proofErr w:type="spellStart"/>
+      <w:r>
+        <w:rPr>
+          <w:rFonts w:ascii="Cambria" w:hAnsi="Cambria"/>
+          <w:sz w:val="24"/>
+          <w:szCs w:val="20"/>
+        </w:rPr>
+        <w:t>Prolog</w:t>
+      </w:r>
+      <w:proofErr w:type="spellEnd"/>
+      <w:r>
+        <w:rPr>
+          <w:rFonts w:ascii="Cambria" w:hAnsi="Cambria"/>
+          <w:sz w:val="24"/>
+          <w:szCs w:val="20"/>
+        </w:rPr>
+        <w:t xml:space="preserve"> dos elementos do grupo, permitiu compreender e verificar as potencialidades da Programação em Lógica, e das formas como este paradigma se adequa melhor a determinados tipos de problemas.</w:t>
       </w:r>
     </w:p>
     <w:p>
@@ -9546,7 +11620,7 @@
           <w:szCs w:val="48"/>
         </w:rPr>
       </w:pPr>
-      <w:bookmarkStart w:id="12" w:name="_Toc466833874"/>
+      <w:bookmarkStart w:id="13" w:name="_Toc466833874"/>
       <w:r>
         <w:rPr>
           <w:rFonts w:ascii="Times New Roman" w:hAnsi="Times New Roman" w:cs="Times New Roman"/>
@@ -9557,7 +11631,7 @@
         <w:lastRenderedPageBreak/>
         <w:t>Bibliografia</w:t>
       </w:r>
-      <w:bookmarkEnd w:id="12"/>
+      <w:bookmarkEnd w:id="13"/>
     </w:p>
     <w:p>
       <w:pPr>
@@ -9581,6 +11655,7 @@
         </w:rPr>
         <w:t xml:space="preserve">Os seguintes </w:t>
       </w:r>
+      <w:proofErr w:type="gramStart"/>
       <w:r>
         <w:rPr>
           <w:rFonts w:ascii="Cambria" w:hAnsi="Cambria"/>
@@ -9590,6 +11665,7 @@
         </w:rPr>
         <w:t>websites</w:t>
       </w:r>
+      <w:proofErr w:type="gramEnd"/>
       <w:r>
         <w:rPr>
           <w:rFonts w:ascii="Cambria" w:hAnsi="Cambria"/>
@@ -9621,6 +11697,7 @@
         </w:rPr>
         <w:t xml:space="preserve">Loja </w:t>
       </w:r>
+      <w:proofErr w:type="gramStart"/>
       <w:r>
         <w:rPr>
           <w:rFonts w:ascii="Cambria" w:hAnsi="Cambria"/>
@@ -9630,23 +11707,14 @@
         </w:rPr>
         <w:t>online</w:t>
       </w:r>
-      <w:r>
-        <w:rPr>
-          <w:rFonts w:ascii="Cambria" w:hAnsi="Cambria"/>
-          <w:sz w:val="24"/>
-          <w:szCs w:val="24"/>
-        </w:rPr>
-        <w:t xml:space="preserve"> especializada em jogos d</w:t>
-      </w:r>
-      <w:bookmarkStart w:id="13" w:name="_GoBack"/>
-      <w:bookmarkEnd w:id="13"/>
-      <w:r>
-        <w:rPr>
-          <w:rFonts w:ascii="Cambria" w:hAnsi="Cambria"/>
-          <w:sz w:val="24"/>
-          <w:szCs w:val="24"/>
-        </w:rPr>
-        <w:t>e tabuleiro, com imagens e regras:</w:t>
+      <w:proofErr w:type="gramEnd"/>
+      <w:r>
+        <w:rPr>
+          <w:rFonts w:ascii="Cambria" w:hAnsi="Cambria"/>
+          <w:sz w:val="24"/>
+          <w:szCs w:val="24"/>
+        </w:rPr>
+        <w:t xml:space="preserve"> especializada em jogos de tabuleiro, com imagens e regras:</w:t>
       </w:r>
     </w:p>
     <w:p>
@@ -9663,7 +11731,7 @@
           <w:szCs w:val="24"/>
         </w:rPr>
       </w:pPr>
-      <w:hyperlink r:id="rId24" w:history="1">
+      <w:hyperlink r:id="rId25" w:history="1">
         <w:r>
           <w:rPr>
             <w:rStyle w:val="Hiperligao"/>
@@ -9689,13 +11757,41 @@
           <w:szCs w:val="24"/>
         </w:rPr>
       </w:pPr>
-      <w:r>
-        <w:rPr>
-          <w:rFonts w:ascii="Cambria" w:hAnsi="Cambria"/>
-          <w:sz w:val="24"/>
-          <w:szCs w:val="24"/>
-        </w:rPr>
-        <w:t>Solving Otrio (imagens e detalhes):</w:t>
+      <w:proofErr w:type="spellStart"/>
+      <w:r>
+        <w:rPr>
+          <w:rFonts w:ascii="Cambria" w:hAnsi="Cambria"/>
+          <w:sz w:val="24"/>
+          <w:szCs w:val="24"/>
+        </w:rPr>
+        <w:t>Solving</w:t>
+      </w:r>
+      <w:proofErr w:type="spellEnd"/>
+      <w:r>
+        <w:rPr>
+          <w:rFonts w:ascii="Cambria" w:hAnsi="Cambria"/>
+          <w:sz w:val="24"/>
+          <w:szCs w:val="24"/>
+        </w:rPr>
+        <w:t xml:space="preserve"> </w:t>
+      </w:r>
+      <w:proofErr w:type="spellStart"/>
+      <w:r>
+        <w:rPr>
+          <w:rFonts w:ascii="Cambria" w:hAnsi="Cambria"/>
+          <w:sz w:val="24"/>
+          <w:szCs w:val="24"/>
+        </w:rPr>
+        <w:t>Otrio</w:t>
+      </w:r>
+      <w:proofErr w:type="spellEnd"/>
+      <w:r>
+        <w:rPr>
+          <w:rFonts w:ascii="Cambria" w:hAnsi="Cambria"/>
+          <w:sz w:val="24"/>
+          <w:szCs w:val="24"/>
+        </w:rPr>
+        <w:t xml:space="preserve"> (imagens e detalhes):</w:t>
       </w:r>
     </w:p>
     <w:p>
@@ -9712,7 +11808,7 @@
           <w:szCs w:val="24"/>
         </w:rPr>
       </w:pPr>
-      <w:hyperlink r:id="rId25" w:history="1">
+      <w:hyperlink r:id="rId26" w:history="1">
         <w:r>
           <w:rPr>
             <w:rStyle w:val="Hiperligao"/>
@@ -9738,13 +11834,41 @@
           <w:szCs w:val="24"/>
         </w:rPr>
       </w:pPr>
-      <w:r>
-        <w:rPr>
-          <w:rFonts w:ascii="Cambria" w:hAnsi="Cambria"/>
-          <w:sz w:val="24"/>
-          <w:szCs w:val="24"/>
-        </w:rPr>
-        <w:t>Otrio no boardgamegeek:</w:t>
+      <w:proofErr w:type="spellStart"/>
+      <w:r>
+        <w:rPr>
+          <w:rFonts w:ascii="Cambria" w:hAnsi="Cambria"/>
+          <w:sz w:val="24"/>
+          <w:szCs w:val="24"/>
+        </w:rPr>
+        <w:t>Otrio</w:t>
+      </w:r>
+      <w:proofErr w:type="spellEnd"/>
+      <w:r>
+        <w:rPr>
+          <w:rFonts w:ascii="Cambria" w:hAnsi="Cambria"/>
+          <w:sz w:val="24"/>
+          <w:szCs w:val="24"/>
+        </w:rPr>
+        <w:t xml:space="preserve"> no </w:t>
+      </w:r>
+      <w:proofErr w:type="spellStart"/>
+      <w:r>
+        <w:rPr>
+          <w:rFonts w:ascii="Cambria" w:hAnsi="Cambria"/>
+          <w:sz w:val="24"/>
+          <w:szCs w:val="24"/>
+        </w:rPr>
+        <w:t>boardgamegeek</w:t>
+      </w:r>
+      <w:proofErr w:type="spellEnd"/>
+      <w:r>
+        <w:rPr>
+          <w:rFonts w:ascii="Cambria" w:hAnsi="Cambria"/>
+          <w:sz w:val="24"/>
+          <w:szCs w:val="24"/>
+        </w:rPr>
+        <w:t>:</w:t>
       </w:r>
     </w:p>
     <w:p>
@@ -9761,7 +11885,7 @@
           <w:szCs w:val="24"/>
         </w:rPr>
       </w:pPr>
-      <w:hyperlink r:id="rId26" w:history="1">
+      <w:hyperlink r:id="rId27" w:history="1">
         <w:r>
           <w:rPr>
             <w:rStyle w:val="Hiperligao"/>
@@ -9776,7 +11900,7 @@
     <w:p/>
     <w:p/>
     <w:sectPr>
-      <w:footerReference w:type="default" r:id="rId27"/>
+      <w:footerReference w:type="default" r:id="rId28"/>
       <w:type w:val="continuous"/>
       <w:pgSz w:w="11906" w:h="16838"/>
       <w:pgMar w:top="1417" w:right="1701" w:bottom="851" w:left="993" w:header="708" w:footer="708" w:gutter="0"/>
@@ -11107,7 +13231,7 @@
   <w:style w:type="paragraph" w:default="1" w:styleId="Normal">
     <w:name w:val="Normal"/>
     <w:qFormat/>
-    <w:rsid w:val="003F6FAB"/>
+    <w:rsid w:val="00B1377D"/>
   </w:style>
   <w:style w:type="paragraph" w:styleId="Cabealho1">
     <w:name w:val="heading 1"/>
@@ -11596,7 +13720,7 @@
 </file>
 
 <file path=customXml/itemProps1.xml><?xml version="1.0" encoding="utf-8"?>
-<ds:datastoreItem xmlns:ds="http://schemas.openxmlformats.org/officeDocument/2006/customXml" ds:itemID="{598C566D-6ED6-4804-B4D3-A42331B086DF}">
+<ds:datastoreItem xmlns:ds="http://schemas.openxmlformats.org/officeDocument/2006/customXml" ds:itemID="{F286F09C-91FD-4E2B-86B9-B248CEF81FFE}">
   <ds:schemaRefs>
     <ds:schemaRef ds:uri="http://schemas.openxmlformats.org/officeDocument/2006/bibliography"/>
   </ds:schemaRefs>

</xml_diff>